<commit_message>
Changed crawler behavior and final sentence of "Dull Elements" section
</commit_message>
<xml_diff>
--- a/Proposal/Prototype Proposal.docx
+++ b/Proposal/Prototype Proposal.docx
@@ -4,6 +4,20 @@
   <w:body>
     <w:p>
       <w:pPr>
+        <w:pStyle w:val="Heading1"/>
+        <w:rPr>
+          <w:lang w:val="en-US"/>
+        </w:rPr>
+      </w:pPr>
+      <w:r>
+        <w:rPr>
+          <w:lang w:val="en-US"/>
+        </w:rPr>
+        <w:t>Paper Prototype Description</w:t>
+      </w:r>
+    </w:p>
+    <w:p>
+      <w:pPr>
         <w:pStyle w:val="Heading2"/>
         <w:rPr>
           <w:lang w:val="en-US"/>
@@ -149,19 +163,11 @@
         </w:rPr>
         <w:t xml:space="preserve"> </w:t>
       </w:r>
-      <w:proofErr w:type="gramStart"/>
-      <w:r>
-        <w:rPr>
-          <w:lang w:val="en-US"/>
-        </w:rPr>
-        <w:t>4x4 module</w:t>
-      </w:r>
-      <w:proofErr w:type="gramEnd"/>
-      <w:r>
-        <w:rPr>
-          <w:lang w:val="en-US"/>
-        </w:rPr>
-        <w:t xml:space="preserve"> grid</w:t>
+      <w:r>
+        <w:rPr>
+          <w:lang w:val="en-US"/>
+        </w:rPr>
+        <w:t>4x4 module grid</w:t>
       </w:r>
       <w:r>
         <w:rPr>
@@ -229,14 +235,12 @@
         </w:rPr>
         <w:t xml:space="preserve"> a </w:t>
       </w:r>
-      <w:proofErr w:type="gramStart"/>
       <w:r>
         <w:rPr>
           <w:lang w:val="en-US"/>
         </w:rPr>
         <w:t>5x5 tile</w:t>
       </w:r>
-      <w:proofErr w:type="gramEnd"/>
       <w:r>
         <w:rPr>
           <w:lang w:val="en-US"/>
@@ -429,7 +433,21 @@
         <w:rPr>
           <w:lang w:val="en-US"/>
         </w:rPr>
-        <w:t>. The dungeon master sits at the top of the T-shaped divider.</w:t>
+        <w:t xml:space="preserve">. </w:t>
+      </w:r>
+      <w:commentRangeStart w:id="0"/>
+      <w:r>
+        <w:rPr>
+          <w:lang w:val="en-US"/>
+        </w:rPr>
+        <w:t>The dungeon master sits at the top of the T-shaped divider.</w:t>
+      </w:r>
+      <w:commentRangeEnd w:id="0"/>
+      <w:r>
+        <w:rPr>
+          <w:rStyle w:val="CommentReference"/>
+        </w:rPr>
+        <w:commentReference w:id="0"/>
       </w:r>
       <w:r>
         <w:rPr>
@@ -532,7 +550,7 @@
         <w:rPr>
           <w:lang w:val="en-US"/>
         </w:rPr>
-        <w:t xml:space="preserve"> two dices (D6 &amp; D4)</w:t>
+        <w:t xml:space="preserve"> two dice (D6 &amp; D4)</w:t>
       </w:r>
       <w:r>
         <w:rPr>
@@ -544,7 +562,19 @@
         <w:rPr>
           <w:lang w:val="en-US"/>
         </w:rPr>
-        <w:t xml:space="preserve"> a black marker and post-its of four different colors.</w:t>
+        <w:t xml:space="preserve"> a black marker and post-its </w:t>
+      </w:r>
+      <w:r>
+        <w:rPr>
+          <w:lang w:val="en-US"/>
+        </w:rPr>
+        <w:t>in</w:t>
+      </w:r>
+      <w:r>
+        <w:rPr>
+          <w:lang w:val="en-US"/>
+        </w:rPr>
+        <w:t xml:space="preserve"> four different colors.</w:t>
       </w:r>
     </w:p>
     <w:p>
@@ -670,7 +700,6 @@
         </w:rPr>
         <w:t xml:space="preserve"> per </w:t>
       </w:r>
-      <w:proofErr w:type="gramStart"/>
       <w:r>
         <w:rPr>
           <w:lang w:val="en-US"/>
@@ -683,7 +712,6 @@
         </w:rPr>
         <w:t>,</w:t>
       </w:r>
-      <w:proofErr w:type="gramEnd"/>
       <w:r>
         <w:rPr>
           <w:lang w:val="en-US"/>
@@ -805,14 +833,18 @@
         </w:rPr>
         <w:t xml:space="preserve">up to </w:t>
       </w:r>
-      <w:proofErr w:type="gramStart"/>
-      <w:r>
-        <w:rPr>
-          <w:lang w:val="en-US"/>
-        </w:rPr>
-        <w:t>2</w:t>
-      </w:r>
-      <w:proofErr w:type="gramEnd"/>
+      <w:r>
+        <w:rPr>
+          <w:lang w:val="en-US"/>
+        </w:rPr>
+        <w:t xml:space="preserve">2 </w:t>
+      </w:r>
+      <w:r>
+        <w:rPr>
+          <w:lang w:val="en-US"/>
+        </w:rPr>
+        <w:t>tiles</w:t>
+      </w:r>
       <w:r>
         <w:rPr>
           <w:lang w:val="en-US"/>
@@ -823,7 +855,20 @@
         <w:rPr>
           <w:lang w:val="en-US"/>
         </w:rPr>
-        <w:t>tiles</w:t>
+        <w:t xml:space="preserve">per turn. </w:t>
+      </w:r>
+    </w:p>
+    <w:p>
+      <w:pPr>
+        <w:rPr>
+          <w:lang w:val="en-US"/>
+        </w:rPr>
+      </w:pPr>
+      <w:r>
+        <w:rPr>
+          <w:lang w:val="en-US"/>
+        </w:rPr>
+        <w:t>The</w:t>
       </w:r>
       <w:r>
         <w:rPr>
@@ -835,20 +880,86 @@
         <w:rPr>
           <w:lang w:val="en-US"/>
         </w:rPr>
-        <w:t xml:space="preserve">per turn. </w:t>
-      </w:r>
-    </w:p>
-    <w:p>
-      <w:pPr>
-        <w:rPr>
-          <w:lang w:val="en-US"/>
-        </w:rPr>
-      </w:pPr>
-      <w:r>
-        <w:rPr>
-          <w:lang w:val="en-US"/>
-        </w:rPr>
-        <w:t>The</w:t>
+        <w:t xml:space="preserve">boss </w:t>
+      </w:r>
+      <w:r>
+        <w:rPr>
+          <w:lang w:val="en-US"/>
+        </w:rPr>
+        <w:t>enemy is represented by y</w:t>
+      </w:r>
+      <w:r>
+        <w:rPr>
+          <w:lang w:val="en-US"/>
+        </w:rPr>
+        <w:t>ellow</w:t>
+      </w:r>
+      <w:r>
+        <w:rPr>
+          <w:lang w:val="en-US"/>
+        </w:rPr>
+        <w:t xml:space="preserve">. It </w:t>
+      </w:r>
+      <w:r>
+        <w:rPr>
+          <w:lang w:val="en-US"/>
+        </w:rPr>
+        <w:t xml:space="preserve">deals </w:t>
+      </w:r>
+      <w:r>
+        <w:rPr>
+          <w:lang w:val="en-US"/>
+        </w:rPr>
+        <w:t xml:space="preserve">2 </w:t>
+      </w:r>
+      <w:r>
+        <w:rPr>
+          <w:lang w:val="en-US"/>
+        </w:rPr>
+        <w:t>points of damage, has 20 HP and can move up to 3 tiles per turn</w:t>
+      </w:r>
+      <w:r>
+        <w:rPr>
+          <w:lang w:val="en-US"/>
+        </w:rPr>
+        <w:t>.</w:t>
+      </w:r>
+    </w:p>
+    <w:p>
+      <w:pPr>
+        <w:rPr>
+          <w:lang w:val="en-US"/>
+        </w:rPr>
+      </w:pPr>
+      <w:r>
+        <w:rPr>
+          <w:lang w:val="en-US"/>
+        </w:rPr>
+        <w:t>Lastly, loot, represented by green, can be picked up by crawlers</w:t>
+      </w:r>
+      <w:r>
+        <w:rPr>
+          <w:lang w:val="en-US"/>
+        </w:rPr>
+        <w:t xml:space="preserve"> by walking </w:t>
+      </w:r>
+      <w:r>
+        <w:rPr>
+          <w:lang w:val="en-US"/>
+        </w:rPr>
+        <w:t>over</w:t>
+      </w:r>
+      <w:r>
+        <w:rPr>
+          <w:lang w:val="en-US"/>
+        </w:rPr>
+        <w:t xml:space="preserve"> the tile</w:t>
+      </w:r>
+      <w:r>
+        <w:rPr>
+          <w:lang w:val="en-US"/>
+        </w:rPr>
+        <w:t>.</w:t>
       </w:r>
       <w:r>
         <w:rPr>
@@ -860,57 +971,19 @@
         <w:rPr>
           <w:lang w:val="en-US"/>
         </w:rPr>
-        <w:t xml:space="preserve">boss </w:t>
-      </w:r>
-      <w:r>
-        <w:rPr>
-          <w:lang w:val="en-US"/>
-        </w:rPr>
-        <w:t>enemy is represented by y</w:t>
-      </w:r>
-      <w:r>
-        <w:rPr>
-          <w:lang w:val="en-US"/>
-        </w:rPr>
-        <w:t>ellow</w:t>
-      </w:r>
-      <w:r>
-        <w:rPr>
-          <w:lang w:val="en-US"/>
-        </w:rPr>
-        <w:t xml:space="preserve">. It </w:t>
-      </w:r>
-      <w:r>
-        <w:rPr>
-          <w:lang w:val="en-US"/>
-        </w:rPr>
-        <w:t xml:space="preserve">deals </w:t>
-      </w:r>
-      <w:r>
-        <w:rPr>
-          <w:lang w:val="en-US"/>
-        </w:rPr>
-        <w:t xml:space="preserve">2 </w:t>
-      </w:r>
-      <w:r>
-        <w:rPr>
-          <w:lang w:val="en-US"/>
-        </w:rPr>
-        <w:t xml:space="preserve">points of damage, has 20 HP and can move up to </w:t>
-      </w:r>
-      <w:proofErr w:type="gramStart"/>
-      <w:r>
-        <w:rPr>
-          <w:lang w:val="en-US"/>
-        </w:rPr>
-        <w:t>3</w:t>
-      </w:r>
-      <w:proofErr w:type="gramEnd"/>
-      <w:r>
-        <w:rPr>
-          <w:lang w:val="en-US"/>
-        </w:rPr>
-        <w:t xml:space="preserve"> tiles per turn</w:t>
+        <w:t>I</w:t>
+      </w:r>
+      <w:r>
+        <w:rPr>
+          <w:lang w:val="en-US"/>
+        </w:rPr>
+        <w:t>t will recharge a rando</w:t>
+      </w:r>
+      <w:r>
+        <w:rPr>
+          <w:lang w:val="en-US"/>
+        </w:rPr>
+        <w:t>m missing ability of the master</w:t>
       </w:r>
       <w:r>
         <w:rPr>
@@ -921,21 +994,78 @@
     </w:p>
     <w:p>
       <w:pPr>
-        <w:rPr>
-          <w:lang w:val="en-US"/>
-        </w:rPr>
-      </w:pPr>
-      <w:r>
-        <w:rPr>
-          <w:lang w:val="en-US"/>
-        </w:rPr>
-        <w:t>Lastly, loot, represented by green, can be picked up by crawlers</w:t>
-      </w:r>
-      <w:r>
-        <w:rPr>
-          <w:lang w:val="en-US"/>
-        </w:rPr>
-        <w:t xml:space="preserve"> by walking to the tile</w:t>
+        <w:pStyle w:val="Heading2"/>
+        <w:rPr>
+          <w:lang w:val="en-US"/>
+        </w:rPr>
+      </w:pPr>
+      <w:r>
+        <w:rPr>
+          <w:lang w:val="en-US"/>
+        </w:rPr>
+        <w:t>Game Setup</w:t>
+      </w:r>
+    </w:p>
+    <w:p>
+      <w:pPr>
+        <w:rPr>
+          <w:lang w:val="en-US"/>
+        </w:rPr>
+      </w:pPr>
+      <w:r>
+        <w:rPr>
+          <w:lang w:val="en-US"/>
+        </w:rPr>
+        <w:t xml:space="preserve">Before the game starts and the players can see, the game master prepares the </w:t>
+      </w:r>
+      <w:r>
+        <w:rPr>
+          <w:lang w:val="en-US"/>
+        </w:rPr>
+        <w:t xml:space="preserve">playboards. </w:t>
+      </w:r>
+      <w:r>
+        <w:rPr>
+          <w:lang w:val="en-US"/>
+        </w:rPr>
+        <w:t>They place</w:t>
+      </w:r>
+      <w:r>
+        <w:rPr>
+          <w:lang w:val="en-US"/>
+        </w:rPr>
+        <w:t xml:space="preserve"> players, enemies, loot and the boss on the boards. </w:t>
+      </w:r>
+      <w:r>
+        <w:rPr>
+          <w:lang w:val="en-US"/>
+        </w:rPr>
+        <w:t xml:space="preserve">As mentioned in the basic setup, all </w:t>
+      </w:r>
+      <w:r>
+        <w:rPr>
+          <w:lang w:val="en-US"/>
+        </w:rPr>
+        <w:t>boards are oriented to be the same when looked at from the dungeon master’s perspective.</w:t>
+      </w:r>
+    </w:p>
+    <w:p>
+      <w:pPr>
+        <w:rPr>
+          <w:lang w:val="en-US"/>
+        </w:rPr>
+      </w:pPr>
+      <w:r>
+        <w:rPr>
+          <w:lang w:val="en-US"/>
+        </w:rPr>
+        <w:t xml:space="preserve">To simulate fog of war, </w:t>
+      </w:r>
+      <w:r>
+        <w:rPr>
+          <w:lang w:val="en-US"/>
+        </w:rPr>
+        <w:t>crawlers can only see the module they currently occupy</w:t>
       </w:r>
       <w:r>
         <w:rPr>
@@ -947,25 +1077,43 @@
         <w:rPr>
           <w:lang w:val="en-US"/>
         </w:rPr>
-        <w:t xml:space="preserve"> </w:t>
-      </w:r>
-      <w:r>
-        <w:rPr>
-          <w:lang w:val="en-US"/>
-        </w:rPr>
-        <w:t>I</w:t>
-      </w:r>
-      <w:r>
-        <w:rPr>
-          <w:lang w:val="en-US"/>
-        </w:rPr>
-        <w:t>t will recharge a rando</w:t>
-      </w:r>
-      <w:r>
-        <w:rPr>
-          <w:lang w:val="en-US"/>
-        </w:rPr>
-        <w:t>m missing ability of the master</w:t>
+        <w:t xml:space="preserve"> All other modules are flipped over to hide their contents. The</w:t>
+      </w:r>
+      <w:r>
+        <w:rPr>
+          <w:lang w:val="en-US"/>
+        </w:rPr>
+        <w:t xml:space="preserve"> dungeon master can view all</w:t>
+      </w:r>
+      <w:r>
+        <w:rPr>
+          <w:lang w:val="en-US"/>
+        </w:rPr>
+        <w:t xml:space="preserve"> modules on his map but he </w:t>
+      </w:r>
+      <w:r>
+        <w:rPr>
+          <w:lang w:val="en-US"/>
+        </w:rPr>
+        <w:t>can</w:t>
+      </w:r>
+      <w:r>
+        <w:rPr>
+          <w:lang w:val="en-US"/>
+        </w:rPr>
+        <w:t xml:space="preserve"> only see the location of the boss enemy</w:t>
+      </w:r>
+      <w:r>
+        <w:rPr>
+          <w:lang w:val="en-US"/>
+        </w:rPr>
+        <w:t>, crawlers</w:t>
+      </w:r>
+      <w:r>
+        <w:rPr>
+          <w:lang w:val="en-US"/>
+        </w:rPr>
+        <w:t xml:space="preserve"> and loot</w:t>
       </w:r>
       <w:r>
         <w:rPr>
@@ -976,6 +1124,20 @@
     </w:p>
     <w:p>
       <w:pPr>
+        <w:jc w:val="left"/>
+        <w:rPr>
+          <w:lang w:val="en-US"/>
+        </w:rPr>
+      </w:pPr>
+      <w:r>
+        <w:rPr>
+          <w:lang w:val="en-US"/>
+        </w:rPr>
+        <w:br w:type="page"/>
+      </w:r>
+    </w:p>
+    <w:p>
+      <w:pPr>
         <w:pStyle w:val="Heading2"/>
         <w:rPr>
           <w:lang w:val="en-US"/>
@@ -985,134 +1147,14 @@
         <w:rPr>
           <w:lang w:val="en-US"/>
         </w:rPr>
-        <w:t>Games Setup</w:t>
-      </w:r>
-    </w:p>
-    <w:p>
-      <w:pPr>
-        <w:rPr>
-          <w:lang w:val="en-US"/>
-        </w:rPr>
-      </w:pPr>
-      <w:r>
-        <w:rPr>
-          <w:lang w:val="en-US"/>
-        </w:rPr>
-        <w:t xml:space="preserve">Before the game starts and the players can see, the game master prepares the </w:t>
-      </w:r>
-      <w:r>
-        <w:rPr>
-          <w:lang w:val="en-US"/>
-        </w:rPr>
-        <w:t xml:space="preserve">playboards. He places players, enemies, loot and the boss on the boards. </w:t>
-      </w:r>
-      <w:r>
-        <w:rPr>
-          <w:lang w:val="en-US"/>
-        </w:rPr>
-        <w:t xml:space="preserve">As mentioned in the basic setup, all </w:t>
-      </w:r>
-      <w:r>
-        <w:rPr>
-          <w:lang w:val="en-US"/>
-        </w:rPr>
-        <w:t>boards are oriented to be the same when looked at from the dungeon master’s perspective.</w:t>
-      </w:r>
-    </w:p>
-    <w:p>
-      <w:pPr>
-        <w:rPr>
-          <w:lang w:val="en-US"/>
-        </w:rPr>
-      </w:pPr>
-      <w:r>
-        <w:rPr>
-          <w:lang w:val="en-US"/>
-        </w:rPr>
-        <w:t xml:space="preserve">To simulate fog of war, </w:t>
-      </w:r>
-      <w:r>
-        <w:rPr>
-          <w:lang w:val="en-US"/>
-        </w:rPr>
-        <w:t>crawlers can only see the module they currently occupy</w:t>
-      </w:r>
-      <w:r>
-        <w:rPr>
-          <w:lang w:val="en-US"/>
-        </w:rPr>
-        <w:t>.</w:t>
-      </w:r>
-      <w:r>
-        <w:rPr>
-          <w:lang w:val="en-US"/>
-        </w:rPr>
-        <w:t xml:space="preserve"> All other modules are flipped over to hide their contents. The</w:t>
-      </w:r>
-      <w:r>
-        <w:rPr>
-          <w:lang w:val="en-US"/>
-        </w:rPr>
-        <w:t xml:space="preserve"> dungeon master can view all</w:t>
-      </w:r>
-      <w:r>
-        <w:rPr>
-          <w:lang w:val="en-US"/>
-        </w:rPr>
-        <w:t xml:space="preserve"> modules on his map but he </w:t>
-      </w:r>
-      <w:r>
-        <w:rPr>
-          <w:lang w:val="en-US"/>
-        </w:rPr>
-        <w:t>can</w:t>
-      </w:r>
-      <w:r>
-        <w:rPr>
-          <w:lang w:val="en-US"/>
-        </w:rPr>
-        <w:t xml:space="preserve"> only see the location of the boss enemy</w:t>
-      </w:r>
-      <w:r>
-        <w:rPr>
-          <w:lang w:val="en-US"/>
-        </w:rPr>
-        <w:t xml:space="preserve"> and loot</w:t>
-      </w:r>
-      <w:r>
-        <w:rPr>
-          <w:lang w:val="en-US"/>
-        </w:rPr>
-        <w:t>.</w:t>
-      </w:r>
-    </w:p>
-    <w:p>
-      <w:pPr>
-        <w:jc w:val="left"/>
-        <w:rPr>
-          <w:lang w:val="en-US"/>
-        </w:rPr>
-      </w:pPr>
-      <w:r>
-        <w:rPr>
-          <w:lang w:val="en-US"/>
-        </w:rPr>
-        <w:br w:type="page"/>
-      </w:r>
-    </w:p>
-    <w:p>
-      <w:pPr>
-        <w:pStyle w:val="Heading2"/>
-        <w:rPr>
-          <w:lang w:val="en-US"/>
-        </w:rPr>
-      </w:pPr>
-      <w:r>
-        <w:rPr>
-          <w:lang w:val="en-US"/>
-        </w:rPr>
         <w:lastRenderedPageBreak/>
-        <w:t>Game Play</w:t>
+        <w:t xml:space="preserve">Game </w:t>
+      </w:r>
+      <w:r>
+        <w:rPr>
+          <w:lang w:val="en-US"/>
+        </w:rPr>
+        <w:t>loop</w:t>
       </w:r>
     </w:p>
     <w:p>
@@ -1211,7 +1253,19 @@
         <w:rPr>
           <w:lang w:val="en-US"/>
         </w:rPr>
-        <w:t xml:space="preserve">The master can perform </w:t>
+        <w:t xml:space="preserve">The </w:t>
+      </w:r>
+      <w:r>
+        <w:rPr>
+          <w:lang w:val="en-US"/>
+        </w:rPr>
+        <w:t xml:space="preserve">dungeon </w:t>
+      </w:r>
+      <w:r>
+        <w:rPr>
+          <w:lang w:val="en-US"/>
+        </w:rPr>
+        <w:t xml:space="preserve">master can perform </w:t>
       </w:r>
       <w:r>
         <w:rPr>
@@ -1496,7 +1550,19 @@
         <w:rPr>
           <w:lang w:val="en-US"/>
         </w:rPr>
-        <w:t>A buff gives one specific player doub</w:t>
+        <w:t xml:space="preserve">A buff gives one </w:t>
+      </w:r>
+      <w:r>
+        <w:rPr>
+          <w:lang w:val="en-US"/>
+        </w:rPr>
+        <w:t>targeted</w:t>
+      </w:r>
+      <w:r>
+        <w:rPr>
+          <w:lang w:val="en-US"/>
+        </w:rPr>
+        <w:t xml:space="preserve"> player doub</w:t>
       </w:r>
       <w:r>
         <w:rPr>
@@ -1516,19 +1582,11 @@
         </w:rPr>
         <w:t xml:space="preserve">Meanwhile, </w:t>
       </w:r>
-      <w:proofErr w:type="gramStart"/>
-      <w:r>
-        <w:rPr>
-          <w:lang w:val="en-US"/>
-        </w:rPr>
-        <w:t>a debuff</w:t>
-      </w:r>
-      <w:proofErr w:type="gramEnd"/>
-      <w:r>
-        <w:rPr>
-          <w:lang w:val="en-US"/>
-        </w:rPr>
-        <w:t xml:space="preserve"> will prevent </w:t>
+      <w:r>
+        <w:rPr>
+          <w:lang w:val="en-US"/>
+        </w:rPr>
+        <w:t xml:space="preserve">a debuff will prevent </w:t>
       </w:r>
       <w:r>
         <w:rPr>
@@ -1540,7 +1598,19 @@
         <w:rPr>
           <w:lang w:val="en-US"/>
         </w:rPr>
-        <w:t xml:space="preserve"> enemy from attacking that round. </w:t>
+        <w:t xml:space="preserve"> </w:t>
+      </w:r>
+      <w:r>
+        <w:rPr>
+          <w:lang w:val="en-US"/>
+        </w:rPr>
+        <w:t xml:space="preserve">targeted </w:t>
+      </w:r>
+      <w:r>
+        <w:rPr>
+          <w:lang w:val="en-US"/>
+        </w:rPr>
+        <w:t xml:space="preserve">enemy from attacking that round. </w:t>
       </w:r>
       <w:r>
         <w:rPr>
@@ -1727,7 +1797,19 @@
         <w:rPr>
           <w:lang w:val="en-US"/>
         </w:rPr>
-        <w:t xml:space="preserve">, the crawlers have to move to the </w:t>
+        <w:t xml:space="preserve">, the crawlers have to move </w:t>
+      </w:r>
+      <w:r>
+        <w:rPr>
+          <w:lang w:val="en-US"/>
+        </w:rPr>
+        <w:t>over</w:t>
+      </w:r>
+      <w:r>
+        <w:rPr>
+          <w:lang w:val="en-US"/>
+        </w:rPr>
+        <w:t xml:space="preserve"> the </w:t>
       </w:r>
       <w:r>
         <w:rPr>
@@ -1799,7 +1881,19 @@
         <w:rPr>
           <w:lang w:val="en-US"/>
         </w:rPr>
-        <w:t xml:space="preserve">, the other </w:t>
+        <w:t xml:space="preserve">, the </w:t>
+      </w:r>
+      <w:r>
+        <w:rPr>
+          <w:lang w:val="en-US"/>
+        </w:rPr>
+        <w:t>previous</w:t>
+      </w:r>
+      <w:r>
+        <w:rPr>
+          <w:lang w:val="en-US"/>
+        </w:rPr>
+        <w:t xml:space="preserve"> </w:t>
       </w:r>
       <w:r>
         <w:rPr>
@@ -1811,9 +1905,226 @@
         <w:rPr>
           <w:lang w:val="en-US"/>
         </w:rPr>
-        <w:t xml:space="preserve"> is flipped again. When moving, crawlers move their post-</w:t>
-      </w:r>
-      <w:proofErr w:type="spellStart"/>
+        <w:t xml:space="preserve"> is flipped </w:t>
+      </w:r>
+      <w:r>
+        <w:rPr>
+          <w:lang w:val="en-US"/>
+        </w:rPr>
+        <w:t>face down</w:t>
+      </w:r>
+      <w:r>
+        <w:rPr>
+          <w:lang w:val="en-US"/>
+        </w:rPr>
+        <w:t>. When moving, crawlers move their post-it</w:t>
+      </w:r>
+      <w:r>
+        <w:rPr>
+          <w:lang w:val="en-US"/>
+        </w:rPr>
+        <w:t>s</w:t>
+      </w:r>
+      <w:r>
+        <w:rPr>
+          <w:lang w:val="en-US"/>
+        </w:rPr>
+        <w:t xml:space="preserve"> to the corresponding </w:t>
+      </w:r>
+      <w:r>
+        <w:rPr>
+          <w:lang w:val="en-US"/>
+        </w:rPr>
+        <w:t>tile</w:t>
+      </w:r>
+      <w:r>
+        <w:rPr>
+          <w:lang w:val="en-US"/>
+        </w:rPr>
+        <w:t>.</w:t>
+      </w:r>
+    </w:p>
+    <w:p>
+      <w:pPr>
+        <w:rPr>
+          <w:lang w:val="en-US"/>
+        </w:rPr>
+      </w:pPr>
+      <w:r>
+        <w:rPr>
+          <w:lang w:val="en-US"/>
+        </w:rPr>
+        <w:t>When collecting loot</w:t>
+      </w:r>
+      <w:r>
+        <w:rPr>
+          <w:lang w:val="en-US"/>
+        </w:rPr>
+        <w:t xml:space="preserve">, </w:t>
+      </w:r>
+      <w:r>
+        <w:rPr>
+          <w:lang w:val="en-US"/>
+        </w:rPr>
+        <w:t xml:space="preserve">the crawler has to throw dice until one of the aforementioned abilities of the corresponding number </w:t>
+      </w:r>
+      <w:r>
+        <w:rPr>
+          <w:lang w:val="en-US"/>
+        </w:rPr>
+        <w:t>can be</w:t>
+      </w:r>
+      <w:r>
+        <w:rPr>
+          <w:lang w:val="en-US"/>
+        </w:rPr>
+        <w:t xml:space="preserve"> awarded to the master. After this,</w:t>
+      </w:r>
+      <w:r>
+        <w:rPr>
+          <w:lang w:val="en-US"/>
+        </w:rPr>
+        <w:t xml:space="preserve"> the loot sticker is removed. If the master </w:t>
+      </w:r>
+      <w:r>
+        <w:rPr>
+          <w:lang w:val="en-US"/>
+        </w:rPr>
+        <w:t xml:space="preserve">has all four </w:t>
+      </w:r>
+      <w:r>
+        <w:rPr>
+          <w:lang w:val="en-US"/>
+        </w:rPr>
+        <w:t>abilities, the loot stays in place.</w:t>
+      </w:r>
+    </w:p>
+    <w:p>
+      <w:pPr>
+        <w:rPr>
+          <w:lang w:val="en-US"/>
+        </w:rPr>
+      </w:pPr>
+      <w:r>
+        <w:rPr>
+          <w:lang w:val="en-US"/>
+        </w:rPr>
+        <w:t xml:space="preserve">After moving, a crawler can attack </w:t>
+      </w:r>
+      <w:r>
+        <w:rPr>
+          <w:lang w:val="en-US"/>
+        </w:rPr>
+        <w:t>an enemy</w:t>
+      </w:r>
+      <w:r>
+        <w:rPr>
+          <w:lang w:val="en-US"/>
+        </w:rPr>
+        <w:t xml:space="preserve"> in</w:t>
+      </w:r>
+      <w:r>
+        <w:rPr>
+          <w:lang w:val="en-US"/>
+        </w:rPr>
+        <w:t xml:space="preserve"> an</w:t>
+      </w:r>
+      <w:r>
+        <w:rPr>
+          <w:lang w:val="en-US"/>
+        </w:rPr>
+        <w:t xml:space="preserve"> adjacent </w:t>
+      </w:r>
+      <w:r>
+        <w:rPr>
+          <w:lang w:val="en-US"/>
+        </w:rPr>
+        <w:t>tile</w:t>
+      </w:r>
+      <w:r>
+        <w:rPr>
+          <w:lang w:val="en-US"/>
+        </w:rPr>
+        <w:t xml:space="preserve">. </w:t>
+      </w:r>
+      <w:r>
+        <w:rPr>
+          <w:lang w:val="en-US"/>
+        </w:rPr>
+        <w:t>In this case</w:t>
+      </w:r>
+      <w:r>
+        <w:rPr>
+          <w:lang w:val="en-US"/>
+        </w:rPr>
+        <w:t>,</w:t>
+      </w:r>
+      <w:r>
+        <w:rPr>
+          <w:lang w:val="en-US"/>
+        </w:rPr>
+        <w:t xml:space="preserve"> </w:t>
+      </w:r>
+      <w:r>
+        <w:rPr>
+          <w:lang w:val="en-US"/>
+        </w:rPr>
+        <w:t>the player</w:t>
+      </w:r>
+      <w:r>
+        <w:rPr>
+          <w:lang w:val="en-US"/>
+        </w:rPr>
+        <w:t xml:space="preserve"> throws a D6 dice and deals that amount of damage to one specific enemy. The damage </w:t>
+      </w:r>
+      <w:r>
+        <w:rPr>
+          <w:lang w:val="en-US"/>
+        </w:rPr>
+        <w:t xml:space="preserve">dealt </w:t>
+      </w:r>
+      <w:r>
+        <w:rPr>
+          <w:lang w:val="en-US"/>
+        </w:rPr>
+        <w:t>is indicated on the enemies</w:t>
+      </w:r>
+      <w:r>
+        <w:rPr>
+          <w:lang w:val="en-US"/>
+        </w:rPr>
+        <w:t>’</w:t>
+      </w:r>
+      <w:r>
+        <w:rPr>
+          <w:lang w:val="en-US"/>
+        </w:rPr>
+        <w:t xml:space="preserve"> post</w:t>
+      </w:r>
+      <w:r>
+        <w:rPr>
+          <w:lang w:val="en-US"/>
+        </w:rPr>
+        <w:t>-</w:t>
+      </w:r>
+      <w:r>
+        <w:rPr>
+          <w:lang w:val="en-US"/>
+        </w:rPr>
+        <w:t>it by mark</w:t>
+      </w:r>
+      <w:r>
+        <w:rPr>
+          <w:lang w:val="en-US"/>
+        </w:rPr>
+        <w:t xml:space="preserve">er lines. If an enemy takes damage greater than or equal to its </w:t>
+      </w:r>
+      <w:r>
+        <w:rPr>
+          <w:lang w:val="en-US"/>
+        </w:rPr>
+        <w:t xml:space="preserve">health, </w:t>
+      </w:r>
       <w:r>
         <w:rPr>
           <w:lang w:val="en-US"/>
@@ -1824,20 +2135,99 @@
         <w:rPr>
           <w:lang w:val="en-US"/>
         </w:rPr>
-        <w:t>s</w:t>
-      </w:r>
-      <w:proofErr w:type="spellEnd"/>
-      <w:r>
-        <w:rPr>
-          <w:lang w:val="en-US"/>
-        </w:rPr>
-        <w:t xml:space="preserve"> to the corresponding </w:t>
-      </w:r>
-      <w:r>
-        <w:rPr>
-          <w:lang w:val="en-US"/>
-        </w:rPr>
-        <w:t>tile</w:t>
+        <w:t xml:space="preserve"> dies and is</w:t>
+      </w:r>
+      <w:r>
+        <w:rPr>
+          <w:lang w:val="en-US"/>
+        </w:rPr>
+        <w:t xml:space="preserve"> therefore</w:t>
+      </w:r>
+      <w:r>
+        <w:rPr>
+          <w:lang w:val="en-US"/>
+        </w:rPr>
+        <w:t xml:space="preserve"> removed from the board.</w:t>
+      </w:r>
+      <w:r>
+        <w:rPr>
+          <w:lang w:val="en-US"/>
+        </w:rPr>
+        <w:t xml:space="preserve"> </w:t>
+      </w:r>
+    </w:p>
+    <w:p>
+      <w:pPr>
+        <w:rPr>
+          <w:lang w:val="en-US"/>
+        </w:rPr>
+      </w:pPr>
+      <w:r>
+        <w:rPr>
+          <w:lang w:val="en-US"/>
+        </w:rPr>
+        <w:t>After dungeon master and crawlers have finished their turn</w:t>
+      </w:r>
+      <w:r>
+        <w:rPr>
+          <w:lang w:val="en-US"/>
+        </w:rPr>
+        <w:t xml:space="preserve">, the game master will play the enemies in the players’ tiles. Enemies will move towards the </w:t>
+      </w:r>
+      <w:r>
+        <w:rPr>
+          <w:lang w:val="en-US"/>
+        </w:rPr>
+        <w:t>closest player.</w:t>
+      </w:r>
+      <w:r>
+        <w:rPr>
+          <w:lang w:val="en-US"/>
+        </w:rPr>
+        <w:t xml:space="preserve"> Enemies cannot</w:t>
+      </w:r>
+      <w:r>
+        <w:rPr>
+          <w:lang w:val="en-US"/>
+        </w:rPr>
+        <w:t xml:space="preserve"> move to other </w:t>
+      </w:r>
+      <w:r>
+        <w:rPr>
+          <w:lang w:val="en-US"/>
+        </w:rPr>
+        <w:lastRenderedPageBreak/>
+        <w:t>modules</w:t>
+      </w:r>
+      <w:r>
+        <w:rPr>
+          <w:lang w:val="en-US"/>
+        </w:rPr>
+        <w:t xml:space="preserve">. After moving all </w:t>
+      </w:r>
+      <w:r>
+        <w:rPr>
+          <w:lang w:val="en-US"/>
+        </w:rPr>
+        <w:t>visible</w:t>
+      </w:r>
+      <w:r>
+        <w:rPr>
+          <w:lang w:val="en-US"/>
+        </w:rPr>
+        <w:t xml:space="preserve"> enemies, each crawler will rece</w:t>
+      </w:r>
+      <w:r>
+        <w:rPr>
+          <w:lang w:val="en-US"/>
+        </w:rPr>
+        <w:t>ive damage from adjacent enemies based on the damage of each enemy</w:t>
+      </w:r>
+      <w:r>
+        <w:rPr>
+          <w:lang w:val="en-US"/>
+        </w:rPr>
+        <w:t>. Each enemy will only attack one crawler</w:t>
       </w:r>
       <w:r>
         <w:rPr>
@@ -1845,91 +2235,137 @@
         </w:rPr>
         <w:t>.</w:t>
       </w:r>
-    </w:p>
-    <w:p>
-      <w:pPr>
-        <w:rPr>
-          <w:lang w:val="en-US"/>
-        </w:rPr>
-      </w:pPr>
-      <w:r>
-        <w:rPr>
-          <w:lang w:val="en-US"/>
-        </w:rPr>
-        <w:t>When collecting loot</w:t>
-      </w:r>
-      <w:r>
-        <w:rPr>
-          <w:lang w:val="en-US"/>
-        </w:rPr>
-        <w:t xml:space="preserve">, </w:t>
-      </w:r>
-      <w:r>
-        <w:rPr>
-          <w:lang w:val="en-US"/>
-        </w:rPr>
-        <w:t xml:space="preserve">the crawler has to throw dice until one of the aforementioned abilities of the corresponding number </w:t>
-      </w:r>
-      <w:r>
-        <w:rPr>
-          <w:lang w:val="en-US"/>
-        </w:rPr>
-        <w:t>can be</w:t>
-      </w:r>
-      <w:r>
-        <w:rPr>
-          <w:lang w:val="en-US"/>
-        </w:rPr>
-        <w:t xml:space="preserve"> awarded to the master. After this,</w:t>
-      </w:r>
-      <w:r>
-        <w:rPr>
-          <w:lang w:val="en-US"/>
-        </w:rPr>
-        <w:t xml:space="preserve"> the loot sticker is removed. If the master </w:t>
-      </w:r>
-      <w:r>
-        <w:rPr>
-          <w:lang w:val="en-US"/>
-        </w:rPr>
-        <w:t xml:space="preserve">has all four </w:t>
-      </w:r>
-      <w:r>
-        <w:rPr>
-          <w:lang w:val="en-US"/>
-        </w:rPr>
-        <w:t>abilities, the loot stays in place.</w:t>
-      </w:r>
-    </w:p>
-    <w:p>
-      <w:pPr>
-        <w:rPr>
-          <w:lang w:val="en-US"/>
-        </w:rPr>
-      </w:pPr>
-      <w:r>
-        <w:rPr>
-          <w:lang w:val="en-US"/>
-        </w:rPr>
-        <w:t xml:space="preserve">After moving, a crawler can attack enemies in adjacent </w:t>
-      </w:r>
-      <w:r>
-        <w:rPr>
-          <w:lang w:val="en-US"/>
-        </w:rPr>
-        <w:t>tiles</w:t>
-      </w:r>
-      <w:r>
-        <w:rPr>
-          <w:lang w:val="en-US"/>
-        </w:rPr>
-        <w:t xml:space="preserve">. </w:t>
-      </w:r>
-      <w:r>
-        <w:rPr>
-          <w:lang w:val="en-US"/>
-        </w:rPr>
-        <w:t>In this case</w:t>
+      <w:r>
+        <w:rPr>
+          <w:lang w:val="en-US"/>
+        </w:rPr>
+        <w:t xml:space="preserve"> </w:t>
+      </w:r>
+      <w:r>
+        <w:rPr>
+          <w:lang w:val="en-US"/>
+        </w:rPr>
+        <w:t>As the enemies are played by the game master, she may use them as she sees fit. This emulates enemy AI in the final game.</w:t>
+      </w:r>
+    </w:p>
+    <w:p>
+      <w:pPr>
+        <w:pStyle w:val="Heading2"/>
+        <w:rPr>
+          <w:lang w:val="en-US"/>
+        </w:rPr>
+      </w:pPr>
+      <w:r>
+        <w:rPr>
+          <w:lang w:val="en-US"/>
+        </w:rPr>
+        <w:t>End Conditions</w:t>
+      </w:r>
+    </w:p>
+    <w:p>
+      <w:pPr>
+        <w:rPr>
+          <w:lang w:val="en-US"/>
+        </w:rPr>
+      </w:pPr>
+      <w:r>
+        <w:rPr>
+          <w:lang w:val="en-US"/>
+        </w:rPr>
+        <w:t>The game is lo</w:t>
+      </w:r>
+      <w:r>
+        <w:rPr>
+          <w:lang w:val="en-US"/>
+        </w:rPr>
+        <w:t>st when both crawlers are dead</w:t>
+      </w:r>
+      <w:r>
+        <w:rPr>
+          <w:lang w:val="en-US"/>
+        </w:rPr>
+        <w:t xml:space="preserve"> a</w:t>
+      </w:r>
+      <w:r>
+        <w:rPr>
+          <w:lang w:val="en-US"/>
+        </w:rPr>
+        <w:t>nd won when the boss is killed, irrespective of remaining enemies.</w:t>
+      </w:r>
+    </w:p>
+    <w:p>
+      <w:pPr>
+        <w:pStyle w:val="Heading2"/>
+        <w:rPr>
+          <w:lang w:val="en-US"/>
+        </w:rPr>
+      </w:pPr>
+    </w:p>
+    <w:p>
+      <w:pPr>
+        <w:pStyle w:val="Heading1"/>
+        <w:rPr>
+          <w:lang w:val="en-US"/>
+        </w:rPr>
+      </w:pPr>
+      <w:r>
+        <w:rPr>
+          <w:lang w:val="en-US"/>
+        </w:rPr>
+        <w:t>Results of Prototype Testing</w:t>
+      </w:r>
+    </w:p>
+    <w:p>
+      <w:pPr>
+        <w:rPr>
+          <w:lang w:val="en-US"/>
+        </w:rPr>
+      </w:pPr>
+      <w:r>
+        <w:rPr>
+          <w:lang w:val="en-US"/>
+        </w:rPr>
+        <w:t>The current design of the game ensured co-operation between the crawlers and the master. Crawler players depended on the master for advice. However, crawlers still moved and explored the map of their own free will. The crawlers co-operated with the dungeon master to locate enemies and helped each other avoid them. The master players initially focused on getting a loot item so they could be of assistance in case of emergencies.</w:t>
+      </w:r>
+    </w:p>
+    <w:p>
+      <w:pPr>
+        <w:rPr>
+          <w:lang w:val="en-US"/>
+        </w:rPr>
+      </w:pPr>
+      <w:r>
+        <w:rPr>
+          <w:lang w:val="en-US"/>
+        </w:rPr>
+        <w:t>Once the crawlers were united, things became easier for them as they could support each other directly in combat. As such, they easily went through the dungeon and defeated the boss.</w:t>
+      </w:r>
+    </w:p>
+    <w:p>
+      <w:pPr>
+        <w:pStyle w:val="Heading3"/>
+        <w:rPr>
+          <w:lang w:val="en-US"/>
+        </w:rPr>
+      </w:pPr>
+      <w:r>
+        <w:rPr>
+          <w:lang w:val="en-US"/>
+        </w:rPr>
+        <w:t>Fun Elements</w:t>
+      </w:r>
+    </w:p>
+    <w:p>
+      <w:pPr>
+        <w:rPr>
+          <w:lang w:val="en-US"/>
+        </w:rPr>
+      </w:pPr>
+      <w:r>
+        <w:rPr>
+          <w:lang w:val="en-US"/>
+        </w:rPr>
+        <w:t>The initial phase of the game</w:t>
       </w:r>
       <w:r>
         <w:rPr>
@@ -1941,462 +2377,354 @@
         <w:rPr>
           <w:lang w:val="en-US"/>
         </w:rPr>
+        <w:t xml:space="preserve"> where the dungeon master </w:t>
+      </w:r>
+      <w:r>
+        <w:rPr>
+          <w:lang w:val="en-US"/>
+        </w:rPr>
+        <w:t xml:space="preserve">was </w:t>
+      </w:r>
+      <w:r>
+        <w:rPr>
+          <w:lang w:val="en-US"/>
+        </w:rPr>
+        <w:t>guiding individual players and helping them sneak around the map</w:t>
+      </w:r>
+      <w:r>
+        <w:rPr>
+          <w:lang w:val="en-US"/>
+        </w:rPr>
+        <w:t>,</w:t>
+      </w:r>
+      <w:r>
+        <w:rPr>
+          <w:lang w:val="en-US"/>
+        </w:rPr>
+        <w:t xml:space="preserve"> seem</w:t>
+      </w:r>
+      <w:r>
+        <w:rPr>
+          <w:lang w:val="en-US"/>
+        </w:rPr>
+        <w:t>ed</w:t>
+      </w:r>
+      <w:r>
+        <w:rPr>
+          <w:lang w:val="en-US"/>
+        </w:rPr>
+        <w:t xml:space="preserve"> to be fun for all players involved. There exist</w:t>
+      </w:r>
+      <w:r>
+        <w:rPr>
+          <w:lang w:val="en-US"/>
+        </w:rPr>
+        <w:t>ed</w:t>
+      </w:r>
+      <w:r>
+        <w:rPr>
+          <w:lang w:val="en-US"/>
+        </w:rPr>
+        <w:t xml:space="preserve"> a strong co-operation between the crawlers and the dungeon master in this phase leading to interesting interactions and ability uses.</w:t>
+      </w:r>
+      <w:r>
+        <w:rPr>
+          <w:lang w:val="en-US"/>
+        </w:rPr>
+        <w:t xml:space="preserve"> Most immediately recognized the need to serve each other’s needs to win. </w:t>
+      </w:r>
+    </w:p>
+    <w:p>
+      <w:pPr>
+        <w:pStyle w:val="Heading3"/>
+        <w:rPr>
+          <w:lang w:val="en-US"/>
+        </w:rPr>
+      </w:pPr>
+      <w:r>
+        <w:rPr>
+          <w:lang w:val="en-US"/>
+        </w:rPr>
+        <w:t>Dull Elements</w:t>
+      </w:r>
+    </w:p>
+    <w:p>
+      <w:pPr>
+        <w:rPr>
+          <w:lang w:val="en-US"/>
+        </w:rPr>
+      </w:pPr>
+      <w:r>
+        <w:rPr>
+          <w:lang w:val="en-US"/>
+        </w:rPr>
+        <w:t>Once the crawler players met up, the role of the dungeon master seem</w:t>
+      </w:r>
+      <w:r>
+        <w:rPr>
+          <w:lang w:val="en-US"/>
+        </w:rPr>
+        <w:t>ed</w:t>
+      </w:r>
+      <w:r>
+        <w:rPr>
+          <w:lang w:val="en-US"/>
+        </w:rPr>
+        <w:t xml:space="preserve"> to be </w:t>
+      </w:r>
+      <w:r>
+        <w:rPr>
+          <w:lang w:val="en-US"/>
+        </w:rPr>
+        <w:t xml:space="preserve">mostly </w:t>
+      </w:r>
+      <w:r>
+        <w:rPr>
+          <w:lang w:val="en-US"/>
+        </w:rPr>
+        <w:t>over. The dungeon master just guide</w:t>
+      </w:r>
+      <w:r>
+        <w:rPr>
+          <w:lang w:val="en-US"/>
+        </w:rPr>
+        <w:t>d</w:t>
+      </w:r>
+      <w:r>
+        <w:rPr>
+          <w:lang w:val="en-US"/>
+        </w:rPr>
+        <w:t xml:space="preserve"> crawlers to the boss and seem</w:t>
+      </w:r>
+      <w:r>
+        <w:rPr>
+          <w:lang w:val="en-US"/>
+        </w:rPr>
+        <w:t>ed</w:t>
+      </w:r>
+      <w:r>
+        <w:rPr>
+          <w:lang w:val="en-US"/>
+        </w:rPr>
+        <w:t xml:space="preserve"> to have nothing to do anymore.</w:t>
+      </w:r>
+      <w:r>
+        <w:rPr>
+          <w:lang w:val="en-US"/>
+        </w:rPr>
+        <w:t xml:space="preserve"> Crawlers bec</w:t>
+      </w:r>
+      <w:r>
+        <w:rPr>
+          <w:lang w:val="en-US"/>
+        </w:rPr>
+        <w:t>a</w:t>
+      </w:r>
+      <w:r>
+        <w:rPr>
+          <w:lang w:val="en-US"/>
+        </w:rPr>
+        <w:t>me more confident and rush</w:t>
+      </w:r>
+      <w:r>
+        <w:rPr>
+          <w:lang w:val="en-US"/>
+        </w:rPr>
+        <w:t>ed</w:t>
+      </w:r>
+      <w:r>
+        <w:rPr>
+          <w:lang w:val="en-US"/>
+        </w:rPr>
+        <w:t xml:space="preserve"> head long into combat.</w:t>
+      </w:r>
+      <w:r>
+        <w:rPr>
+          <w:lang w:val="en-US"/>
+        </w:rPr>
         <w:t xml:space="preserve"> </w:t>
       </w:r>
       <w:r>
         <w:rPr>
           <w:lang w:val="en-US"/>
         </w:rPr>
-        <w:t>the player</w:t>
-      </w:r>
-      <w:r>
-        <w:rPr>
-          <w:lang w:val="en-US"/>
-        </w:rPr>
-        <w:t xml:space="preserve"> throws a D6 dice and deals that amount of damage to one specific enemy. The damage </w:t>
-      </w:r>
-      <w:r>
-        <w:rPr>
-          <w:lang w:val="en-US"/>
-        </w:rPr>
-        <w:t xml:space="preserve">dealt </w:t>
-      </w:r>
-      <w:r>
-        <w:rPr>
-          <w:lang w:val="en-US"/>
-        </w:rPr>
-        <w:t>is indicated on the enemies</w:t>
-      </w:r>
-      <w:r>
-        <w:rPr>
-          <w:lang w:val="en-US"/>
-        </w:rPr>
-        <w:t>’</w:t>
-      </w:r>
-      <w:r>
-        <w:rPr>
-          <w:lang w:val="en-US"/>
-        </w:rPr>
-        <w:t xml:space="preserve"> post</w:t>
-      </w:r>
-      <w:r>
-        <w:rPr>
-          <w:lang w:val="en-US"/>
-        </w:rPr>
-        <w:t>-</w:t>
-      </w:r>
-      <w:r>
-        <w:rPr>
-          <w:lang w:val="en-US"/>
-        </w:rPr>
-        <w:t>it by mark</w:t>
-      </w:r>
-      <w:r>
-        <w:rPr>
-          <w:lang w:val="en-US"/>
-        </w:rPr>
-        <w:t xml:space="preserve">er lines. If an enemy takes damage greater than or equal to its </w:t>
-      </w:r>
-      <w:r>
-        <w:rPr>
-          <w:lang w:val="en-US"/>
-        </w:rPr>
-        <w:t xml:space="preserve">health, </w:t>
-      </w:r>
-      <w:r>
-        <w:rPr>
-          <w:lang w:val="en-US"/>
-        </w:rPr>
-        <w:t>it</w:t>
-      </w:r>
-      <w:r>
-        <w:rPr>
-          <w:lang w:val="en-US"/>
-        </w:rPr>
-        <w:t xml:space="preserve"> dies and is</w:t>
-      </w:r>
-      <w:r>
-        <w:rPr>
-          <w:lang w:val="en-US"/>
-        </w:rPr>
-        <w:t xml:space="preserve"> therefore</w:t>
-      </w:r>
-      <w:r>
-        <w:rPr>
-          <w:lang w:val="en-US"/>
-        </w:rPr>
-        <w:t xml:space="preserve"> removed from the board.</w:t>
-      </w:r>
-    </w:p>
-    <w:p>
-      <w:pPr>
-        <w:rPr>
-          <w:lang w:val="en-US"/>
-        </w:rPr>
-      </w:pPr>
-      <w:r>
-        <w:rPr>
-          <w:lang w:val="en-US"/>
-        </w:rPr>
-        <w:t>After dungeon master and crawlers have finished their turn</w:t>
-      </w:r>
-      <w:r>
-        <w:rPr>
-          <w:lang w:val="en-US"/>
-        </w:rPr>
-        <w:t xml:space="preserve">, the game master will play the enemies in the players’ tiles. Enemies will move towards the </w:t>
-      </w:r>
-      <w:r>
-        <w:rPr>
-          <w:lang w:val="en-US"/>
-        </w:rPr>
-        <w:t>closest player.</w:t>
-      </w:r>
-      <w:r>
-        <w:rPr>
-          <w:lang w:val="en-US"/>
-        </w:rPr>
-        <w:t xml:space="preserve"> Enemies cannot</w:t>
-      </w:r>
-      <w:r>
-        <w:rPr>
-          <w:lang w:val="en-US"/>
-        </w:rPr>
-        <w:t xml:space="preserve"> move to other modules</w:t>
-      </w:r>
-      <w:r>
-        <w:rPr>
-          <w:lang w:val="en-US"/>
-        </w:rPr>
-        <w:t xml:space="preserve">. After moving all </w:t>
-      </w:r>
-      <w:r>
-        <w:rPr>
-          <w:lang w:val="en-US"/>
-        </w:rPr>
-        <w:t>visible</w:t>
-      </w:r>
-      <w:r>
-        <w:rPr>
-          <w:lang w:val="en-US"/>
-        </w:rPr>
-        <w:t xml:space="preserve"> enemies, each crawler will rece</w:t>
-      </w:r>
-      <w:r>
-        <w:rPr>
-          <w:lang w:val="en-US"/>
-        </w:rPr>
-        <w:t xml:space="preserve">ive damage from adjacent enemies </w:t>
-      </w:r>
+        <w:t xml:space="preserve">The challenge of surviving in the dungeon was significantly decreased and the master was only needed to find a quicker way to the boss enemy, and even this task was inherently lessened by the relatively small map size. </w:t>
+      </w:r>
+      <w:r>
+        <w:rPr>
+          <w:lang w:val="en-US"/>
+        </w:rPr>
+        <w:t xml:space="preserve">Adjusting enemy </w:t>
+      </w:r>
+      <w:r>
+        <w:rPr>
+          <w:lang w:val="en-US"/>
+        </w:rPr>
+        <w:t>threat,</w:t>
+      </w:r>
+      <w:r>
+        <w:rPr>
+          <w:lang w:val="en-US"/>
+        </w:rPr>
+        <w:t xml:space="preserve"> the master’s abilities </w:t>
+      </w:r>
+      <w:r>
+        <w:rPr>
+          <w:lang w:val="en-US"/>
+        </w:rPr>
+        <w:t xml:space="preserve">and map complexity </w:t>
+      </w:r>
+      <w:r>
+        <w:rPr>
+          <w:lang w:val="en-US"/>
+        </w:rPr>
+        <w:t>may</w:t>
+      </w:r>
+      <w:r>
+        <w:rPr>
+          <w:lang w:val="en-US"/>
+        </w:rPr>
+        <w:t xml:space="preserve"> reintroduce elements that made the initial phase enjoyable</w:t>
+      </w:r>
+      <w:r>
+        <w:rPr>
+          <w:lang w:val="en-US"/>
+        </w:rPr>
+        <w:t>.</w:t>
+      </w:r>
+      <w:r>
+        <w:rPr>
+          <w:lang w:val="en-US"/>
+        </w:rPr>
+        <w:t xml:space="preserve"> Further testing will be done in the</w:t>
+      </w:r>
+      <w:r>
+        <w:rPr>
+          <w:lang w:val="en-US"/>
+        </w:rPr>
+        <w:t xml:space="preserve"> digital prototyping phase</w:t>
+      </w:r>
+      <w:r>
+        <w:rPr>
+          <w:lang w:val="en-US"/>
+        </w:rPr>
+        <w:t xml:space="preserve"> as the </w:t>
+      </w:r>
+      <w:r>
+        <w:rPr>
+          <w:lang w:val="en-US"/>
+        </w:rPr>
+        <w:t>real-time mechanic</w:t>
+      </w:r>
+      <w:r>
+        <w:rPr>
+          <w:lang w:val="en-US"/>
+        </w:rPr>
+        <w:t xml:space="preserve"> will allow for a closer representation of the final game as opposed to the turn-based paper prototype</w:t>
+      </w:r>
+      <w:bookmarkStart w:id="1" w:name="_GoBack"/>
+      <w:bookmarkEnd w:id="1"/>
+      <w:r>
+        <w:rPr>
+          <w:lang w:val="en-US"/>
+        </w:rPr>
+        <w:t>.</w:t>
+      </w:r>
+      <w:r>
+        <w:rPr>
+          <w:lang w:val="en-US"/>
+        </w:rPr>
+        <w:t xml:space="preserve"> </w:t>
+      </w:r>
+    </w:p>
+    <w:p>
+      <w:pPr>
+        <w:pStyle w:val="Heading2"/>
+        <w:rPr>
+          <w:lang w:val="en-US"/>
+        </w:rPr>
+      </w:pPr>
+      <w:r>
+        <w:rPr>
+          <w:lang w:val="en-US"/>
+        </w:rPr>
+        <w:t>Design Revisions</w:t>
+      </w:r>
+    </w:p>
+    <w:p>
+      <w:pPr>
+        <w:rPr>
+          <w:lang w:val="en-US"/>
+        </w:rPr>
+      </w:pPr>
+      <w:r>
+        <w:rPr>
+          <w:lang w:val="en-US"/>
+        </w:rPr>
+        <w:t>What we quickly noticed during design of the prototype is that we were not specific enough in our original pitch idea regarding exactly which entities the dungeon master sh</w:t>
+      </w:r>
+      <w:r>
+        <w:rPr>
+          <w:lang w:val="en-US"/>
+        </w:rPr>
+        <w:t>ould be able to see and how (</w:t>
+      </w:r>
+      <w:r>
+        <w:rPr>
+          <w:lang w:val="en-US"/>
+        </w:rPr>
+        <w:t>boss enemy, crawlers, loot, others only through crawler callouts/ping), how we could make sure they weren’t abusing their abilities in combination with gesturing (natural constraint by micromanagement of up to 4 crawlers, inaccuracy of VR tracking), or how we should skew the balance between exploration</w:t>
+      </w:r>
+      <w:r>
+        <w:rPr>
+          <w:lang w:val="en-US"/>
+        </w:rPr>
+        <w:t xml:space="preserve"> and</w:t>
+      </w:r>
+      <w:r>
+        <w:rPr>
+          <w:lang w:val="en-US"/>
+        </w:rPr>
+        <w:t xml:space="preserve"> combat (</w:t>
+      </w:r>
+      <w:r>
+        <w:rPr>
+          <w:lang w:val="en-US"/>
+        </w:rPr>
+        <w:t>favor exploration to promote communication with master)</w:t>
+      </w:r>
+      <w:r>
+        <w:rPr>
+          <w:lang w:val="en-US"/>
+        </w:rPr>
+        <w:t>.</w:t>
+      </w:r>
+    </w:p>
+    <w:p>
+      <w:pPr>
+        <w:rPr>
+          <w:lang w:val="en-US"/>
+        </w:rPr>
+      </w:pPr>
+      <w:r>
+        <w:rPr>
+          <w:lang w:val="en-US"/>
+        </w:rPr>
+        <w:t xml:space="preserve">Unfortunately, the nature of a paper prototype felt quite restricting when attempting to translate our core gameplay to a physical representation, be it by having to change from real-time interaction to a turn-based system, switching to a very strict “fog of war”-esque map system or needing a cumbersome game master player to act in place of a digital synchronizing server. </w:t>
+      </w:r>
+    </w:p>
+    <w:p>
+      <w:pPr>
+        <w:rPr>
+          <w:lang w:val="en-US"/>
+        </w:rPr>
+      </w:pPr>
       <w:r>
         <w:rPr>
           <w:lang w:val="en-US"/>
         </w:rPr>
         <w:lastRenderedPageBreak/>
-        <w:t>based on the damage of each enemy</w:t>
-      </w:r>
-      <w:r>
-        <w:rPr>
-          <w:lang w:val="en-US"/>
-        </w:rPr>
-        <w:t>. Each enemy will only attack one crawler</w:t>
-      </w:r>
-      <w:r>
-        <w:rPr>
-          <w:lang w:val="en-US"/>
-        </w:rPr>
-        <w:t>.</w:t>
-      </w:r>
-      <w:r>
-        <w:rPr>
-          <w:lang w:val="en-US"/>
-        </w:rPr>
-        <w:t xml:space="preserve"> </w:t>
-      </w:r>
-      <w:r>
-        <w:rPr>
-          <w:lang w:val="en-US"/>
-        </w:rPr>
-        <w:t>As the enemies are played by the game master, she may use them as she sees fit. This emulates enemy AI in the final game.</w:t>
-      </w:r>
-    </w:p>
-    <w:p>
-      <w:pPr>
-        <w:pStyle w:val="Heading2"/>
-        <w:rPr>
-          <w:lang w:val="en-US"/>
-        </w:rPr>
-      </w:pPr>
-      <w:r>
-        <w:rPr>
-          <w:lang w:val="en-US"/>
-        </w:rPr>
-        <w:t>End Conditions</w:t>
-      </w:r>
-    </w:p>
-    <w:p>
-      <w:pPr>
-        <w:rPr>
-          <w:lang w:val="en-US"/>
-        </w:rPr>
-      </w:pPr>
-      <w:r>
-        <w:rPr>
-          <w:lang w:val="en-US"/>
-        </w:rPr>
-        <w:t>The game is lo</w:t>
-      </w:r>
-      <w:r>
-        <w:rPr>
-          <w:lang w:val="en-US"/>
-        </w:rPr>
-        <w:t>st when both crawlers are dead</w:t>
-      </w:r>
-      <w:r>
-        <w:rPr>
-          <w:lang w:val="en-US"/>
-        </w:rPr>
-        <w:t xml:space="preserve"> a</w:t>
-      </w:r>
-      <w:r>
-        <w:rPr>
-          <w:lang w:val="en-US"/>
-        </w:rPr>
-        <w:t>nd won when the boss is killed, irrespective of remaining enemies.</w:t>
-      </w:r>
-    </w:p>
-    <w:p>
-      <w:pPr>
-        <w:pStyle w:val="Heading2"/>
-        <w:rPr>
-          <w:lang w:val="en-US"/>
-        </w:rPr>
-      </w:pPr>
-      <w:r>
-        <w:rPr>
-          <w:lang w:val="en-US"/>
-        </w:rPr>
-        <w:t>Results of Prototype Testing</w:t>
-      </w:r>
-    </w:p>
-    <w:p>
-      <w:pPr>
-        <w:rPr>
-          <w:lang w:val="en-US"/>
-        </w:rPr>
-      </w:pPr>
-      <w:r>
-        <w:rPr>
-          <w:lang w:val="en-US"/>
-        </w:rPr>
-        <w:t>The current design of the game ensured co-operation between the crawlers and the master. Crawler players depended on the master for advice. However, crawlers still moved and explored the map of their own free will. The crawlers co-operated with the dungeon master to locate enemies and helped each other avoid them. The master players initially focused on getting a loot item so they could be of assistance in case of emergencies.</w:t>
-      </w:r>
-    </w:p>
-    <w:p>
-      <w:pPr>
-        <w:rPr>
-          <w:lang w:val="en-US"/>
-        </w:rPr>
-      </w:pPr>
-      <w:r>
-        <w:rPr>
-          <w:lang w:val="en-US"/>
-        </w:rPr>
-        <w:t>Once the crawlers were united, things became easier for them as they could support each other directly in combat. As such, they easily went through the dungeon and defeated the boss.</w:t>
-      </w:r>
-    </w:p>
-    <w:p>
-      <w:pPr>
-        <w:pStyle w:val="Heading3"/>
-        <w:rPr>
-          <w:lang w:val="en-US"/>
-        </w:rPr>
-      </w:pPr>
-      <w:r>
-        <w:rPr>
-          <w:lang w:val="en-US"/>
-        </w:rPr>
-        <w:t>Fun Elements</w:t>
-      </w:r>
-    </w:p>
-    <w:p>
-      <w:pPr>
-        <w:rPr>
-          <w:lang w:val="en-US"/>
-        </w:rPr>
-      </w:pPr>
-      <w:r>
-        <w:rPr>
-          <w:lang w:val="en-US"/>
-        </w:rPr>
-        <w:t xml:space="preserve">The initial phase of the game where the dungeon master </w:t>
-      </w:r>
-      <w:r>
-        <w:rPr>
-          <w:lang w:val="en-US"/>
-        </w:rPr>
-        <w:t xml:space="preserve">was </w:t>
-      </w:r>
-      <w:r>
-        <w:rPr>
-          <w:lang w:val="en-US"/>
-        </w:rPr>
-        <w:t>guiding individual players and helping them sneak around the map seem</w:t>
-      </w:r>
-      <w:r>
-        <w:rPr>
-          <w:lang w:val="en-US"/>
-        </w:rPr>
-        <w:t>ed</w:t>
-      </w:r>
-      <w:r>
-        <w:rPr>
-          <w:lang w:val="en-US"/>
-        </w:rPr>
-        <w:t xml:space="preserve"> to be fun for all players involved. There exist</w:t>
-      </w:r>
-      <w:r>
-        <w:rPr>
-          <w:lang w:val="en-US"/>
-        </w:rPr>
-        <w:t>ed</w:t>
-      </w:r>
-      <w:r>
-        <w:rPr>
-          <w:lang w:val="en-US"/>
-        </w:rPr>
-        <w:t xml:space="preserve"> a strong co-operation between the crawlers and the dungeon master in this phase leading to interesting interactions and abi</w:t>
-      </w:r>
-      <w:bookmarkStart w:id="0" w:name="_GoBack"/>
-      <w:bookmarkEnd w:id="0"/>
-      <w:r>
-        <w:rPr>
-          <w:lang w:val="en-US"/>
-        </w:rPr>
-        <w:t>lity uses.</w:t>
-      </w:r>
-    </w:p>
-    <w:p>
-      <w:pPr>
-        <w:pStyle w:val="Heading3"/>
-        <w:rPr>
-          <w:lang w:val="en-US"/>
-        </w:rPr>
-      </w:pPr>
-      <w:r>
-        <w:rPr>
-          <w:lang w:val="en-US"/>
-        </w:rPr>
-        <w:t>Dull Elements</w:t>
-      </w:r>
-    </w:p>
-    <w:p>
-      <w:pPr>
-        <w:rPr>
-          <w:lang w:val="en-US"/>
-        </w:rPr>
-      </w:pPr>
-      <w:r>
-        <w:rPr>
-          <w:lang w:val="en-US"/>
-        </w:rPr>
-        <w:t>Once the crawler players met up, the role of the dungeon master seem</w:t>
-      </w:r>
-      <w:r>
-        <w:rPr>
-          <w:lang w:val="en-US"/>
-        </w:rPr>
-        <w:t>ed</w:t>
-      </w:r>
-      <w:r>
-        <w:rPr>
-          <w:lang w:val="en-US"/>
-        </w:rPr>
-        <w:t xml:space="preserve"> to be over. The dungeon master just guide</w:t>
-      </w:r>
-      <w:r>
-        <w:rPr>
-          <w:lang w:val="en-US"/>
-        </w:rPr>
-        <w:t>d</w:t>
-      </w:r>
-      <w:r>
-        <w:rPr>
-          <w:lang w:val="en-US"/>
-        </w:rPr>
-        <w:t xml:space="preserve"> crawlers to the boss and seem</w:t>
-      </w:r>
-      <w:r>
-        <w:rPr>
-          <w:lang w:val="en-US"/>
-        </w:rPr>
-        <w:t>ed</w:t>
-      </w:r>
-      <w:r>
-        <w:rPr>
-          <w:lang w:val="en-US"/>
-        </w:rPr>
-        <w:t xml:space="preserve"> to have nothing to do anymore.</w:t>
-      </w:r>
-      <w:r>
-        <w:rPr>
-          <w:lang w:val="en-US"/>
-        </w:rPr>
-        <w:t xml:space="preserve"> Crawlers bec</w:t>
-      </w:r>
-      <w:r>
-        <w:rPr>
-          <w:lang w:val="en-US"/>
-        </w:rPr>
-        <w:t>a</w:t>
-      </w:r>
-      <w:r>
-        <w:rPr>
-          <w:lang w:val="en-US"/>
-        </w:rPr>
-        <w:t>me more confident and rush</w:t>
-      </w:r>
-      <w:r>
-        <w:rPr>
-          <w:lang w:val="en-US"/>
-        </w:rPr>
-        <w:t>ed</w:t>
-      </w:r>
-      <w:r>
-        <w:rPr>
-          <w:lang w:val="en-US"/>
-        </w:rPr>
-        <w:t xml:space="preserve"> head long into combat.</w:t>
-      </w:r>
-      <w:r>
-        <w:rPr>
-          <w:lang w:val="en-US"/>
-        </w:rPr>
-        <w:t xml:space="preserve"> </w:t>
-      </w:r>
-      <w:r>
-        <w:rPr>
-          <w:lang w:val="en-US"/>
-        </w:rPr>
-        <w:t>Adjusting enemy damage and the master’s abilities may</w:t>
-      </w:r>
-      <w:r>
-        <w:rPr>
-          <w:lang w:val="en-US"/>
-        </w:rPr>
-        <w:t xml:space="preserve"> reintroduce elements that made the initial phase enjoyable</w:t>
-      </w:r>
-      <w:r>
-        <w:rPr>
-          <w:lang w:val="en-US"/>
-        </w:rPr>
-        <w:t>.</w:t>
-      </w:r>
-      <w:r>
-        <w:rPr>
-          <w:lang w:val="en-US"/>
-        </w:rPr>
-        <w:t xml:space="preserve"> Further testing will be done in the</w:t>
+        <w:t xml:space="preserve">Nevertheless the gameplay of the game is now more fleshed out due to our deeper discussion of individual game mechanics and player relationships. </w:t>
       </w:r>
     </w:p>
     <w:sectPr>
@@ -2407,6 +2735,51 @@
     </w:sectPr>
   </w:body>
 </w:document>
+</file>
+
+<file path=word/comments.xml><?xml version="1.0" encoding="utf-8"?>
+<w:comments xmlns:wpc="http://schemas.microsoft.com/office/word/2010/wordprocessingCanvas" xmlns:cx="http://schemas.microsoft.com/office/drawing/2014/chartex" xmlns:cx1="http://schemas.microsoft.com/office/drawing/2015/9/8/chartex" xmlns:mc="http://schemas.openxmlformats.org/markup-compatibility/2006" xmlns:o="urn:schemas-microsoft-com:office:office" xmlns:r="http://schemas.openxmlformats.org/officeDocument/2006/relationships" xmlns:m="http://schemas.openxmlformats.org/officeDocument/2006/math" xmlns:v="urn:schemas-microsoft-com:vml" xmlns:wp14="http://schemas.microsoft.com/office/word/2010/wordprocessingDrawing" xmlns:wp="http://schemas.openxmlformats.org/drawingml/2006/wordprocessingDrawing" xmlns:w10="urn:schemas-microsoft-com:office:word" xmlns:w="http://schemas.openxmlformats.org/wordprocessingml/2006/main" xmlns:w14="http://schemas.microsoft.com/office/word/2010/wordml" xmlns:w15="http://schemas.microsoft.com/office/word/2012/wordml" xmlns:w16se="http://schemas.microsoft.com/office/word/2015/wordml/symex" xmlns:wpg="http://schemas.microsoft.com/office/word/2010/wordprocessingGroup" xmlns:wpi="http://schemas.microsoft.com/office/word/2010/wordprocessingInk" xmlns:wne="http://schemas.microsoft.com/office/word/2006/wordml" xmlns:wps="http://schemas.microsoft.com/office/word/2010/wordprocessingShape" mc:Ignorable="w14 w15 w16se wp14">
+  <w:comment w:id="0" w:author="Paul Preißner" w:date="2017-11-12T20:28:00Z" w:initials="PP">
+    <w:p>
+      <w:pPr>
+        <w:pStyle w:val="CommentText"/>
+        <w:rPr>
+          <w:lang w:val="en-US"/>
+        </w:rPr>
+      </w:pPr>
+      <w:r>
+        <w:rPr>
+          <w:rStyle w:val="CommentReference"/>
+        </w:rPr>
+        <w:annotationRef/>
+      </w:r>
+      <w:r>
+        <w:rPr>
+          <w:lang w:val="en-US"/>
+        </w:rPr>
+        <w:t xml:space="preserve">At the top would mean physically above it. </w:t>
+      </w:r>
+      <w:r>
+        <w:rPr>
+          <w:lang w:val="en-US"/>
+        </w:rPr>
+        <w:t>Id just leave this out. Who sits in which “cell” of the divider is irrelevant</w:t>
+      </w:r>
+    </w:p>
+  </w:comment>
+</w:comments>
+</file>
+
+<file path=word/commentsExtended.xml><?xml version="1.0" encoding="utf-8"?>
+<w15:commentsEx xmlns:wpc="http://schemas.microsoft.com/office/word/2010/wordprocessingCanvas" xmlns:cx="http://schemas.microsoft.com/office/drawing/2014/chartex" xmlns:cx1="http://schemas.microsoft.com/office/drawing/2015/9/8/chartex" xmlns:mc="http://schemas.openxmlformats.org/markup-compatibility/2006" xmlns:o="urn:schemas-microsoft-com:office:office" xmlns:r="http://schemas.openxmlformats.org/officeDocument/2006/relationships" xmlns:m="http://schemas.openxmlformats.org/officeDocument/2006/math" xmlns:v="urn:schemas-microsoft-com:vml" xmlns:wp14="http://schemas.microsoft.com/office/word/2010/wordprocessingDrawing" xmlns:wp="http://schemas.openxmlformats.org/drawingml/2006/wordprocessingDrawing" xmlns:w10="urn:schemas-microsoft-com:office:word" xmlns:w="http://schemas.openxmlformats.org/wordprocessingml/2006/main" xmlns:w14="http://schemas.microsoft.com/office/word/2010/wordml" xmlns:w15="http://schemas.microsoft.com/office/word/2012/wordml" xmlns:w16se="http://schemas.microsoft.com/office/word/2015/wordml/symex" xmlns:wpg="http://schemas.microsoft.com/office/word/2010/wordprocessingGroup" xmlns:wpi="http://schemas.microsoft.com/office/word/2010/wordprocessingInk" xmlns:wne="http://schemas.microsoft.com/office/word/2006/wordml" xmlns:wps="http://schemas.microsoft.com/office/word/2010/wordprocessingShape" mc:Ignorable="w14 w15 w16se wp14">
+  <w15:commentEx w15:paraId="0522BF20" w15:done="0"/>
+</w15:commentsEx>
+</file>
+
+<file path=word/commentsIds.xml><?xml version="1.0" encoding="utf-8"?>
+<w16cid:commentsIds xmlns:wpc="http://schemas.microsoft.com/office/word/2010/wordprocessingCanvas" xmlns:cx="http://schemas.microsoft.com/office/drawing/2014/chartex" xmlns:cx1="http://schemas.microsoft.com/office/drawing/2015/9/8/chartex" xmlns:cx2="http://schemas.microsoft.com/office/drawing/2015/10/21/chartex" xmlns:cx3="http://schemas.microsoft.com/office/drawing/2016/5/9/chartex" xmlns:cx4="http://schemas.microsoft.com/office/drawing/2016/5/10/chartex" xmlns:cx5="http://schemas.microsoft.com/office/drawing/2016/5/11/chartex" xmlns:cx6="http://schemas.microsoft.com/office/drawing/2016/5/12/chartex" xmlns:cx7="http://schemas.microsoft.com/office/drawing/2016/5/13/chartex" xmlns:cx8="http://schemas.microsoft.com/office/drawing/2016/5/14/chartex" xmlns:mc="http://schemas.openxmlformats.org/markup-compatibility/2006" xmlns:aink="http://schemas.microsoft.com/office/drawing/2016/ink" xmlns:am3d="http://schemas.microsoft.com/office/drawing/2017/model3d" xmlns:o="urn:schemas-microsoft-com:office:office" xmlns:r="http://schemas.openxmlformats.org/officeDocument/2006/relationships" xmlns:m="http://schemas.openxmlformats.org/officeDocument/2006/math" xmlns:v="urn:schemas-microsoft-com:vml" xmlns:wp14="http://schemas.microsoft.com/office/word/2010/wordprocessingDrawing" xmlns:wp="http://schemas.openxmlformats.org/drawingml/2006/wordprocessingDrawing" xmlns:w10="urn:schemas-microsoft-com:office:word" xmlns:w="http://schemas.openxmlformats.org/wordprocessingml/2006/main" xmlns:w14="http://schemas.microsoft.com/office/word/2010/wordml" xmlns:w15="http://schemas.microsoft.com/office/word/2012/wordml" xmlns:w16cid="http://schemas.microsoft.com/office/word/2016/wordml/cid" xmlns:w16se="http://schemas.microsoft.com/office/word/2015/wordml/symex" xmlns:wpg="http://schemas.microsoft.com/office/word/2010/wordprocessingGroup" xmlns:wpi="http://schemas.microsoft.com/office/word/2010/wordprocessingInk" xmlns:wne="http://schemas.microsoft.com/office/word/2006/wordml" xmlns:wps="http://schemas.microsoft.com/office/word/2010/wordprocessingShape" mc:Ignorable="w14 w15 w16se w16cid wp14">
+  <w16cid:commentId w16cid:paraId="0522BF20" w16cid:durableId="1DB32D63"/>
+</w16cid:commentsIds>
 </file>
 
 <file path=word/numbering.xml><?xml version="1.0" encoding="utf-8"?>
@@ -2501,6 +2874,14 @@
     <w:abstractNumId w:val="0"/>
   </w:num>
 </w:numbering>
+</file>
+
+<file path=word/people.xml><?xml version="1.0" encoding="utf-8"?>
+<w15:people xmlns:wpc="http://schemas.microsoft.com/office/word/2010/wordprocessingCanvas" xmlns:cx="http://schemas.microsoft.com/office/drawing/2014/chartex" xmlns:cx1="http://schemas.microsoft.com/office/drawing/2015/9/8/chartex" xmlns:mc="http://schemas.openxmlformats.org/markup-compatibility/2006" xmlns:o="urn:schemas-microsoft-com:office:office" xmlns:r="http://schemas.openxmlformats.org/officeDocument/2006/relationships" xmlns:m="http://schemas.openxmlformats.org/officeDocument/2006/math" xmlns:v="urn:schemas-microsoft-com:vml" xmlns:wp14="http://schemas.microsoft.com/office/word/2010/wordprocessingDrawing" xmlns:wp="http://schemas.openxmlformats.org/drawingml/2006/wordprocessingDrawing" xmlns:w10="urn:schemas-microsoft-com:office:word" xmlns:w="http://schemas.openxmlformats.org/wordprocessingml/2006/main" xmlns:w14="http://schemas.microsoft.com/office/word/2010/wordml" xmlns:w15="http://schemas.microsoft.com/office/word/2012/wordml" xmlns:w16se="http://schemas.microsoft.com/office/word/2015/wordml/symex" xmlns:wpg="http://schemas.microsoft.com/office/word/2010/wordprocessingGroup" xmlns:wpi="http://schemas.microsoft.com/office/word/2010/wordprocessingInk" xmlns:wne="http://schemas.microsoft.com/office/word/2006/wordml" xmlns:wps="http://schemas.microsoft.com/office/word/2010/wordprocessingShape" mc:Ignorable="w14 w15 w16se wp14">
+  <w15:person w15:author="Paul Preißner">
+    <w15:presenceInfo w15:providerId="Windows Live" w15:userId="c8ad4a28bcb0109f"/>
+  </w15:person>
+</w15:people>
 </file>
 
 <file path=word/styles.xml><?xml version="1.0" encoding="utf-8"?>
@@ -2901,6 +3282,27 @@
       <w:jc w:val="both"/>
     </w:pPr>
   </w:style>
+  <w:style w:type="paragraph" w:styleId="Heading1">
+    <w:name w:val="heading 1"/>
+    <w:basedOn w:val="Normal"/>
+    <w:next w:val="Normal"/>
+    <w:link w:val="Heading1Char"/>
+    <w:uiPriority w:val="9"/>
+    <w:qFormat/>
+    <w:rsid w:val="00BD37D1"/>
+    <w:pPr>
+      <w:keepNext/>
+      <w:keepLines/>
+      <w:spacing w:before="240" w:after="0"/>
+      <w:outlineLvl w:val="0"/>
+    </w:pPr>
+    <w:rPr>
+      <w:rFonts w:asciiTheme="majorHAnsi" w:eastAsiaTheme="majorEastAsia" w:hAnsiTheme="majorHAnsi" w:cstheme="majorBidi"/>
+      <w:color w:val="2F5496" w:themeColor="accent1" w:themeShade="BF"/>
+      <w:sz w:val="32"/>
+      <w:szCs w:val="32"/>
+    </w:rPr>
+  </w:style>
   <w:style w:type="paragraph" w:styleId="Heading2">
     <w:name w:val="heading 2"/>
     <w:basedOn w:val="Normal"/>
@@ -3007,6 +3409,117 @@
       <w:color w:val="1F3763" w:themeColor="accent1" w:themeShade="7F"/>
       <w:sz w:val="24"/>
       <w:szCs w:val="24"/>
+    </w:rPr>
+  </w:style>
+  <w:style w:type="character" w:styleId="CommentReference">
+    <w:name w:val="annotation reference"/>
+    <w:basedOn w:val="DefaultParagraphFont"/>
+    <w:uiPriority w:val="99"/>
+    <w:semiHidden/>
+    <w:unhideWhenUsed/>
+    <w:rsid w:val="007333DB"/>
+    <w:rPr>
+      <w:sz w:val="16"/>
+      <w:szCs w:val="16"/>
+    </w:rPr>
+  </w:style>
+  <w:style w:type="paragraph" w:styleId="CommentText">
+    <w:name w:val="annotation text"/>
+    <w:basedOn w:val="Normal"/>
+    <w:link w:val="CommentTextChar"/>
+    <w:uiPriority w:val="99"/>
+    <w:semiHidden/>
+    <w:unhideWhenUsed/>
+    <w:rsid w:val="007333DB"/>
+    <w:pPr>
+      <w:spacing w:line="240" w:lineRule="auto"/>
+    </w:pPr>
+    <w:rPr>
+      <w:sz w:val="20"/>
+      <w:szCs w:val="20"/>
+    </w:rPr>
+  </w:style>
+  <w:style w:type="character" w:customStyle="1" w:styleId="CommentTextChar">
+    <w:name w:val="Comment Text Char"/>
+    <w:basedOn w:val="DefaultParagraphFont"/>
+    <w:link w:val="CommentText"/>
+    <w:uiPriority w:val="99"/>
+    <w:semiHidden/>
+    <w:rsid w:val="007333DB"/>
+    <w:rPr>
+      <w:sz w:val="20"/>
+      <w:szCs w:val="20"/>
+    </w:rPr>
+  </w:style>
+  <w:style w:type="paragraph" w:styleId="CommentSubject">
+    <w:name w:val="annotation subject"/>
+    <w:basedOn w:val="CommentText"/>
+    <w:next w:val="CommentText"/>
+    <w:link w:val="CommentSubjectChar"/>
+    <w:uiPriority w:val="99"/>
+    <w:semiHidden/>
+    <w:unhideWhenUsed/>
+    <w:rsid w:val="007333DB"/>
+    <w:rPr>
+      <w:b/>
+      <w:bCs/>
+    </w:rPr>
+  </w:style>
+  <w:style w:type="character" w:customStyle="1" w:styleId="CommentSubjectChar">
+    <w:name w:val="Comment Subject Char"/>
+    <w:basedOn w:val="CommentTextChar"/>
+    <w:link w:val="CommentSubject"/>
+    <w:uiPriority w:val="99"/>
+    <w:semiHidden/>
+    <w:rsid w:val="007333DB"/>
+    <w:rPr>
+      <w:b/>
+      <w:bCs/>
+      <w:sz w:val="20"/>
+      <w:szCs w:val="20"/>
+    </w:rPr>
+  </w:style>
+  <w:style w:type="paragraph" w:styleId="BalloonText">
+    <w:name w:val="Balloon Text"/>
+    <w:basedOn w:val="Normal"/>
+    <w:link w:val="BalloonTextChar"/>
+    <w:uiPriority w:val="99"/>
+    <w:semiHidden/>
+    <w:unhideWhenUsed/>
+    <w:rsid w:val="007333DB"/>
+    <w:pPr>
+      <w:spacing w:after="0" w:line="240" w:lineRule="auto"/>
+    </w:pPr>
+    <w:rPr>
+      <w:rFonts w:ascii="Segoe UI" w:hAnsi="Segoe UI" w:cs="Segoe UI"/>
+      <w:sz w:val="18"/>
+      <w:szCs w:val="18"/>
+    </w:rPr>
+  </w:style>
+  <w:style w:type="character" w:customStyle="1" w:styleId="BalloonTextChar">
+    <w:name w:val="Balloon Text Char"/>
+    <w:basedOn w:val="DefaultParagraphFont"/>
+    <w:link w:val="BalloonText"/>
+    <w:uiPriority w:val="99"/>
+    <w:semiHidden/>
+    <w:rsid w:val="007333DB"/>
+    <w:rPr>
+      <w:rFonts w:ascii="Segoe UI" w:hAnsi="Segoe UI" w:cs="Segoe UI"/>
+      <w:sz w:val="18"/>
+      <w:szCs w:val="18"/>
+    </w:rPr>
+  </w:style>
+  <w:style w:type="character" w:customStyle="1" w:styleId="Heading1Char">
+    <w:name w:val="Heading 1 Char"/>
+    <w:basedOn w:val="DefaultParagraphFont"/>
+    <w:link w:val="Heading1"/>
+    <w:uiPriority w:val="9"/>
+    <w:rsid w:val="00BD37D1"/>
+    <w:rPr>
+      <w:rFonts w:asciiTheme="majorHAnsi" w:eastAsiaTheme="majorEastAsia" w:hAnsiTheme="majorHAnsi" w:cstheme="majorBidi"/>
+      <w:color w:val="2F5496" w:themeColor="accent1" w:themeShade="BF"/>
+      <w:sz w:val="32"/>
+      <w:szCs w:val="32"/>
     </w:rPr>
   </w:style>
 </w:styles>

</xml_diff>

<commit_message>
design revisions cleared up
</commit_message>
<xml_diff>
--- a/Proposal/Prototype Proposal.docx
+++ b/Proposal/Prototype Proposal.docx
@@ -1,6 +1,6 @@
 
 <file path=word/document.xml><?xml version="1.0" encoding="utf-8"?>
-<w:document xmlns:wpc="http://schemas.microsoft.com/office/word/2010/wordprocessingCanvas" xmlns:cx="http://schemas.microsoft.com/office/drawing/2014/chartex" xmlns:cx1="http://schemas.microsoft.com/office/drawing/2015/9/8/chartex" xmlns:mc="http://schemas.openxmlformats.org/markup-compatibility/2006" xmlns:o="urn:schemas-microsoft-com:office:office" xmlns:r="http://schemas.openxmlformats.org/officeDocument/2006/relationships" xmlns:m="http://schemas.openxmlformats.org/officeDocument/2006/math" xmlns:v="urn:schemas-microsoft-com:vml" xmlns:wp14="http://schemas.microsoft.com/office/word/2010/wordprocessingDrawing" xmlns:wp="http://schemas.openxmlformats.org/drawingml/2006/wordprocessingDrawing" xmlns:w10="urn:schemas-microsoft-com:office:word" xmlns:w="http://schemas.openxmlformats.org/wordprocessingml/2006/main" xmlns:w14="http://schemas.microsoft.com/office/word/2010/wordml" xmlns:w15="http://schemas.microsoft.com/office/word/2012/wordml" xmlns:w16se="http://schemas.microsoft.com/office/word/2015/wordml/symex" xmlns:wpg="http://schemas.microsoft.com/office/word/2010/wordprocessingGroup" xmlns:wpi="http://schemas.microsoft.com/office/word/2010/wordprocessingInk" xmlns:wne="http://schemas.microsoft.com/office/word/2006/wordml" xmlns:wps="http://schemas.microsoft.com/office/word/2010/wordprocessingShape" mc:Ignorable="w14 w15 w16se wp14">
+<w:document xmlns:wpc="http://schemas.microsoft.com/office/word/2010/wordprocessingCanvas" xmlns:cx="http://schemas.microsoft.com/office/drawing/2014/chartex" xmlns:cx1="http://schemas.microsoft.com/office/drawing/2015/9/8/chartex" xmlns:cx2="http://schemas.microsoft.com/office/drawing/2015/10/21/chartex" xmlns:cx3="http://schemas.microsoft.com/office/drawing/2016/5/9/chartex" xmlns:cx4="http://schemas.microsoft.com/office/drawing/2016/5/10/chartex" xmlns:cx5="http://schemas.microsoft.com/office/drawing/2016/5/11/chartex" xmlns:cx6="http://schemas.microsoft.com/office/drawing/2016/5/12/chartex" xmlns:cx7="http://schemas.microsoft.com/office/drawing/2016/5/13/chartex" xmlns:cx8="http://schemas.microsoft.com/office/drawing/2016/5/14/chartex" xmlns:mc="http://schemas.openxmlformats.org/markup-compatibility/2006" xmlns:aink="http://schemas.microsoft.com/office/drawing/2016/ink" xmlns:am3d="http://schemas.microsoft.com/office/drawing/2017/model3d" xmlns:o="urn:schemas-microsoft-com:office:office" xmlns:r="http://schemas.openxmlformats.org/officeDocument/2006/relationships" xmlns:m="http://schemas.openxmlformats.org/officeDocument/2006/math" xmlns:v="urn:schemas-microsoft-com:vml" xmlns:wp14="http://schemas.microsoft.com/office/word/2010/wordprocessingDrawing" xmlns:wp="http://schemas.openxmlformats.org/drawingml/2006/wordprocessingDrawing" xmlns:w10="urn:schemas-microsoft-com:office:word" xmlns:w="http://schemas.openxmlformats.org/wordprocessingml/2006/main" xmlns:w14="http://schemas.microsoft.com/office/word/2010/wordml" xmlns:w15="http://schemas.microsoft.com/office/word/2012/wordml" xmlns:w16cid="http://schemas.microsoft.com/office/word/2016/wordml/cid" xmlns:w16se="http://schemas.microsoft.com/office/word/2015/wordml/symex" xmlns:wpg="http://schemas.microsoft.com/office/word/2010/wordprocessingGroup" xmlns:wpi="http://schemas.microsoft.com/office/word/2010/wordprocessingInk" xmlns:wne="http://schemas.microsoft.com/office/word/2006/wordml" xmlns:wps="http://schemas.microsoft.com/office/word/2010/wordprocessingShape" mc:Ignorable="w14 w15 w16se w16cid wp14">
   <w:body>
     <w:p>
       <w:pPr>
@@ -70,7 +70,19 @@
         <w:rPr>
           <w:lang w:val="en-US"/>
         </w:rPr>
-        <w:t>in our prototype: two crawlers and a dungeon master. Additionally a</w:t>
+        <w:t xml:space="preserve">in our prototype: two crawlers and a dungeon master. </w:t>
+      </w:r>
+      <w:r>
+        <w:rPr>
+          <w:lang w:val="en-US"/>
+        </w:rPr>
+        <w:t>Additionally,</w:t>
+      </w:r>
+      <w:r>
+        <w:rPr>
+          <w:lang w:val="en-US"/>
+        </w:rPr>
+        <w:t xml:space="preserve"> a</w:t>
       </w:r>
       <w:r>
         <w:rPr>
@@ -434,26 +446,6 @@
           <w:lang w:val="en-US"/>
         </w:rPr>
         <w:t xml:space="preserve">. </w:t>
-      </w:r>
-      <w:commentRangeStart w:id="0"/>
-      <w:r>
-        <w:rPr>
-          <w:lang w:val="en-US"/>
-        </w:rPr>
-        <w:t>The dungeon master sits at the top of the T-shaped divider.</w:t>
-      </w:r>
-      <w:commentRangeEnd w:id="0"/>
-      <w:r>
-        <w:rPr>
-          <w:rStyle w:val="CommentReference"/>
-        </w:rPr>
-        <w:commentReference w:id="0"/>
-      </w:r>
-      <w:r>
-        <w:rPr>
-          <w:lang w:val="en-US"/>
-        </w:rPr>
-        <w:t xml:space="preserve"> </w:t>
       </w:r>
       <w:r>
         <w:rPr>
@@ -2622,8 +2614,6 @@
         </w:rPr>
         <w:t xml:space="preserve"> will allow for a closer representation of the final game as opposed to the turn-based paper prototype</w:t>
       </w:r>
-      <w:bookmarkStart w:id="1" w:name="_GoBack"/>
-      <w:bookmarkEnd w:id="1"/>
       <w:r>
         <w:rPr>
           <w:lang w:val="en-US"/>
@@ -2667,13 +2657,61 @@
         <w:rPr>
           <w:lang w:val="en-US"/>
         </w:rPr>
-        <w:t>ould be able to see and how (</w:t>
-      </w:r>
-      <w:r>
-        <w:rPr>
-          <w:lang w:val="en-US"/>
-        </w:rPr>
-        <w:t>boss enemy, crawlers, loot, others only through crawler callouts/ping), how we could make sure they weren’t abusing their abilities in combination with gesturing (natural constraint by micromanagement of up to 4 crawlers, inaccuracy of VR tracking), or how we should skew the balance between exploration</w:t>
+        <w:t xml:space="preserve">ould be able to see and how – that it should be boss enemy, crawlers and loot, but </w:t>
+      </w:r>
+      <w:r>
+        <w:rPr>
+          <w:lang w:val="en-US"/>
+        </w:rPr>
+        <w:t>others onl</w:t>
+      </w:r>
+      <w:r>
+        <w:rPr>
+          <w:lang w:val="en-US"/>
+        </w:rPr>
+        <w:t>y through crawler callouts/ping</w:t>
+      </w:r>
+      <w:r>
+        <w:rPr>
+          <w:lang w:val="en-US"/>
+        </w:rPr>
+        <w:t>, how we could make sure they weren’t abusing their abilities</w:t>
+      </w:r>
+      <w:r>
+        <w:rPr>
+          <w:lang w:val="en-US"/>
+        </w:rPr>
+        <w:t xml:space="preserve"> in combination with gesturing – that this would be taken care of by the </w:t>
+      </w:r>
+      <w:r>
+        <w:rPr>
+          <w:lang w:val="en-US"/>
+        </w:rPr>
+        <w:t>natural constraint by micromanag</w:t>
+      </w:r>
+      <w:r>
+        <w:rPr>
+          <w:lang w:val="en-US"/>
+        </w:rPr>
+        <w:t xml:space="preserve">ing </w:t>
+      </w:r>
+      <w:r>
+        <w:rPr>
+          <w:lang w:val="en-US"/>
+        </w:rPr>
+        <w:t xml:space="preserve">up to </w:t>
+      </w:r>
+      <w:r>
+        <w:rPr>
+          <w:lang w:val="en-US"/>
+        </w:rPr>
+        <w:t>four crawlers and the inaccuracy of VR tracking</w:t>
+      </w:r>
+      <w:r>
+        <w:rPr>
+          <w:lang w:val="en-US"/>
+        </w:rPr>
+        <w:t>, or how we should skew the balance between exploration</w:t>
       </w:r>
       <w:r>
         <w:rPr>
@@ -2685,14 +2723,22 @@
         <w:rPr>
           <w:lang w:val="en-US"/>
         </w:rPr>
-        <w:t xml:space="preserve"> combat (</w:t>
-      </w:r>
-      <w:r>
-        <w:rPr>
-          <w:lang w:val="en-US"/>
-        </w:rPr>
-        <w:t>favor exploration to promote communication with master)</w:t>
-      </w:r>
+        <w:t xml:space="preserve"> combat – that it is better </w:t>
+      </w:r>
+      <w:r>
+        <w:rPr>
+          <w:lang w:val="en-US"/>
+        </w:rPr>
+        <w:t>favor exploration to pr</w:t>
+      </w:r>
+      <w:r>
+        <w:rPr>
+          <w:lang w:val="en-US"/>
+        </w:rPr>
+        <w:t>omote communication with master</w:t>
+      </w:r>
+      <w:bookmarkStart w:id="0" w:name="_GoBack"/>
+      <w:bookmarkEnd w:id="0"/>
       <w:r>
         <w:rPr>
           <w:lang w:val="en-US"/>
@@ -2724,7 +2770,13 @@
           <w:lang w:val="en-US"/>
         </w:rPr>
         <w:lastRenderedPageBreak/>
-        <w:t xml:space="preserve">Nevertheless the gameplay of the game is now more fleshed out due to our deeper discussion of individual game mechanics and player relationships. </w:t>
+        <w:t>Nevertheless,</w:t>
+      </w:r>
+      <w:r>
+        <w:rPr>
+          <w:lang w:val="en-US"/>
+        </w:rPr>
+        <w:t xml:space="preserve"> the gameplay of the game is now more fleshed out due to our deeper discussion of individual game mechanics and player relationships. </w:t>
       </w:r>
     </w:p>
     <w:sectPr>
@@ -2737,53 +2789,8 @@
 </w:document>
 </file>
 
-<file path=word/comments.xml><?xml version="1.0" encoding="utf-8"?>
-<w:comments xmlns:wpc="http://schemas.microsoft.com/office/word/2010/wordprocessingCanvas" xmlns:cx="http://schemas.microsoft.com/office/drawing/2014/chartex" xmlns:cx1="http://schemas.microsoft.com/office/drawing/2015/9/8/chartex" xmlns:mc="http://schemas.openxmlformats.org/markup-compatibility/2006" xmlns:o="urn:schemas-microsoft-com:office:office" xmlns:r="http://schemas.openxmlformats.org/officeDocument/2006/relationships" xmlns:m="http://schemas.openxmlformats.org/officeDocument/2006/math" xmlns:v="urn:schemas-microsoft-com:vml" xmlns:wp14="http://schemas.microsoft.com/office/word/2010/wordprocessingDrawing" xmlns:wp="http://schemas.openxmlformats.org/drawingml/2006/wordprocessingDrawing" xmlns:w10="urn:schemas-microsoft-com:office:word" xmlns:w="http://schemas.openxmlformats.org/wordprocessingml/2006/main" xmlns:w14="http://schemas.microsoft.com/office/word/2010/wordml" xmlns:w15="http://schemas.microsoft.com/office/word/2012/wordml" xmlns:w16se="http://schemas.microsoft.com/office/word/2015/wordml/symex" xmlns:wpg="http://schemas.microsoft.com/office/word/2010/wordprocessingGroup" xmlns:wpi="http://schemas.microsoft.com/office/word/2010/wordprocessingInk" xmlns:wne="http://schemas.microsoft.com/office/word/2006/wordml" xmlns:wps="http://schemas.microsoft.com/office/word/2010/wordprocessingShape" mc:Ignorable="w14 w15 w16se wp14">
-  <w:comment w:id="0" w:author="Paul Preißner" w:date="2017-11-12T20:28:00Z" w:initials="PP">
-    <w:p>
-      <w:pPr>
-        <w:pStyle w:val="CommentText"/>
-        <w:rPr>
-          <w:lang w:val="en-US"/>
-        </w:rPr>
-      </w:pPr>
-      <w:r>
-        <w:rPr>
-          <w:rStyle w:val="CommentReference"/>
-        </w:rPr>
-        <w:annotationRef/>
-      </w:r>
-      <w:r>
-        <w:rPr>
-          <w:lang w:val="en-US"/>
-        </w:rPr>
-        <w:t xml:space="preserve">At the top would mean physically above it. </w:t>
-      </w:r>
-      <w:r>
-        <w:rPr>
-          <w:lang w:val="en-US"/>
-        </w:rPr>
-        <w:t>Id just leave this out. Who sits in which “cell” of the divider is irrelevant</w:t>
-      </w:r>
-    </w:p>
-  </w:comment>
-</w:comments>
-</file>
-
-<file path=word/commentsExtended.xml><?xml version="1.0" encoding="utf-8"?>
-<w15:commentsEx xmlns:wpc="http://schemas.microsoft.com/office/word/2010/wordprocessingCanvas" xmlns:cx="http://schemas.microsoft.com/office/drawing/2014/chartex" xmlns:cx1="http://schemas.microsoft.com/office/drawing/2015/9/8/chartex" xmlns:mc="http://schemas.openxmlformats.org/markup-compatibility/2006" xmlns:o="urn:schemas-microsoft-com:office:office" xmlns:r="http://schemas.openxmlformats.org/officeDocument/2006/relationships" xmlns:m="http://schemas.openxmlformats.org/officeDocument/2006/math" xmlns:v="urn:schemas-microsoft-com:vml" xmlns:wp14="http://schemas.microsoft.com/office/word/2010/wordprocessingDrawing" xmlns:wp="http://schemas.openxmlformats.org/drawingml/2006/wordprocessingDrawing" xmlns:w10="urn:schemas-microsoft-com:office:word" xmlns:w="http://schemas.openxmlformats.org/wordprocessingml/2006/main" xmlns:w14="http://schemas.microsoft.com/office/word/2010/wordml" xmlns:w15="http://schemas.microsoft.com/office/word/2012/wordml" xmlns:w16se="http://schemas.microsoft.com/office/word/2015/wordml/symex" xmlns:wpg="http://schemas.microsoft.com/office/word/2010/wordprocessingGroup" xmlns:wpi="http://schemas.microsoft.com/office/word/2010/wordprocessingInk" xmlns:wne="http://schemas.microsoft.com/office/word/2006/wordml" xmlns:wps="http://schemas.microsoft.com/office/word/2010/wordprocessingShape" mc:Ignorable="w14 w15 w16se wp14">
-  <w15:commentEx w15:paraId="0522BF20" w15:done="0"/>
-</w15:commentsEx>
-</file>
-
-<file path=word/commentsIds.xml><?xml version="1.0" encoding="utf-8"?>
-<w16cid:commentsIds xmlns:wpc="http://schemas.microsoft.com/office/word/2010/wordprocessingCanvas" xmlns:cx="http://schemas.microsoft.com/office/drawing/2014/chartex" xmlns:cx1="http://schemas.microsoft.com/office/drawing/2015/9/8/chartex" xmlns:cx2="http://schemas.microsoft.com/office/drawing/2015/10/21/chartex" xmlns:cx3="http://schemas.microsoft.com/office/drawing/2016/5/9/chartex" xmlns:cx4="http://schemas.microsoft.com/office/drawing/2016/5/10/chartex" xmlns:cx5="http://schemas.microsoft.com/office/drawing/2016/5/11/chartex" xmlns:cx6="http://schemas.microsoft.com/office/drawing/2016/5/12/chartex" xmlns:cx7="http://schemas.microsoft.com/office/drawing/2016/5/13/chartex" xmlns:cx8="http://schemas.microsoft.com/office/drawing/2016/5/14/chartex" xmlns:mc="http://schemas.openxmlformats.org/markup-compatibility/2006" xmlns:aink="http://schemas.microsoft.com/office/drawing/2016/ink" xmlns:am3d="http://schemas.microsoft.com/office/drawing/2017/model3d" xmlns:o="urn:schemas-microsoft-com:office:office" xmlns:r="http://schemas.openxmlformats.org/officeDocument/2006/relationships" xmlns:m="http://schemas.openxmlformats.org/officeDocument/2006/math" xmlns:v="urn:schemas-microsoft-com:vml" xmlns:wp14="http://schemas.microsoft.com/office/word/2010/wordprocessingDrawing" xmlns:wp="http://schemas.openxmlformats.org/drawingml/2006/wordprocessingDrawing" xmlns:w10="urn:schemas-microsoft-com:office:word" xmlns:w="http://schemas.openxmlformats.org/wordprocessingml/2006/main" xmlns:w14="http://schemas.microsoft.com/office/word/2010/wordml" xmlns:w15="http://schemas.microsoft.com/office/word/2012/wordml" xmlns:w16cid="http://schemas.microsoft.com/office/word/2016/wordml/cid" xmlns:w16se="http://schemas.microsoft.com/office/word/2015/wordml/symex" xmlns:wpg="http://schemas.microsoft.com/office/word/2010/wordprocessingGroup" xmlns:wpi="http://schemas.microsoft.com/office/word/2010/wordprocessingInk" xmlns:wne="http://schemas.microsoft.com/office/word/2006/wordml" xmlns:wps="http://schemas.microsoft.com/office/word/2010/wordprocessingShape" mc:Ignorable="w14 w15 w16se w16cid wp14">
-  <w16cid:commentId w16cid:paraId="0522BF20" w16cid:durableId="1DB32D63"/>
-</w16cid:commentsIds>
-</file>
-
 <file path=word/numbering.xml><?xml version="1.0" encoding="utf-8"?>
-<w:numbering xmlns:wpc="http://schemas.microsoft.com/office/word/2010/wordprocessingCanvas" xmlns:cx="http://schemas.microsoft.com/office/drawing/2014/chartex" xmlns:cx1="http://schemas.microsoft.com/office/drawing/2015/9/8/chartex" xmlns:mc="http://schemas.openxmlformats.org/markup-compatibility/2006" xmlns:o="urn:schemas-microsoft-com:office:office" xmlns:r="http://schemas.openxmlformats.org/officeDocument/2006/relationships" xmlns:m="http://schemas.openxmlformats.org/officeDocument/2006/math" xmlns:v="urn:schemas-microsoft-com:vml" xmlns:wp14="http://schemas.microsoft.com/office/word/2010/wordprocessingDrawing" xmlns:wp="http://schemas.openxmlformats.org/drawingml/2006/wordprocessingDrawing" xmlns:w10="urn:schemas-microsoft-com:office:word" xmlns:w="http://schemas.openxmlformats.org/wordprocessingml/2006/main" xmlns:w14="http://schemas.microsoft.com/office/word/2010/wordml" xmlns:w15="http://schemas.microsoft.com/office/word/2012/wordml" xmlns:w16se="http://schemas.microsoft.com/office/word/2015/wordml/symex" xmlns:wpg="http://schemas.microsoft.com/office/word/2010/wordprocessingGroup" xmlns:wpi="http://schemas.microsoft.com/office/word/2010/wordprocessingInk" xmlns:wne="http://schemas.microsoft.com/office/word/2006/wordml" xmlns:wps="http://schemas.microsoft.com/office/word/2010/wordprocessingShape" mc:Ignorable="w14 w15 w16se wp14">
+<w:numbering xmlns:wpc="http://schemas.microsoft.com/office/word/2010/wordprocessingCanvas" xmlns:cx="http://schemas.microsoft.com/office/drawing/2014/chartex" xmlns:cx1="http://schemas.microsoft.com/office/drawing/2015/9/8/chartex" xmlns:cx2="http://schemas.microsoft.com/office/drawing/2015/10/21/chartex" xmlns:cx3="http://schemas.microsoft.com/office/drawing/2016/5/9/chartex" xmlns:cx4="http://schemas.microsoft.com/office/drawing/2016/5/10/chartex" xmlns:cx5="http://schemas.microsoft.com/office/drawing/2016/5/11/chartex" xmlns:cx6="http://schemas.microsoft.com/office/drawing/2016/5/12/chartex" xmlns:cx7="http://schemas.microsoft.com/office/drawing/2016/5/13/chartex" xmlns:cx8="http://schemas.microsoft.com/office/drawing/2016/5/14/chartex" xmlns:mc="http://schemas.openxmlformats.org/markup-compatibility/2006" xmlns:aink="http://schemas.microsoft.com/office/drawing/2016/ink" xmlns:am3d="http://schemas.microsoft.com/office/drawing/2017/model3d" xmlns:o="urn:schemas-microsoft-com:office:office" xmlns:r="http://schemas.openxmlformats.org/officeDocument/2006/relationships" xmlns:m="http://schemas.openxmlformats.org/officeDocument/2006/math" xmlns:v="urn:schemas-microsoft-com:vml" xmlns:wp14="http://schemas.microsoft.com/office/word/2010/wordprocessingDrawing" xmlns:wp="http://schemas.openxmlformats.org/drawingml/2006/wordprocessingDrawing" xmlns:w10="urn:schemas-microsoft-com:office:word" xmlns:w="http://schemas.openxmlformats.org/wordprocessingml/2006/main" xmlns:w14="http://schemas.microsoft.com/office/word/2010/wordml" xmlns:w15="http://schemas.microsoft.com/office/word/2012/wordml" xmlns:w16cid="http://schemas.microsoft.com/office/word/2016/wordml/cid" xmlns:w16se="http://schemas.microsoft.com/office/word/2015/wordml/symex" xmlns:wpg="http://schemas.microsoft.com/office/word/2010/wordprocessingGroup" xmlns:wpi="http://schemas.microsoft.com/office/word/2010/wordprocessingInk" xmlns:wne="http://schemas.microsoft.com/office/word/2006/wordml" xmlns:wps="http://schemas.microsoft.com/office/word/2010/wordprocessingShape" mc:Ignorable="w14 w15 w16se w16cid wp14">
   <w:abstractNum w:abstractNumId="0" w15:restartNumberingAfterBreak="0">
     <w:nsid w:val="63F611E4"/>
     <w:multiLevelType w:val="hybridMultilevel"/>
@@ -2876,16 +2883,8 @@
 </w:numbering>
 </file>
 
-<file path=word/people.xml><?xml version="1.0" encoding="utf-8"?>
-<w15:people xmlns:wpc="http://schemas.microsoft.com/office/word/2010/wordprocessingCanvas" xmlns:cx="http://schemas.microsoft.com/office/drawing/2014/chartex" xmlns:cx1="http://schemas.microsoft.com/office/drawing/2015/9/8/chartex" xmlns:mc="http://schemas.openxmlformats.org/markup-compatibility/2006" xmlns:o="urn:schemas-microsoft-com:office:office" xmlns:r="http://schemas.openxmlformats.org/officeDocument/2006/relationships" xmlns:m="http://schemas.openxmlformats.org/officeDocument/2006/math" xmlns:v="urn:schemas-microsoft-com:vml" xmlns:wp14="http://schemas.microsoft.com/office/word/2010/wordprocessingDrawing" xmlns:wp="http://schemas.openxmlformats.org/drawingml/2006/wordprocessingDrawing" xmlns:w10="urn:schemas-microsoft-com:office:word" xmlns:w="http://schemas.openxmlformats.org/wordprocessingml/2006/main" xmlns:w14="http://schemas.microsoft.com/office/word/2010/wordml" xmlns:w15="http://schemas.microsoft.com/office/word/2012/wordml" xmlns:w16se="http://schemas.microsoft.com/office/word/2015/wordml/symex" xmlns:wpg="http://schemas.microsoft.com/office/word/2010/wordprocessingGroup" xmlns:wpi="http://schemas.microsoft.com/office/word/2010/wordprocessingInk" xmlns:wne="http://schemas.microsoft.com/office/word/2006/wordml" xmlns:wps="http://schemas.microsoft.com/office/word/2010/wordprocessingShape" mc:Ignorable="w14 w15 w16se wp14">
-  <w15:person w15:author="Paul Preißner">
-    <w15:presenceInfo w15:providerId="Windows Live" w15:userId="c8ad4a28bcb0109f"/>
-  </w15:person>
-</w15:people>
-</file>
-
 <file path=word/styles.xml><?xml version="1.0" encoding="utf-8"?>
-<w:styles xmlns:mc="http://schemas.openxmlformats.org/markup-compatibility/2006" xmlns:r="http://schemas.openxmlformats.org/officeDocument/2006/relationships" xmlns:w="http://schemas.openxmlformats.org/wordprocessingml/2006/main" xmlns:w14="http://schemas.microsoft.com/office/word/2010/wordml" xmlns:w15="http://schemas.microsoft.com/office/word/2012/wordml" xmlns:w16se="http://schemas.microsoft.com/office/word/2015/wordml/symex" mc:Ignorable="w14 w15 w16se">
+<w:styles xmlns:mc="http://schemas.openxmlformats.org/markup-compatibility/2006" xmlns:r="http://schemas.openxmlformats.org/officeDocument/2006/relationships" xmlns:w="http://schemas.openxmlformats.org/wordprocessingml/2006/main" xmlns:w14="http://schemas.microsoft.com/office/word/2010/wordml" xmlns:w15="http://schemas.microsoft.com/office/word/2012/wordml" xmlns:w16cid="http://schemas.microsoft.com/office/word/2016/wordml/cid" xmlns:w16se="http://schemas.microsoft.com/office/word/2015/wordml/symex" mc:Ignorable="w14 w15 w16se w16cid">
   <w:docDefaults>
     <w:rPrDefault>
       <w:rPr>
@@ -2901,7 +2900,7 @@
       </w:pPr>
     </w:pPrDefault>
   </w:docDefaults>
-  <w:latentStyles w:defLockedState="0" w:defUIPriority="99" w:defSemiHidden="0" w:defUnhideWhenUsed="0" w:defQFormat="0" w:count="371">
+  <w:latentStyles w:defLockedState="0" w:defUIPriority="99" w:defSemiHidden="0" w:defUnhideWhenUsed="0" w:defQFormat="0" w:count="375">
     <w:lsdException w:name="Normal" w:uiPriority="0" w:qFormat="1"/>
     <w:lsdException w:name="heading 1" w:uiPriority="9" w:qFormat="1"/>
     <w:lsdException w:name="heading 2" w:semiHidden="1" w:uiPriority="9" w:unhideWhenUsed="1" w:qFormat="1"/>
@@ -3007,7 +3006,6 @@
     <w:lsdException w:name="HTML Sample" w:semiHidden="1" w:unhideWhenUsed="1"/>
     <w:lsdException w:name="HTML Typewriter" w:semiHidden="1" w:unhideWhenUsed="1"/>
     <w:lsdException w:name="HTML Variable" w:semiHidden="1" w:unhideWhenUsed="1"/>
-    <w:lsdException w:name="Normal Table" w:semiHidden="1" w:unhideWhenUsed="1"/>
     <w:lsdException w:name="annotation subject" w:semiHidden="1" w:unhideWhenUsed="1"/>
     <w:lsdException w:name="No List" w:semiHidden="1" w:unhideWhenUsed="1"/>
     <w:lsdException w:name="Outline List 1" w:semiHidden="1" w:unhideWhenUsed="1"/>
@@ -3051,10 +3049,8 @@
     <w:lsdException w:name="Table Elegant" w:semiHidden="1" w:unhideWhenUsed="1"/>
     <w:lsdException w:name="Table Professional" w:semiHidden="1" w:unhideWhenUsed="1"/>
     <w:lsdException w:name="Table Subtle 1" w:semiHidden="1" w:unhideWhenUsed="1"/>
-    <w:lsdException w:name="Table Subtle 2" w:semiHidden="1" w:unhideWhenUsed="1"/>
     <w:lsdException w:name="Table Web 1" w:semiHidden="1" w:unhideWhenUsed="1"/>
     <w:lsdException w:name="Table Web 2" w:semiHidden="1" w:unhideWhenUsed="1"/>
-    <w:lsdException w:name="Table Web 3" w:semiHidden="1" w:unhideWhenUsed="1"/>
     <w:lsdException w:name="Balloon Text" w:semiHidden="1" w:unhideWhenUsed="1"/>
     <w:lsdException w:name="Table Grid" w:uiPriority="39"/>
     <w:lsdException w:name="Table Theme" w:semiHidden="1" w:unhideWhenUsed="1"/>
@@ -3273,6 +3269,10 @@
     <w:lsdException w:name="List Table 5 Dark Accent 6" w:uiPriority="50"/>
     <w:lsdException w:name="List Table 6 Colorful Accent 6" w:uiPriority="51"/>
     <w:lsdException w:name="List Table 7 Colorful Accent 6" w:uiPriority="52"/>
+    <w:lsdException w:name="Mention" w:semiHidden="1" w:unhideWhenUsed="1"/>
+    <w:lsdException w:name="Smart Hyperlink" w:semiHidden="1" w:unhideWhenUsed="1"/>
+    <w:lsdException w:name="Hashtag" w:semiHidden="1" w:unhideWhenUsed="1"/>
+    <w:lsdException w:name="Unresolved Mention" w:semiHidden="1" w:unhideWhenUsed="1"/>
   </w:latentStyles>
   <w:style w:type="paragraph" w:default="1" w:styleId="Normal">
     <w:name w:val="Normal"/>

</xml_diff>

<commit_message>
Slapped in Pictures like i slapped your mum
</commit_message>
<xml_diff>
--- a/Proposal/Prototype Proposal.docx
+++ b/Proposal/Prototype Proposal.docx
@@ -1,10 +1,10 @@
 
 <file path=word/document.xml><?xml version="1.0" encoding="utf-8"?>
-<w:document xmlns:wpc="http://schemas.microsoft.com/office/word/2010/wordprocessingCanvas" xmlns:cx="http://schemas.microsoft.com/office/drawing/2014/chartex" xmlns:cx1="http://schemas.microsoft.com/office/drawing/2015/9/8/chartex" xmlns:cx2="http://schemas.microsoft.com/office/drawing/2015/10/21/chartex" xmlns:cx3="http://schemas.microsoft.com/office/drawing/2016/5/9/chartex" xmlns:cx4="http://schemas.microsoft.com/office/drawing/2016/5/10/chartex" xmlns:cx5="http://schemas.microsoft.com/office/drawing/2016/5/11/chartex" xmlns:cx6="http://schemas.microsoft.com/office/drawing/2016/5/12/chartex" xmlns:cx7="http://schemas.microsoft.com/office/drawing/2016/5/13/chartex" xmlns:cx8="http://schemas.microsoft.com/office/drawing/2016/5/14/chartex" xmlns:mc="http://schemas.openxmlformats.org/markup-compatibility/2006" xmlns:aink="http://schemas.microsoft.com/office/drawing/2016/ink" xmlns:am3d="http://schemas.microsoft.com/office/drawing/2017/model3d" xmlns:o="urn:schemas-microsoft-com:office:office" xmlns:r="http://schemas.openxmlformats.org/officeDocument/2006/relationships" xmlns:m="http://schemas.openxmlformats.org/officeDocument/2006/math" xmlns:v="urn:schemas-microsoft-com:vml" xmlns:wp14="http://schemas.microsoft.com/office/word/2010/wordprocessingDrawing" xmlns:wp="http://schemas.openxmlformats.org/drawingml/2006/wordprocessingDrawing" xmlns:w10="urn:schemas-microsoft-com:office:word" xmlns:w="http://schemas.openxmlformats.org/wordprocessingml/2006/main" xmlns:w14="http://schemas.microsoft.com/office/word/2010/wordml" xmlns:w15="http://schemas.microsoft.com/office/word/2012/wordml" xmlns:w16cid="http://schemas.microsoft.com/office/word/2016/wordml/cid" xmlns:w16se="http://schemas.microsoft.com/office/word/2015/wordml/symex" xmlns:wpg="http://schemas.microsoft.com/office/word/2010/wordprocessingGroup" xmlns:wpi="http://schemas.microsoft.com/office/word/2010/wordprocessingInk" xmlns:wne="http://schemas.microsoft.com/office/word/2006/wordml" xmlns:wps="http://schemas.microsoft.com/office/word/2010/wordprocessingShape" mc:Ignorable="w14 w15 w16se w16cid wp14">
+<w:document xmlns:wpc="http://schemas.microsoft.com/office/word/2010/wordprocessingCanvas" xmlns:cx="http://schemas.microsoft.com/office/drawing/2014/chartex" xmlns:cx1="http://schemas.microsoft.com/office/drawing/2015/9/8/chartex" xmlns:cx2="http://schemas.microsoft.com/office/drawing/2015/10/21/chartex" xmlns:cx3="http://schemas.microsoft.com/office/drawing/2016/5/9/chartex" xmlns:cx4="http://schemas.microsoft.com/office/drawing/2016/5/10/chartex" xmlns:cx5="http://schemas.microsoft.com/office/drawing/2016/5/11/chartex" xmlns:cx6="http://schemas.microsoft.com/office/drawing/2016/5/12/chartex" xmlns:cx7="http://schemas.microsoft.com/office/drawing/2016/5/13/chartex" xmlns:cx8="http://schemas.microsoft.com/office/drawing/2016/5/14/chartex" xmlns:mc="http://schemas.openxmlformats.org/markup-compatibility/2006" xmlns:aink="http://schemas.microsoft.com/office/drawing/2016/ink" xmlns:am3d="http://schemas.microsoft.com/office/drawing/2017/model3d" xmlns:o="urn:schemas-microsoft-com:office:office" xmlns:r="http://schemas.openxmlformats.org/officeDocument/2006/relationships" xmlns:m="http://schemas.openxmlformats.org/officeDocument/2006/math" xmlns:v="urn:schemas-microsoft-com:vml" xmlns:wp14="http://schemas.microsoft.com/office/word/2010/wordprocessingDrawing" xmlns:wp="http://schemas.openxmlformats.org/drawingml/2006/wordprocessingDrawing" xmlns:w10="urn:schemas-microsoft-com:office:word" xmlns:w="http://schemas.openxmlformats.org/wordprocessingml/2006/main" xmlns:w14="http://schemas.microsoft.com/office/word/2010/wordml" xmlns:w15="http://schemas.microsoft.com/office/word/2012/wordml" xmlns:w16se="http://schemas.microsoft.com/office/word/2015/wordml/symex" xmlns:wpg="http://schemas.microsoft.com/office/word/2010/wordprocessingGroup" xmlns:wpi="http://schemas.microsoft.com/office/word/2010/wordprocessingInk" xmlns:wne="http://schemas.microsoft.com/office/word/2006/wordml" xmlns:wps="http://schemas.microsoft.com/office/word/2010/wordprocessingShape" mc:Ignorable="w14 w15 w16se wp14">
   <w:body>
     <w:p>
       <w:pPr>
-        <w:pStyle w:val="Heading1"/>
+        <w:pStyle w:val="berschrift1"/>
         <w:rPr>
           <w:lang w:val="en-US"/>
         </w:rPr>
@@ -18,7 +18,7 @@
     </w:p>
     <w:p>
       <w:pPr>
-        <w:pStyle w:val="Heading2"/>
+        <w:pStyle w:val="berschrift2"/>
         <w:rPr>
           <w:lang w:val="en-US"/>
         </w:rPr>
@@ -286,6 +286,60 @@
       </w:pPr>
       <w:r>
         <w:rPr>
+          <w:noProof/>
+          <w:lang w:val="en-US"/>
+        </w:rPr>
+        <w:drawing>
+          <wp:inline distT="0" distB="0" distL="0" distR="0" wp14:anchorId="4E7F40F1" wp14:editId="02EB4C99">
+            <wp:extent cx="5756910" cy="3235960"/>
+            <wp:effectExtent l="0" t="0" r="0" b="2540"/>
+            <wp:docPr id="2" name="Grafik 2" descr="C:\Users\Jonas\AppData\Local\Microsoft\Windows\INetCache\Content.Word\WhatsApp Image 2017-11-12 at 22.51.39.jpeg"/>
+            <wp:cNvGraphicFramePr>
+              <a:graphicFrameLocks xmlns:a="http://schemas.openxmlformats.org/drawingml/2006/main" noChangeAspect="1"/>
+            </wp:cNvGraphicFramePr>
+            <a:graphic xmlns:a="http://schemas.openxmlformats.org/drawingml/2006/main">
+              <a:graphicData uri="http://schemas.openxmlformats.org/drawingml/2006/picture">
+                <pic:pic xmlns:pic="http://schemas.openxmlformats.org/drawingml/2006/picture">
+                  <pic:nvPicPr>
+                    <pic:cNvPr id="0" name="Picture 2" descr="C:\Users\Jonas\AppData\Local\Microsoft\Windows\INetCache\Content.Word\WhatsApp Image 2017-11-12 at 22.51.39.jpeg"/>
+                    <pic:cNvPicPr>
+                      <a:picLocks noChangeAspect="1" noChangeArrowheads="1"/>
+                    </pic:cNvPicPr>
+                  </pic:nvPicPr>
+                  <pic:blipFill>
+                    <a:blip r:embed="rId5">
+                      <a:extLst>
+                        <a:ext uri="{28A0092B-C50C-407E-A947-70E740481C1C}">
+                          <a14:useLocalDpi xmlns:a14="http://schemas.microsoft.com/office/drawing/2010/main" val="0"/>
+                        </a:ext>
+                      </a:extLst>
+                    </a:blip>
+                    <a:srcRect/>
+                    <a:stretch>
+                      <a:fillRect/>
+                    </a:stretch>
+                  </pic:blipFill>
+                  <pic:spPr bwMode="auto">
+                    <a:xfrm>
+                      <a:off x="0" y="0"/>
+                      <a:ext cx="5756910" cy="3235960"/>
+                    </a:xfrm>
+                    <a:prstGeom prst="rect">
+                      <a:avLst/>
+                    </a:prstGeom>
+                    <a:noFill/>
+                    <a:ln>
+                      <a:noFill/>
+                    </a:ln>
+                  </pic:spPr>
+                </pic:pic>
+              </a:graphicData>
+            </a:graphic>
+          </wp:inline>
+        </w:drawing>
+      </w:r>
+      <w:r>
+        <w:rPr>
           <w:lang w:val="en-US"/>
         </w:rPr>
         <w:t xml:space="preserve">Each of the </w:t>
@@ -447,11 +501,19 @@
         </w:rPr>
         <w:t xml:space="preserve">. </w:t>
       </w:r>
-      <w:r>
-        <w:rPr>
-          <w:lang w:val="en-US"/>
-        </w:rPr>
-        <w:t>All of the</w:t>
+      <w:proofErr w:type="gramStart"/>
+      <w:r>
+        <w:rPr>
+          <w:lang w:val="en-US"/>
+        </w:rPr>
+        <w:t>All of</w:t>
+      </w:r>
+      <w:proofErr w:type="gramEnd"/>
+      <w:r>
+        <w:rPr>
+          <w:lang w:val="en-US"/>
+        </w:rPr>
+        <w:t xml:space="preserve"> the</w:t>
       </w:r>
       <w:r>
         <w:rPr>
@@ -492,6 +554,61 @@
       </w:pPr>
       <w:r>
         <w:rPr>
+          <w:noProof/>
+          <w:lang w:val="en-US"/>
+        </w:rPr>
+        <w:lastRenderedPageBreak/>
+        <w:drawing>
+          <wp:inline distT="0" distB="0" distL="0" distR="0" wp14:anchorId="111ACBB0" wp14:editId="4C04D58F">
+            <wp:extent cx="5756910" cy="3235960"/>
+            <wp:effectExtent l="0" t="0" r="0" b="2540"/>
+            <wp:docPr id="1" name="Grafik 1" descr="C:\Users\Jonas\AppData\Local\Microsoft\Windows\INetCache\Content.Word\WhatsApp Image 2017-11-12 at 22.53.01.jpeg"/>
+            <wp:cNvGraphicFramePr>
+              <a:graphicFrameLocks xmlns:a="http://schemas.openxmlformats.org/drawingml/2006/main" noChangeAspect="1"/>
+            </wp:cNvGraphicFramePr>
+            <a:graphic xmlns:a="http://schemas.openxmlformats.org/drawingml/2006/main">
+              <a:graphicData uri="http://schemas.openxmlformats.org/drawingml/2006/picture">
+                <pic:pic xmlns:pic="http://schemas.openxmlformats.org/drawingml/2006/picture">
+                  <pic:nvPicPr>
+                    <pic:cNvPr id="0" name="Picture 1" descr="C:\Users\Jonas\AppData\Local\Microsoft\Windows\INetCache\Content.Word\WhatsApp Image 2017-11-12 at 22.53.01.jpeg"/>
+                    <pic:cNvPicPr>
+                      <a:picLocks noChangeAspect="1" noChangeArrowheads="1"/>
+                    </pic:cNvPicPr>
+                  </pic:nvPicPr>
+                  <pic:blipFill>
+                    <a:blip r:embed="rId6">
+                      <a:extLst>
+                        <a:ext uri="{28A0092B-C50C-407E-A947-70E740481C1C}">
+                          <a14:useLocalDpi xmlns:a14="http://schemas.microsoft.com/office/drawing/2010/main" val="0"/>
+                        </a:ext>
+                      </a:extLst>
+                    </a:blip>
+                    <a:srcRect/>
+                    <a:stretch>
+                      <a:fillRect/>
+                    </a:stretch>
+                  </pic:blipFill>
+                  <pic:spPr bwMode="auto">
+                    <a:xfrm>
+                      <a:off x="0" y="0"/>
+                      <a:ext cx="5756910" cy="3235960"/>
+                    </a:xfrm>
+                    <a:prstGeom prst="rect">
+                      <a:avLst/>
+                    </a:prstGeom>
+                    <a:noFill/>
+                    <a:ln>
+                      <a:noFill/>
+                    </a:ln>
+                  </pic:spPr>
+                </pic:pic>
+              </a:graphicData>
+            </a:graphic>
+          </wp:inline>
+        </w:drawing>
+      </w:r>
+      <w:r>
+        <w:rPr>
           <w:lang w:val="en-US"/>
         </w:rPr>
         <w:t xml:space="preserve">The dungeon master has </w:t>
@@ -554,7 +671,21 @@
         <w:rPr>
           <w:lang w:val="en-US"/>
         </w:rPr>
-        <w:t xml:space="preserve"> a black marker and post-its </w:t>
+        <w:t xml:space="preserve"> a black marker and post-</w:t>
+      </w:r>
+      <w:proofErr w:type="spellStart"/>
+      <w:r>
+        <w:rPr>
+          <w:lang w:val="en-US"/>
+        </w:rPr>
+        <w:t>its</w:t>
+      </w:r>
+      <w:proofErr w:type="spellEnd"/>
+      <w:r>
+        <w:rPr>
+          <w:lang w:val="en-US"/>
+        </w:rPr>
+        <w:t xml:space="preserve"> </w:t>
       </w:r>
       <w:r>
         <w:rPr>
@@ -571,7 +702,7 @@
     </w:p>
     <w:p>
       <w:pPr>
-        <w:pStyle w:val="Heading2"/>
+        <w:pStyle w:val="berschrift2"/>
         <w:rPr>
           <w:lang w:val="en-US"/>
         </w:rPr>
@@ -658,6 +789,60 @@
       </w:pPr>
       <w:r>
         <w:rPr>
+          <w:noProof/>
+          <w:lang w:val="en-US"/>
+        </w:rPr>
+        <w:drawing>
+          <wp:inline distT="0" distB="0" distL="0" distR="0" wp14:anchorId="2C51403A" wp14:editId="4419C537">
+            <wp:extent cx="5756910" cy="3235960"/>
+            <wp:effectExtent l="0" t="0" r="0" b="2540"/>
+            <wp:docPr id="3" name="Grafik 3" descr="C:\Users\Jonas\AppData\Local\Microsoft\Windows\INetCache\Content.Word\WhatsApp Image 2017-11-12 at 22.52.28.jpeg"/>
+            <wp:cNvGraphicFramePr>
+              <a:graphicFrameLocks xmlns:a="http://schemas.openxmlformats.org/drawingml/2006/main" noChangeAspect="1"/>
+            </wp:cNvGraphicFramePr>
+            <a:graphic xmlns:a="http://schemas.openxmlformats.org/drawingml/2006/main">
+              <a:graphicData uri="http://schemas.openxmlformats.org/drawingml/2006/picture">
+                <pic:pic xmlns:pic="http://schemas.openxmlformats.org/drawingml/2006/picture">
+                  <pic:nvPicPr>
+                    <pic:cNvPr id="0" name="Picture 3" descr="C:\Users\Jonas\AppData\Local\Microsoft\Windows\INetCache\Content.Word\WhatsApp Image 2017-11-12 at 22.52.28.jpeg"/>
+                    <pic:cNvPicPr>
+                      <a:picLocks noChangeAspect="1" noChangeArrowheads="1"/>
+                    </pic:cNvPicPr>
+                  </pic:nvPicPr>
+                  <pic:blipFill>
+                    <a:blip r:embed="rId7">
+                      <a:extLst>
+                        <a:ext uri="{28A0092B-C50C-407E-A947-70E740481C1C}">
+                          <a14:useLocalDpi xmlns:a14="http://schemas.microsoft.com/office/drawing/2010/main" val="0"/>
+                        </a:ext>
+                      </a:extLst>
+                    </a:blip>
+                    <a:srcRect/>
+                    <a:stretch>
+                      <a:fillRect/>
+                    </a:stretch>
+                  </pic:blipFill>
+                  <pic:spPr bwMode="auto">
+                    <a:xfrm>
+                      <a:off x="0" y="0"/>
+                      <a:ext cx="5756910" cy="3235960"/>
+                    </a:xfrm>
+                    <a:prstGeom prst="rect">
+                      <a:avLst/>
+                    </a:prstGeom>
+                    <a:noFill/>
+                    <a:ln>
+                      <a:noFill/>
+                    </a:ln>
+                  </pic:spPr>
+                </pic:pic>
+              </a:graphicData>
+            </a:graphic>
+          </wp:inline>
+        </w:drawing>
+      </w:r>
+      <w:r>
+        <w:rPr>
           <w:lang w:val="en-US"/>
         </w:rPr>
         <w:t xml:space="preserve">Crawlers are represented by blue and the numbers 1 or 2 depending on the player controlling them. Each crawler </w:t>
@@ -860,6 +1045,7 @@
         <w:rPr>
           <w:lang w:val="en-US"/>
         </w:rPr>
+        <w:lastRenderedPageBreak/>
         <w:t>The</w:t>
       </w:r>
       <w:r>
@@ -986,7 +1172,7 @@
     </w:p>
     <w:p>
       <w:pPr>
-        <w:pStyle w:val="Heading2"/>
+        <w:pStyle w:val="berschrift2"/>
         <w:rPr>
           <w:lang w:val="en-US"/>
         </w:rPr>
@@ -1116,30 +1302,15 @@
     </w:p>
     <w:p>
       <w:pPr>
-        <w:jc w:val="left"/>
-        <w:rPr>
-          <w:lang w:val="en-US"/>
-        </w:rPr>
-      </w:pPr>
-      <w:r>
-        <w:rPr>
-          <w:lang w:val="en-US"/>
-        </w:rPr>
-        <w:br w:type="page"/>
-      </w:r>
-    </w:p>
-    <w:p>
-      <w:pPr>
-        <w:pStyle w:val="Heading2"/>
-        <w:rPr>
-          <w:lang w:val="en-US"/>
-        </w:rPr>
-      </w:pPr>
-      <w:r>
-        <w:rPr>
-          <w:lang w:val="en-US"/>
-        </w:rPr>
-        <w:lastRenderedPageBreak/>
+        <w:pStyle w:val="berschrift2"/>
+        <w:rPr>
+          <w:lang w:val="en-US"/>
+        </w:rPr>
+      </w:pPr>
+      <w:r>
+        <w:rPr>
+          <w:lang w:val="en-US"/>
+        </w:rPr>
         <w:t xml:space="preserve">Game </w:t>
       </w:r>
       <w:r>
@@ -1164,7 +1335,7 @@
     </w:p>
     <w:p>
       <w:pPr>
-        <w:pStyle w:val="ListParagraph"/>
+        <w:pStyle w:val="Listenabsatz"/>
         <w:numPr>
           <w:ilvl w:val="0"/>
           <w:numId w:val="1"/>
@@ -1182,7 +1353,7 @@
     </w:p>
     <w:p>
       <w:pPr>
-        <w:pStyle w:val="ListParagraph"/>
+        <w:pStyle w:val="Listenabsatz"/>
         <w:numPr>
           <w:ilvl w:val="0"/>
           <w:numId w:val="1"/>
@@ -1200,7 +1371,7 @@
     </w:p>
     <w:p>
       <w:pPr>
-        <w:pStyle w:val="ListParagraph"/>
+        <w:pStyle w:val="Listenabsatz"/>
         <w:numPr>
           <w:ilvl w:val="0"/>
           <w:numId w:val="1"/>
@@ -1226,7 +1397,21 @@
         <w:rPr>
           <w:lang w:val="en-US"/>
         </w:rPr>
-        <w:t>Before each of the other players’ turns, the game master has to make their visible modules globally consistent. If a player moves to another module, it needs to be updated so that it represents the current state of enemies and loot e.g. the other player may have picked up the loot or killed the enemy there</w:t>
+        <w:t xml:space="preserve">Before each of the other players’ turns, the game master </w:t>
+      </w:r>
+      <w:proofErr w:type="gramStart"/>
+      <w:r>
+        <w:rPr>
+          <w:lang w:val="en-US"/>
+        </w:rPr>
+        <w:t>has to</w:t>
+      </w:r>
+      <w:proofErr w:type="gramEnd"/>
+      <w:r>
+        <w:rPr>
+          <w:lang w:val="en-US"/>
+        </w:rPr>
+        <w:t xml:space="preserve"> make their visible modules globally consistent. If a player moves to another module, it needs to be updated so that it represents the current state of enemies and loot e.g. the other player may have picked up the loot or killed the enemy there</w:t>
       </w:r>
       <w:r>
         <w:rPr>
@@ -1445,7 +1630,21 @@
         <w:rPr>
           <w:lang w:val="en-US"/>
         </w:rPr>
-        <w:t xml:space="preserve">Buffs, debuffs, throwing </w:t>
+        <w:t xml:space="preserve">Buffs, </w:t>
+      </w:r>
+      <w:proofErr w:type="spellStart"/>
+      <w:r>
+        <w:rPr>
+          <w:lang w:val="en-US"/>
+        </w:rPr>
+        <w:t>debuffs</w:t>
+      </w:r>
+      <w:proofErr w:type="spellEnd"/>
+      <w:r>
+        <w:rPr>
+          <w:lang w:val="en-US"/>
+        </w:rPr>
+        <w:t xml:space="preserve">, throwing </w:t>
       </w:r>
       <w:r>
         <w:rPr>
@@ -1578,7 +1777,21 @@
         <w:rPr>
           <w:lang w:val="en-US"/>
         </w:rPr>
-        <w:t xml:space="preserve">a debuff will prevent </w:t>
+        <w:t xml:space="preserve">a </w:t>
+      </w:r>
+      <w:proofErr w:type="spellStart"/>
+      <w:r>
+        <w:rPr>
+          <w:lang w:val="en-US"/>
+        </w:rPr>
+        <w:t>debuff</w:t>
+      </w:r>
+      <w:proofErr w:type="spellEnd"/>
+      <w:r>
+        <w:rPr>
+          <w:lang w:val="en-US"/>
+        </w:rPr>
+        <w:t xml:space="preserve"> will prevent </w:t>
       </w:r>
       <w:r>
         <w:rPr>
@@ -1710,13 +1923,27 @@
         <w:rPr>
           <w:lang w:val="en-US"/>
         </w:rPr>
-        <w:t xml:space="preserve"> in order </w:t>
-      </w:r>
-      <w:r>
-        <w:rPr>
-          <w:lang w:val="en-US"/>
-        </w:rPr>
-        <w:t xml:space="preserve">to emulate VR-induced </w:t>
+        <w:t xml:space="preserve"> </w:t>
+      </w:r>
+      <w:proofErr w:type="gramStart"/>
+      <w:r>
+        <w:rPr>
+          <w:lang w:val="en-US"/>
+        </w:rPr>
+        <w:t xml:space="preserve">in order </w:t>
+      </w:r>
+      <w:r>
+        <w:rPr>
+          <w:lang w:val="en-US"/>
+        </w:rPr>
+        <w:t>to</w:t>
+      </w:r>
+      <w:proofErr w:type="gramEnd"/>
+      <w:r>
+        <w:rPr>
+          <w:lang w:val="en-US"/>
+        </w:rPr>
+        <w:t xml:space="preserve"> emulate VR-induced </w:t>
       </w:r>
       <w:r>
         <w:rPr>
@@ -1789,7 +2016,22 @@
         <w:rPr>
           <w:lang w:val="en-US"/>
         </w:rPr>
-        <w:t xml:space="preserve">, the crawlers have to move </w:t>
+        <w:t xml:space="preserve">, the crawlers </w:t>
+      </w:r>
+      <w:proofErr w:type="gramStart"/>
+      <w:r>
+        <w:rPr>
+          <w:lang w:val="en-US"/>
+        </w:rPr>
+        <w:lastRenderedPageBreak/>
+        <w:t>have to</w:t>
+      </w:r>
+      <w:proofErr w:type="gramEnd"/>
+      <w:r>
+        <w:rPr>
+          <w:lang w:val="en-US"/>
+        </w:rPr>
+        <w:t xml:space="preserve"> move </w:t>
       </w:r>
       <w:r>
         <w:rPr>
@@ -1909,7 +2151,14 @@
         <w:rPr>
           <w:lang w:val="en-US"/>
         </w:rPr>
-        <w:t>. When moving, crawlers move their post-it</w:t>
+        <w:t>. When moving, crawlers move their post-</w:t>
+      </w:r>
+      <w:proofErr w:type="spellStart"/>
+      <w:r>
+        <w:rPr>
+          <w:lang w:val="en-US"/>
+        </w:rPr>
+        <w:t>it</w:t>
       </w:r>
       <w:r>
         <w:rPr>
@@ -1917,6 +2166,7 @@
         </w:rPr>
         <w:t>s</w:t>
       </w:r>
+      <w:proofErr w:type="spellEnd"/>
       <w:r>
         <w:rPr>
           <w:lang w:val="en-US"/>
@@ -1958,7 +2208,21 @@
         <w:rPr>
           <w:lang w:val="en-US"/>
         </w:rPr>
-        <w:t xml:space="preserve">the crawler has to throw dice until one of the aforementioned abilities of the corresponding number </w:t>
+        <w:t xml:space="preserve">the crawler </w:t>
+      </w:r>
+      <w:proofErr w:type="gramStart"/>
+      <w:r>
+        <w:rPr>
+          <w:lang w:val="en-US"/>
+        </w:rPr>
+        <w:t>has to</w:t>
+      </w:r>
+      <w:proofErr w:type="gramEnd"/>
+      <w:r>
+        <w:rPr>
+          <w:lang w:val="en-US"/>
+        </w:rPr>
+        <w:t xml:space="preserve"> throw dice until one of the aforementioned abilities of the corresponding number </w:t>
       </w:r>
       <w:r>
         <w:rPr>
@@ -2182,14 +2446,7 @@
         <w:rPr>
           <w:lang w:val="en-US"/>
         </w:rPr>
-        <w:t xml:space="preserve"> move to other </w:t>
-      </w:r>
-      <w:r>
-        <w:rPr>
-          <w:lang w:val="en-US"/>
-        </w:rPr>
-        <w:lastRenderedPageBreak/>
-        <w:t>modules</w:t>
+        <w:t xml:space="preserve"> move to other modules</w:t>
       </w:r>
       <w:r>
         <w:rPr>
@@ -2242,7 +2499,7 @@
     </w:p>
     <w:p>
       <w:pPr>
-        <w:pStyle w:val="Heading2"/>
+        <w:pStyle w:val="berschrift2"/>
         <w:rPr>
           <w:lang w:val="en-US"/>
         </w:rPr>
@@ -2287,15 +2544,15 @@
     </w:p>
     <w:p>
       <w:pPr>
-        <w:pStyle w:val="Heading2"/>
-        <w:rPr>
-          <w:lang w:val="en-US"/>
-        </w:rPr>
-      </w:pPr>
-    </w:p>
-    <w:p>
-      <w:pPr>
-        <w:pStyle w:val="Heading1"/>
+        <w:pStyle w:val="berschrift2"/>
+        <w:rPr>
+          <w:lang w:val="en-US"/>
+        </w:rPr>
+      </w:pPr>
+    </w:p>
+    <w:p>
+      <w:pPr>
+        <w:pStyle w:val="berschrift1"/>
         <w:rPr>
           <w:lang w:val="en-US"/>
         </w:rPr>
@@ -2335,11 +2592,82 @@
     </w:p>
     <w:p>
       <w:pPr>
-        <w:pStyle w:val="Heading3"/>
-        <w:rPr>
-          <w:lang w:val="en-US"/>
-        </w:rPr>
-      </w:pPr>
+        <w:pStyle w:val="berschrift3"/>
+        <w:rPr>
+          <w:lang w:val="en-US"/>
+        </w:rPr>
+      </w:pPr>
+      <w:r>
+        <w:rPr>
+          <w:noProof/>
+          <w:lang w:val="en-US"/>
+        </w:rPr>
+        <w:drawing>
+          <wp:anchor distT="0" distB="0" distL="114300" distR="114300" simplePos="0" relativeHeight="251658240" behindDoc="0" locked="0" layoutInCell="1" allowOverlap="1" wp14:anchorId="58342F69" wp14:editId="40A825AA">
+            <wp:simplePos x="0" y="0"/>
+            <wp:positionH relativeFrom="margin">
+              <wp:align>right</wp:align>
+            </wp:positionH>
+            <wp:positionV relativeFrom="paragraph">
+              <wp:posOffset>153974</wp:posOffset>
+            </wp:positionV>
+            <wp:extent cx="2647315" cy="2713990"/>
+            <wp:effectExtent l="0" t="0" r="635" b="0"/>
+            <wp:wrapSquare wrapText="bothSides"/>
+            <wp:docPr id="4" name="Grafik 4" descr="C:\Users\Jonas\AppData\Local\Microsoft\Windows\INetCache\Content.Word\WhatsApp Image 2017-11-12 at 22.52.35.jpeg"/>
+            <wp:cNvGraphicFramePr>
+              <a:graphicFrameLocks xmlns:a="http://schemas.openxmlformats.org/drawingml/2006/main" noChangeAspect="1"/>
+            </wp:cNvGraphicFramePr>
+            <a:graphic xmlns:a="http://schemas.openxmlformats.org/drawingml/2006/main">
+              <a:graphicData uri="http://schemas.openxmlformats.org/drawingml/2006/picture">
+                <pic:pic xmlns:pic="http://schemas.openxmlformats.org/drawingml/2006/picture">
+                  <pic:nvPicPr>
+                    <pic:cNvPr id="0" name="Picture 4" descr="C:\Users\Jonas\AppData\Local\Microsoft\Windows\INetCache\Content.Word\WhatsApp Image 2017-11-12 at 22.52.35.jpeg"/>
+                    <pic:cNvPicPr>
+                      <a:picLocks noChangeAspect="1" noChangeArrowheads="1"/>
+                    </pic:cNvPicPr>
+                  </pic:nvPicPr>
+                  <pic:blipFill rotWithShape="1">
+                    <a:blip r:embed="rId8" cstate="print">
+                      <a:extLst>
+                        <a:ext uri="{28A0092B-C50C-407E-A947-70E740481C1C}">
+                          <a14:useLocalDpi xmlns:a14="http://schemas.microsoft.com/office/drawing/2010/main" val="0"/>
+                        </a:ext>
+                      </a:extLst>
+                    </a:blip>
+                    <a:srcRect t="15514" b="26809"/>
+                    <a:stretch/>
+                  </pic:blipFill>
+                  <pic:spPr bwMode="auto">
+                    <a:xfrm>
+                      <a:off x="0" y="0"/>
+                      <a:ext cx="2647315" cy="2713990"/>
+                    </a:xfrm>
+                    <a:prstGeom prst="rect">
+                      <a:avLst/>
+                    </a:prstGeom>
+                    <a:noFill/>
+                    <a:ln>
+                      <a:noFill/>
+                    </a:ln>
+                    <a:extLst>
+                      <a:ext uri="{53640926-AAD7-44D8-BBD7-CCE9431645EC}">
+                        <a14:shadowObscured xmlns:a14="http://schemas.microsoft.com/office/drawing/2010/main"/>
+                      </a:ext>
+                    </a:extLst>
+                  </pic:spPr>
+                </pic:pic>
+              </a:graphicData>
+            </a:graphic>
+            <wp14:sizeRelH relativeFrom="margin">
+              <wp14:pctWidth>0</wp14:pctWidth>
+            </wp14:sizeRelH>
+            <wp14:sizeRelV relativeFrom="margin">
+              <wp14:pctHeight>0</wp14:pctHeight>
+            </wp14:sizeRelV>
+          </wp:anchor>
+        </w:drawing>
+      </w:r>
       <w:r>
         <w:rPr>
           <w:lang w:val="en-US"/>
@@ -2428,7 +2756,7 @@
     </w:p>
     <w:p>
       <w:pPr>
-        <w:pStyle w:val="Heading3"/>
+        <w:pStyle w:val="berschrift3"/>
         <w:rPr>
           <w:lang w:val="en-US"/>
         </w:rPr>
@@ -2450,292 +2778,7 @@
         <w:rPr>
           <w:lang w:val="en-US"/>
         </w:rPr>
-        <w:t>Once the crawler players met up, the role of the dungeon master seem</w:t>
-      </w:r>
-      <w:r>
-        <w:rPr>
-          <w:lang w:val="en-US"/>
-        </w:rPr>
-        <w:t>ed</w:t>
-      </w:r>
-      <w:r>
-        <w:rPr>
-          <w:lang w:val="en-US"/>
-        </w:rPr>
-        <w:t xml:space="preserve"> to be </w:t>
-      </w:r>
-      <w:r>
-        <w:rPr>
-          <w:lang w:val="en-US"/>
-        </w:rPr>
-        <w:t xml:space="preserve">mostly </w:t>
-      </w:r>
-      <w:r>
-        <w:rPr>
-          <w:lang w:val="en-US"/>
-        </w:rPr>
-        <w:t>over. The dungeon master just guide</w:t>
-      </w:r>
-      <w:r>
-        <w:rPr>
-          <w:lang w:val="en-US"/>
-        </w:rPr>
-        <w:t>d</w:t>
-      </w:r>
-      <w:r>
-        <w:rPr>
-          <w:lang w:val="en-US"/>
-        </w:rPr>
-        <w:t xml:space="preserve"> crawlers to the boss and seem</w:t>
-      </w:r>
-      <w:r>
-        <w:rPr>
-          <w:lang w:val="en-US"/>
-        </w:rPr>
-        <w:t>ed</w:t>
-      </w:r>
-      <w:r>
-        <w:rPr>
-          <w:lang w:val="en-US"/>
-        </w:rPr>
-        <w:t xml:space="preserve"> to have nothing to do anymore.</w:t>
-      </w:r>
-      <w:r>
-        <w:rPr>
-          <w:lang w:val="en-US"/>
-        </w:rPr>
-        <w:t xml:space="preserve"> Crawlers bec</w:t>
-      </w:r>
-      <w:r>
-        <w:rPr>
-          <w:lang w:val="en-US"/>
-        </w:rPr>
-        <w:t>a</w:t>
-      </w:r>
-      <w:r>
-        <w:rPr>
-          <w:lang w:val="en-US"/>
-        </w:rPr>
-        <w:t>me more confident and rush</w:t>
-      </w:r>
-      <w:r>
-        <w:rPr>
-          <w:lang w:val="en-US"/>
-        </w:rPr>
-        <w:t>ed</w:t>
-      </w:r>
-      <w:r>
-        <w:rPr>
-          <w:lang w:val="en-US"/>
-        </w:rPr>
-        <w:t xml:space="preserve"> head long into combat.</w:t>
-      </w:r>
-      <w:r>
-        <w:rPr>
-          <w:lang w:val="en-US"/>
-        </w:rPr>
-        <w:t xml:space="preserve"> </w:t>
-      </w:r>
-      <w:r>
-        <w:rPr>
-          <w:lang w:val="en-US"/>
-        </w:rPr>
-        <w:t xml:space="preserve">The challenge of surviving in the dungeon was significantly decreased and the master was only needed to find a quicker way to the boss enemy, and even this task was inherently lessened by the relatively small map size. </w:t>
-      </w:r>
-      <w:r>
-        <w:rPr>
-          <w:lang w:val="en-US"/>
-        </w:rPr>
-        <w:t xml:space="preserve">Adjusting enemy </w:t>
-      </w:r>
-      <w:r>
-        <w:rPr>
-          <w:lang w:val="en-US"/>
-        </w:rPr>
-        <w:t>threat,</w:t>
-      </w:r>
-      <w:r>
-        <w:rPr>
-          <w:lang w:val="en-US"/>
-        </w:rPr>
-        <w:t xml:space="preserve"> the master’s abilities </w:t>
-      </w:r>
-      <w:r>
-        <w:rPr>
-          <w:lang w:val="en-US"/>
-        </w:rPr>
-        <w:t xml:space="preserve">and map complexity </w:t>
-      </w:r>
-      <w:r>
-        <w:rPr>
-          <w:lang w:val="en-US"/>
-        </w:rPr>
-        <w:t>may</w:t>
-      </w:r>
-      <w:r>
-        <w:rPr>
-          <w:lang w:val="en-US"/>
-        </w:rPr>
-        <w:t xml:space="preserve"> reintroduce elements that made the initial phase enjoyable</w:t>
-      </w:r>
-      <w:r>
-        <w:rPr>
-          <w:lang w:val="en-US"/>
-        </w:rPr>
-        <w:t>.</w:t>
-      </w:r>
-      <w:r>
-        <w:rPr>
-          <w:lang w:val="en-US"/>
-        </w:rPr>
-        <w:t xml:space="preserve"> Further testing will be done in the</w:t>
-      </w:r>
-      <w:r>
-        <w:rPr>
-          <w:lang w:val="en-US"/>
-        </w:rPr>
-        <w:t xml:space="preserve"> digital prototyping phase</w:t>
-      </w:r>
-      <w:r>
-        <w:rPr>
-          <w:lang w:val="en-US"/>
-        </w:rPr>
-        <w:t xml:space="preserve"> as the </w:t>
-      </w:r>
-      <w:r>
-        <w:rPr>
-          <w:lang w:val="en-US"/>
-        </w:rPr>
-        <w:t>real-time mechanic</w:t>
-      </w:r>
-      <w:r>
-        <w:rPr>
-          <w:lang w:val="en-US"/>
-        </w:rPr>
-        <w:t xml:space="preserve"> will allow for a closer representation of the final game as opposed to the turn-based paper prototype</w:t>
-      </w:r>
-      <w:r>
-        <w:rPr>
-          <w:lang w:val="en-US"/>
-        </w:rPr>
-        <w:t>.</w:t>
-      </w:r>
-      <w:r>
-        <w:rPr>
-          <w:lang w:val="en-US"/>
-        </w:rPr>
-        <w:t xml:space="preserve"> </w:t>
-      </w:r>
-    </w:p>
-    <w:p>
-      <w:pPr>
-        <w:pStyle w:val="Heading2"/>
-        <w:rPr>
-          <w:lang w:val="en-US"/>
-        </w:rPr>
-      </w:pPr>
-      <w:r>
-        <w:rPr>
-          <w:lang w:val="en-US"/>
-        </w:rPr>
-        <w:t>Design Revisions</w:t>
-      </w:r>
-    </w:p>
-    <w:p>
-      <w:pPr>
-        <w:rPr>
-          <w:lang w:val="en-US"/>
-        </w:rPr>
-      </w:pPr>
-      <w:r>
-        <w:rPr>
-          <w:lang w:val="en-US"/>
-        </w:rPr>
-        <w:t>What we quickly noticed during design of the prototype is that we were not specific enough in our original pitch idea regarding exactly which entities the dungeon master sh</w:t>
-      </w:r>
-      <w:r>
-        <w:rPr>
-          <w:lang w:val="en-US"/>
-        </w:rPr>
-        <w:t xml:space="preserve">ould be able to see and how – that it should be boss enemy, crawlers and loot, but </w:t>
-      </w:r>
-      <w:r>
-        <w:rPr>
-          <w:lang w:val="en-US"/>
-        </w:rPr>
-        <w:t>others onl</w:t>
-      </w:r>
-      <w:r>
-        <w:rPr>
-          <w:lang w:val="en-US"/>
-        </w:rPr>
-        <w:t>y through crawler callouts/ping</w:t>
-      </w:r>
-      <w:r>
-        <w:rPr>
-          <w:lang w:val="en-US"/>
-        </w:rPr>
-        <w:t>, how we could make sure they weren’t abusing their abilities</w:t>
-      </w:r>
-      <w:r>
-        <w:rPr>
-          <w:lang w:val="en-US"/>
-        </w:rPr>
-        <w:t xml:space="preserve"> in combination with gesturing – that this would be taken care of by the </w:t>
-      </w:r>
-      <w:r>
-        <w:rPr>
-          <w:lang w:val="en-US"/>
-        </w:rPr>
-        <w:t>natural constraint by micromanag</w:t>
-      </w:r>
-      <w:r>
-        <w:rPr>
-          <w:lang w:val="en-US"/>
-        </w:rPr>
-        <w:t xml:space="preserve">ing </w:t>
-      </w:r>
-      <w:r>
-        <w:rPr>
-          <w:lang w:val="en-US"/>
-        </w:rPr>
-        <w:t xml:space="preserve">up to </w:t>
-      </w:r>
-      <w:r>
-        <w:rPr>
-          <w:lang w:val="en-US"/>
-        </w:rPr>
-        <w:t>four crawlers and the inaccuracy of VR tracking</w:t>
-      </w:r>
-      <w:r>
-        <w:rPr>
-          <w:lang w:val="en-US"/>
-        </w:rPr>
-        <w:t>, or how we should skew the balance between exploration</w:t>
-      </w:r>
-      <w:r>
-        <w:rPr>
-          <w:lang w:val="en-US"/>
-        </w:rPr>
-        <w:t xml:space="preserve"> and</w:t>
-      </w:r>
-      <w:r>
-        <w:rPr>
-          <w:lang w:val="en-US"/>
-        </w:rPr>
-        <w:t xml:space="preserve"> combat – that it is better </w:t>
-      </w:r>
-      <w:r>
-        <w:rPr>
-          <w:lang w:val="en-US"/>
-        </w:rPr>
-        <w:t>favor exploration to pr</w:t>
-      </w:r>
-      <w:r>
-        <w:rPr>
-          <w:lang w:val="en-US"/>
-        </w:rPr>
-        <w:t>omote communication with master</w:t>
+        <w:t xml:space="preserve">Once the crawler players met up, the role of the </w:t>
       </w:r>
       <w:bookmarkStart w:id="0" w:name="_GoBack"/>
       <w:bookmarkEnd w:id="0"/>
@@ -2743,33 +2786,344 @@
         <w:rPr>
           <w:lang w:val="en-US"/>
         </w:rPr>
+        <w:t>dungeon master seem</w:t>
+      </w:r>
+      <w:r>
+        <w:rPr>
+          <w:lang w:val="en-US"/>
+        </w:rPr>
+        <w:t>ed</w:t>
+      </w:r>
+      <w:r>
+        <w:rPr>
+          <w:lang w:val="en-US"/>
+        </w:rPr>
+        <w:t xml:space="preserve"> to be </w:t>
+      </w:r>
+      <w:r>
+        <w:rPr>
+          <w:lang w:val="en-US"/>
+        </w:rPr>
+        <w:t xml:space="preserve">mostly </w:t>
+      </w:r>
+      <w:r>
+        <w:rPr>
+          <w:lang w:val="en-US"/>
+        </w:rPr>
+        <w:t>over. The dungeon master just guide</w:t>
+      </w:r>
+      <w:r>
+        <w:rPr>
+          <w:lang w:val="en-US"/>
+        </w:rPr>
+        <w:t>d</w:t>
+      </w:r>
+      <w:r>
+        <w:rPr>
+          <w:lang w:val="en-US"/>
+        </w:rPr>
+        <w:t xml:space="preserve"> crawlers to the boss and seem</w:t>
+      </w:r>
+      <w:r>
+        <w:rPr>
+          <w:lang w:val="en-US"/>
+        </w:rPr>
+        <w:t>ed</w:t>
+      </w:r>
+      <w:r>
+        <w:rPr>
+          <w:lang w:val="en-US"/>
+        </w:rPr>
+        <w:t xml:space="preserve"> to have nothing to do anymore.</w:t>
+      </w:r>
+      <w:r>
+        <w:rPr>
+          <w:lang w:val="en-US"/>
+        </w:rPr>
+        <w:t xml:space="preserve"> Crawlers bec</w:t>
+      </w:r>
+      <w:r>
+        <w:rPr>
+          <w:lang w:val="en-US"/>
+        </w:rPr>
+        <w:t>a</w:t>
+      </w:r>
+      <w:r>
+        <w:rPr>
+          <w:lang w:val="en-US"/>
+        </w:rPr>
+        <w:t>me more confident and rush</w:t>
+      </w:r>
+      <w:r>
+        <w:rPr>
+          <w:lang w:val="en-US"/>
+        </w:rPr>
+        <w:t>ed</w:t>
+      </w:r>
+      <w:r>
+        <w:rPr>
+          <w:lang w:val="en-US"/>
+        </w:rPr>
+        <w:t xml:space="preserve"> head long into </w:t>
+      </w:r>
+      <w:r>
+        <w:rPr>
+          <w:lang w:val="en-US"/>
+        </w:rPr>
+        <w:lastRenderedPageBreak/>
+        <w:t>combat.</w:t>
+      </w:r>
+      <w:r>
+        <w:rPr>
+          <w:lang w:val="en-US"/>
+        </w:rPr>
+        <w:t xml:space="preserve"> </w:t>
+      </w:r>
+      <w:r>
+        <w:rPr>
+          <w:lang w:val="en-US"/>
+        </w:rPr>
+        <w:t xml:space="preserve">The challenge of surviving in the dungeon was significantly decreased and the master was only needed to find a quicker way to the boss enemy, and even this task was inherently lessened by the relatively small map size. </w:t>
+      </w:r>
+      <w:r>
+        <w:rPr>
+          <w:lang w:val="en-US"/>
+        </w:rPr>
+        <w:t xml:space="preserve">Adjusting enemy </w:t>
+      </w:r>
+      <w:r>
+        <w:rPr>
+          <w:lang w:val="en-US"/>
+        </w:rPr>
+        <w:t>threat,</w:t>
+      </w:r>
+      <w:r>
+        <w:rPr>
+          <w:lang w:val="en-US"/>
+        </w:rPr>
+        <w:t xml:space="preserve"> the master’s abilities </w:t>
+      </w:r>
+      <w:r>
+        <w:rPr>
+          <w:lang w:val="en-US"/>
+        </w:rPr>
+        <w:t xml:space="preserve">and map complexity </w:t>
+      </w:r>
+      <w:r>
+        <w:rPr>
+          <w:lang w:val="en-US"/>
+        </w:rPr>
+        <w:t>may</w:t>
+      </w:r>
+      <w:r>
+        <w:rPr>
+          <w:lang w:val="en-US"/>
+        </w:rPr>
+        <w:t xml:space="preserve"> reintroduce elements that made the initial phase enjoyable</w:t>
+      </w:r>
+      <w:r>
+        <w:rPr>
+          <w:lang w:val="en-US"/>
+        </w:rPr>
         <w:t>.</w:t>
       </w:r>
-    </w:p>
-    <w:p>
-      <w:pPr>
-        <w:rPr>
-          <w:lang w:val="en-US"/>
-        </w:rPr>
-      </w:pPr>
-      <w:r>
-        <w:rPr>
-          <w:lang w:val="en-US"/>
-        </w:rPr>
-        <w:t xml:space="preserve">Unfortunately, the nature of a paper prototype felt quite restricting when attempting to translate our core gameplay to a physical representation, be it by having to change from real-time interaction to a turn-based system, switching to a very strict “fog of war”-esque map system or needing a cumbersome game master player to act in place of a digital synchronizing server. </w:t>
-      </w:r>
-    </w:p>
-    <w:p>
-      <w:pPr>
-        <w:rPr>
-          <w:lang w:val="en-US"/>
-        </w:rPr>
-      </w:pPr>
-      <w:r>
-        <w:rPr>
-          <w:lang w:val="en-US"/>
-        </w:rPr>
-        <w:lastRenderedPageBreak/>
+      <w:r>
+        <w:rPr>
+          <w:lang w:val="en-US"/>
+        </w:rPr>
+        <w:t xml:space="preserve"> Further testing will be done in the</w:t>
+      </w:r>
+      <w:r>
+        <w:rPr>
+          <w:lang w:val="en-US"/>
+        </w:rPr>
+        <w:t xml:space="preserve"> digital prototyping phase</w:t>
+      </w:r>
+      <w:r>
+        <w:rPr>
+          <w:lang w:val="en-US"/>
+        </w:rPr>
+        <w:t xml:space="preserve"> as the </w:t>
+      </w:r>
+      <w:r>
+        <w:rPr>
+          <w:lang w:val="en-US"/>
+        </w:rPr>
+        <w:t>real-time mechanic</w:t>
+      </w:r>
+      <w:r>
+        <w:rPr>
+          <w:lang w:val="en-US"/>
+        </w:rPr>
+        <w:t xml:space="preserve"> will allow for a closer representation of the final game as opposed to the turn-based paper prototype</w:t>
+      </w:r>
+      <w:r>
+        <w:rPr>
+          <w:lang w:val="en-US"/>
+        </w:rPr>
+        <w:t>.</w:t>
+      </w:r>
+      <w:r>
+        <w:rPr>
+          <w:lang w:val="en-US"/>
+        </w:rPr>
+        <w:t xml:space="preserve"> </w:t>
+      </w:r>
+    </w:p>
+    <w:p>
+      <w:pPr>
+        <w:pStyle w:val="berschrift2"/>
+        <w:rPr>
+          <w:lang w:val="en-US"/>
+        </w:rPr>
+      </w:pPr>
+      <w:r>
+        <w:rPr>
+          <w:lang w:val="en-US"/>
+        </w:rPr>
+        <w:t>Design Revisions</w:t>
+      </w:r>
+    </w:p>
+    <w:p>
+      <w:pPr>
+        <w:rPr>
+          <w:lang w:val="en-US"/>
+        </w:rPr>
+      </w:pPr>
+      <w:r>
+        <w:rPr>
+          <w:lang w:val="en-US"/>
+        </w:rPr>
+        <w:t>What we quickly noticed during design of the prototype is that we were not specific enough in our original pitch idea regarding exactly which entities the dungeon master sh</w:t>
+      </w:r>
+      <w:r>
+        <w:rPr>
+          <w:lang w:val="en-US"/>
+        </w:rPr>
+        <w:t xml:space="preserve">ould be able to see and how – that it should be boss enemy, crawlers and loot, but </w:t>
+      </w:r>
+      <w:r>
+        <w:rPr>
+          <w:lang w:val="en-US"/>
+        </w:rPr>
+        <w:t>others onl</w:t>
+      </w:r>
+      <w:r>
+        <w:rPr>
+          <w:lang w:val="en-US"/>
+        </w:rPr>
+        <w:t>y through crawler callouts/ping</w:t>
+      </w:r>
+      <w:r>
+        <w:rPr>
+          <w:lang w:val="en-US"/>
+        </w:rPr>
+        <w:t>, how we could make sure they weren’t abusing their abilities</w:t>
+      </w:r>
+      <w:r>
+        <w:rPr>
+          <w:lang w:val="en-US"/>
+        </w:rPr>
+        <w:t xml:space="preserve"> in combination with gesturing – that this would be taken care of by the </w:t>
+      </w:r>
+      <w:r>
+        <w:rPr>
+          <w:lang w:val="en-US"/>
+        </w:rPr>
+        <w:t>natural constraint by micromanag</w:t>
+      </w:r>
+      <w:r>
+        <w:rPr>
+          <w:lang w:val="en-US"/>
+        </w:rPr>
+        <w:t xml:space="preserve">ing </w:t>
+      </w:r>
+      <w:r>
+        <w:rPr>
+          <w:lang w:val="en-US"/>
+        </w:rPr>
+        <w:t xml:space="preserve">up to </w:t>
+      </w:r>
+      <w:r>
+        <w:rPr>
+          <w:lang w:val="en-US"/>
+        </w:rPr>
+        <w:t>four crawlers and the inaccuracy of VR tracking</w:t>
+      </w:r>
+      <w:r>
+        <w:rPr>
+          <w:lang w:val="en-US"/>
+        </w:rPr>
+        <w:t>, or how we should skew the balance between exploration</w:t>
+      </w:r>
+      <w:r>
+        <w:rPr>
+          <w:lang w:val="en-US"/>
+        </w:rPr>
+        <w:t xml:space="preserve"> and</w:t>
+      </w:r>
+      <w:r>
+        <w:rPr>
+          <w:lang w:val="en-US"/>
+        </w:rPr>
+        <w:t xml:space="preserve"> combat – that it is better </w:t>
+      </w:r>
+      <w:r>
+        <w:rPr>
+          <w:lang w:val="en-US"/>
+        </w:rPr>
+        <w:t>favor exploration to pr</w:t>
+      </w:r>
+      <w:r>
+        <w:rPr>
+          <w:lang w:val="en-US"/>
+        </w:rPr>
+        <w:t>omote communication with master</w:t>
+      </w:r>
+      <w:r>
+        <w:rPr>
+          <w:lang w:val="en-US"/>
+        </w:rPr>
+        <w:t>.</w:t>
+      </w:r>
+    </w:p>
+    <w:p>
+      <w:pPr>
+        <w:rPr>
+          <w:lang w:val="en-US"/>
+        </w:rPr>
+      </w:pPr>
+      <w:r>
+        <w:rPr>
+          <w:lang w:val="en-US"/>
+        </w:rPr>
+        <w:t>Unfortunately, the nature of a paper prototype felt quite restricting when attempting to translate our core gameplay to a physical representation, be it by having to change from real-time interaction to a turn-based system, switching to a very strict “fog of war”-</w:t>
+      </w:r>
+      <w:proofErr w:type="spellStart"/>
+      <w:r>
+        <w:rPr>
+          <w:lang w:val="en-US"/>
+        </w:rPr>
+        <w:t>esque</w:t>
+      </w:r>
+      <w:proofErr w:type="spellEnd"/>
+      <w:r>
+        <w:rPr>
+          <w:lang w:val="en-US"/>
+        </w:rPr>
+        <w:t xml:space="preserve"> map system or needing a cumbersome game master player to act in place of a digital synchronizing server. </w:t>
+      </w:r>
+    </w:p>
+    <w:p>
+      <w:pPr>
+        <w:rPr>
+          <w:lang w:val="en-US"/>
+        </w:rPr>
+      </w:pPr>
+      <w:r>
+        <w:rPr>
+          <w:lang w:val="en-US"/>
+        </w:rPr>
         <w:t>Nevertheless,</w:t>
       </w:r>
       <w:r>
@@ -2790,7 +3144,7 @@
 </file>
 
 <file path=word/numbering.xml><?xml version="1.0" encoding="utf-8"?>
-<w:numbering xmlns:wpc="http://schemas.microsoft.com/office/word/2010/wordprocessingCanvas" xmlns:cx="http://schemas.microsoft.com/office/drawing/2014/chartex" xmlns:cx1="http://schemas.microsoft.com/office/drawing/2015/9/8/chartex" xmlns:cx2="http://schemas.microsoft.com/office/drawing/2015/10/21/chartex" xmlns:cx3="http://schemas.microsoft.com/office/drawing/2016/5/9/chartex" xmlns:cx4="http://schemas.microsoft.com/office/drawing/2016/5/10/chartex" xmlns:cx5="http://schemas.microsoft.com/office/drawing/2016/5/11/chartex" xmlns:cx6="http://schemas.microsoft.com/office/drawing/2016/5/12/chartex" xmlns:cx7="http://schemas.microsoft.com/office/drawing/2016/5/13/chartex" xmlns:cx8="http://schemas.microsoft.com/office/drawing/2016/5/14/chartex" xmlns:mc="http://schemas.openxmlformats.org/markup-compatibility/2006" xmlns:aink="http://schemas.microsoft.com/office/drawing/2016/ink" xmlns:am3d="http://schemas.microsoft.com/office/drawing/2017/model3d" xmlns:o="urn:schemas-microsoft-com:office:office" xmlns:r="http://schemas.openxmlformats.org/officeDocument/2006/relationships" xmlns:m="http://schemas.openxmlformats.org/officeDocument/2006/math" xmlns:v="urn:schemas-microsoft-com:vml" xmlns:wp14="http://schemas.microsoft.com/office/word/2010/wordprocessingDrawing" xmlns:wp="http://schemas.openxmlformats.org/drawingml/2006/wordprocessingDrawing" xmlns:w10="urn:schemas-microsoft-com:office:word" xmlns:w="http://schemas.openxmlformats.org/wordprocessingml/2006/main" xmlns:w14="http://schemas.microsoft.com/office/word/2010/wordml" xmlns:w15="http://schemas.microsoft.com/office/word/2012/wordml" xmlns:w16cid="http://schemas.microsoft.com/office/word/2016/wordml/cid" xmlns:w16se="http://schemas.microsoft.com/office/word/2015/wordml/symex" xmlns:wpg="http://schemas.microsoft.com/office/word/2010/wordprocessingGroup" xmlns:wpi="http://schemas.microsoft.com/office/word/2010/wordprocessingInk" xmlns:wne="http://schemas.microsoft.com/office/word/2006/wordml" xmlns:wps="http://schemas.microsoft.com/office/word/2010/wordprocessingShape" mc:Ignorable="w14 w15 w16se w16cid wp14">
+<w:numbering xmlns:wpc="http://schemas.microsoft.com/office/word/2010/wordprocessingCanvas" xmlns:cx="http://schemas.microsoft.com/office/drawing/2014/chartex" xmlns:cx1="http://schemas.microsoft.com/office/drawing/2015/9/8/chartex" xmlns:cx2="http://schemas.microsoft.com/office/drawing/2015/10/21/chartex" xmlns:cx3="http://schemas.microsoft.com/office/drawing/2016/5/9/chartex" xmlns:cx4="http://schemas.microsoft.com/office/drawing/2016/5/10/chartex" xmlns:cx5="http://schemas.microsoft.com/office/drawing/2016/5/11/chartex" xmlns:cx6="http://schemas.microsoft.com/office/drawing/2016/5/12/chartex" xmlns:cx7="http://schemas.microsoft.com/office/drawing/2016/5/13/chartex" xmlns:cx8="http://schemas.microsoft.com/office/drawing/2016/5/14/chartex" xmlns:mc="http://schemas.openxmlformats.org/markup-compatibility/2006" xmlns:aink="http://schemas.microsoft.com/office/drawing/2016/ink" xmlns:am3d="http://schemas.microsoft.com/office/drawing/2017/model3d" xmlns:o="urn:schemas-microsoft-com:office:office" xmlns:r="http://schemas.openxmlformats.org/officeDocument/2006/relationships" xmlns:m="http://schemas.openxmlformats.org/officeDocument/2006/math" xmlns:v="urn:schemas-microsoft-com:vml" xmlns:wp14="http://schemas.microsoft.com/office/word/2010/wordprocessingDrawing" xmlns:wp="http://schemas.openxmlformats.org/drawingml/2006/wordprocessingDrawing" xmlns:w10="urn:schemas-microsoft-com:office:word" xmlns:w="http://schemas.openxmlformats.org/wordprocessingml/2006/main" xmlns:w14="http://schemas.microsoft.com/office/word/2010/wordml" xmlns:w15="http://schemas.microsoft.com/office/word/2012/wordml" xmlns:w16se="http://schemas.microsoft.com/office/word/2015/wordml/symex" xmlns:wpg="http://schemas.microsoft.com/office/word/2010/wordprocessingGroup" xmlns:wpi="http://schemas.microsoft.com/office/word/2010/wordprocessingInk" xmlns:wne="http://schemas.microsoft.com/office/word/2006/wordml" xmlns:wps="http://schemas.microsoft.com/office/word/2010/wordprocessingShape" mc:Ignorable="w14 w15 w16se wp14">
   <w:abstractNum w:abstractNumId="0" w15:restartNumberingAfterBreak="0">
     <w:nsid w:val="63F611E4"/>
     <w:multiLevelType w:val="hybridMultilevel"/>
@@ -2884,7 +3238,7 @@
 </file>
 
 <file path=word/styles.xml><?xml version="1.0" encoding="utf-8"?>
-<w:styles xmlns:mc="http://schemas.openxmlformats.org/markup-compatibility/2006" xmlns:r="http://schemas.openxmlformats.org/officeDocument/2006/relationships" xmlns:w="http://schemas.openxmlformats.org/wordprocessingml/2006/main" xmlns:w14="http://schemas.microsoft.com/office/word/2010/wordml" xmlns:w15="http://schemas.microsoft.com/office/word/2012/wordml" xmlns:w16cid="http://schemas.microsoft.com/office/word/2016/wordml/cid" xmlns:w16se="http://schemas.microsoft.com/office/word/2015/wordml/symex" mc:Ignorable="w14 w15 w16se w16cid">
+<w:styles xmlns:mc="http://schemas.openxmlformats.org/markup-compatibility/2006" xmlns:r="http://schemas.openxmlformats.org/officeDocument/2006/relationships" xmlns:w="http://schemas.openxmlformats.org/wordprocessingml/2006/main" xmlns:w14="http://schemas.microsoft.com/office/word/2010/wordml" xmlns:w15="http://schemas.microsoft.com/office/word/2012/wordml" xmlns:w16se="http://schemas.microsoft.com/office/word/2015/wordml/symex" mc:Ignorable="w14 w15 w16se">
   <w:docDefaults>
     <w:rPrDefault>
       <w:rPr>
@@ -3006,6 +3360,7 @@
     <w:lsdException w:name="HTML Sample" w:semiHidden="1" w:unhideWhenUsed="1"/>
     <w:lsdException w:name="HTML Typewriter" w:semiHidden="1" w:unhideWhenUsed="1"/>
     <w:lsdException w:name="HTML Variable" w:semiHidden="1" w:unhideWhenUsed="1"/>
+    <w:lsdException w:name="Normal Table" w:semiHidden="1" w:unhideWhenUsed="1"/>
     <w:lsdException w:name="annotation subject" w:semiHidden="1" w:unhideWhenUsed="1"/>
     <w:lsdException w:name="No List" w:semiHidden="1" w:unhideWhenUsed="1"/>
     <w:lsdException w:name="Outline List 1" w:semiHidden="1" w:unhideWhenUsed="1"/>
@@ -3049,8 +3404,10 @@
     <w:lsdException w:name="Table Elegant" w:semiHidden="1" w:unhideWhenUsed="1"/>
     <w:lsdException w:name="Table Professional" w:semiHidden="1" w:unhideWhenUsed="1"/>
     <w:lsdException w:name="Table Subtle 1" w:semiHidden="1" w:unhideWhenUsed="1"/>
+    <w:lsdException w:name="Table Subtle 2" w:semiHidden="1" w:unhideWhenUsed="1"/>
     <w:lsdException w:name="Table Web 1" w:semiHidden="1" w:unhideWhenUsed="1"/>
     <w:lsdException w:name="Table Web 2" w:semiHidden="1" w:unhideWhenUsed="1"/>
+    <w:lsdException w:name="Table Web 3" w:semiHidden="1" w:unhideWhenUsed="1"/>
     <w:lsdException w:name="Balloon Text" w:semiHidden="1" w:unhideWhenUsed="1"/>
     <w:lsdException w:name="Table Grid" w:uiPriority="39"/>
     <w:lsdException w:name="Table Theme" w:semiHidden="1" w:unhideWhenUsed="1"/>
@@ -3274,7 +3631,7 @@
     <w:lsdException w:name="Hashtag" w:semiHidden="1" w:unhideWhenUsed="1"/>
     <w:lsdException w:name="Unresolved Mention" w:semiHidden="1" w:unhideWhenUsed="1"/>
   </w:latentStyles>
-  <w:style w:type="paragraph" w:default="1" w:styleId="Normal">
+  <w:style w:type="paragraph" w:default="1" w:styleId="Standard">
     <w:name w:val="Normal"/>
     <w:qFormat/>
     <w:rsid w:val="00B12835"/>
@@ -3282,11 +3639,11 @@
       <w:jc w:val="both"/>
     </w:pPr>
   </w:style>
-  <w:style w:type="paragraph" w:styleId="Heading1">
+  <w:style w:type="paragraph" w:styleId="berschrift1">
     <w:name w:val="heading 1"/>
-    <w:basedOn w:val="Normal"/>
-    <w:next w:val="Normal"/>
-    <w:link w:val="Heading1Char"/>
+    <w:basedOn w:val="Standard"/>
+    <w:next w:val="Standard"/>
+    <w:link w:val="berschrift1Zchn"/>
     <w:uiPriority w:val="9"/>
     <w:qFormat/>
     <w:rsid w:val="00BD37D1"/>
@@ -3303,11 +3660,11 @@
       <w:szCs w:val="32"/>
     </w:rPr>
   </w:style>
-  <w:style w:type="paragraph" w:styleId="Heading2">
+  <w:style w:type="paragraph" w:styleId="berschrift2">
     <w:name w:val="heading 2"/>
-    <w:basedOn w:val="Normal"/>
-    <w:next w:val="Normal"/>
-    <w:link w:val="Heading2Char"/>
+    <w:basedOn w:val="Standard"/>
+    <w:next w:val="Standard"/>
+    <w:link w:val="berschrift2Zchn"/>
     <w:uiPriority w:val="9"/>
     <w:unhideWhenUsed/>
     <w:qFormat/>
@@ -3325,11 +3682,11 @@
       <w:szCs w:val="26"/>
     </w:rPr>
   </w:style>
-  <w:style w:type="paragraph" w:styleId="Heading3">
+  <w:style w:type="paragraph" w:styleId="berschrift3">
     <w:name w:val="heading 3"/>
-    <w:basedOn w:val="Normal"/>
-    <w:next w:val="Normal"/>
-    <w:link w:val="Heading3Char"/>
+    <w:basedOn w:val="Standard"/>
+    <w:next w:val="Standard"/>
+    <w:link w:val="berschrift3Zchn"/>
     <w:uiPriority w:val="9"/>
     <w:unhideWhenUsed/>
     <w:qFormat/>
@@ -3347,13 +3704,13 @@
       <w:szCs w:val="24"/>
     </w:rPr>
   </w:style>
-  <w:style w:type="character" w:default="1" w:styleId="DefaultParagraphFont">
+  <w:style w:type="character" w:default="1" w:styleId="Absatz-Standardschriftart">
     <w:name w:val="Default Paragraph Font"/>
     <w:uiPriority w:val="1"/>
     <w:semiHidden/>
     <w:unhideWhenUsed/>
   </w:style>
-  <w:style w:type="table" w:default="1" w:styleId="TableNormal">
+  <w:style w:type="table" w:default="1" w:styleId="NormaleTabelle">
     <w:name w:val="Normal Table"/>
     <w:uiPriority w:val="99"/>
     <w:semiHidden/>
@@ -3368,16 +3725,16 @@
       </w:tblCellMar>
     </w:tblPr>
   </w:style>
-  <w:style w:type="numbering" w:default="1" w:styleId="NoList">
+  <w:style w:type="numbering" w:default="1" w:styleId="KeineListe">
     <w:name w:val="No List"/>
     <w:uiPriority w:val="99"/>
     <w:semiHidden/>
     <w:unhideWhenUsed/>
   </w:style>
-  <w:style w:type="character" w:customStyle="1" w:styleId="Heading2Char">
-    <w:name w:val="Heading 2 Char"/>
-    <w:basedOn w:val="DefaultParagraphFont"/>
-    <w:link w:val="Heading2"/>
+  <w:style w:type="character" w:customStyle="1" w:styleId="berschrift2Zchn">
+    <w:name w:val="Überschrift 2 Zchn"/>
+    <w:basedOn w:val="Absatz-Standardschriftart"/>
+    <w:link w:val="berschrift2"/>
     <w:uiPriority w:val="9"/>
     <w:rsid w:val="00C42C5F"/>
     <w:rPr>
@@ -3387,9 +3744,9 @@
       <w:szCs w:val="26"/>
     </w:rPr>
   </w:style>
-  <w:style w:type="paragraph" w:styleId="ListParagraph">
+  <w:style w:type="paragraph" w:styleId="Listenabsatz">
     <w:name w:val="List Paragraph"/>
-    <w:basedOn w:val="Normal"/>
+    <w:basedOn w:val="Standard"/>
     <w:uiPriority w:val="34"/>
     <w:qFormat/>
     <w:rsid w:val="002A09A0"/>
@@ -3398,10 +3755,10 @@
       <w:contextualSpacing/>
     </w:pPr>
   </w:style>
-  <w:style w:type="character" w:customStyle="1" w:styleId="Heading3Char">
-    <w:name w:val="Heading 3 Char"/>
-    <w:basedOn w:val="DefaultParagraphFont"/>
-    <w:link w:val="Heading3"/>
+  <w:style w:type="character" w:customStyle="1" w:styleId="berschrift3Zchn">
+    <w:name w:val="Überschrift 3 Zchn"/>
+    <w:basedOn w:val="Absatz-Standardschriftart"/>
+    <w:link w:val="berschrift3"/>
     <w:uiPriority w:val="9"/>
     <w:rsid w:val="001F1E6D"/>
     <w:rPr>
@@ -3411,9 +3768,9 @@
       <w:szCs w:val="24"/>
     </w:rPr>
   </w:style>
-  <w:style w:type="character" w:styleId="CommentReference">
+  <w:style w:type="character" w:styleId="Kommentarzeichen">
     <w:name w:val="annotation reference"/>
-    <w:basedOn w:val="DefaultParagraphFont"/>
+    <w:basedOn w:val="Absatz-Standardschriftart"/>
     <w:uiPriority w:val="99"/>
     <w:semiHidden/>
     <w:unhideWhenUsed/>
@@ -3423,10 +3780,10 @@
       <w:szCs w:val="16"/>
     </w:rPr>
   </w:style>
-  <w:style w:type="paragraph" w:styleId="CommentText">
+  <w:style w:type="paragraph" w:styleId="Kommentartext">
     <w:name w:val="annotation text"/>
-    <w:basedOn w:val="Normal"/>
-    <w:link w:val="CommentTextChar"/>
+    <w:basedOn w:val="Standard"/>
+    <w:link w:val="KommentartextZchn"/>
     <w:uiPriority w:val="99"/>
     <w:semiHidden/>
     <w:unhideWhenUsed/>
@@ -3439,10 +3796,10 @@
       <w:szCs w:val="20"/>
     </w:rPr>
   </w:style>
-  <w:style w:type="character" w:customStyle="1" w:styleId="CommentTextChar">
-    <w:name w:val="Comment Text Char"/>
-    <w:basedOn w:val="DefaultParagraphFont"/>
-    <w:link w:val="CommentText"/>
+  <w:style w:type="character" w:customStyle="1" w:styleId="KommentartextZchn">
+    <w:name w:val="Kommentartext Zchn"/>
+    <w:basedOn w:val="Absatz-Standardschriftart"/>
+    <w:link w:val="Kommentartext"/>
     <w:uiPriority w:val="99"/>
     <w:semiHidden/>
     <w:rsid w:val="007333DB"/>
@@ -3451,11 +3808,11 @@
       <w:szCs w:val="20"/>
     </w:rPr>
   </w:style>
-  <w:style w:type="paragraph" w:styleId="CommentSubject">
+  <w:style w:type="paragraph" w:styleId="Kommentarthema">
     <w:name w:val="annotation subject"/>
-    <w:basedOn w:val="CommentText"/>
-    <w:next w:val="CommentText"/>
-    <w:link w:val="CommentSubjectChar"/>
+    <w:basedOn w:val="Kommentartext"/>
+    <w:next w:val="Kommentartext"/>
+    <w:link w:val="KommentarthemaZchn"/>
     <w:uiPriority w:val="99"/>
     <w:semiHidden/>
     <w:unhideWhenUsed/>
@@ -3465,10 +3822,10 @@
       <w:bCs/>
     </w:rPr>
   </w:style>
-  <w:style w:type="character" w:customStyle="1" w:styleId="CommentSubjectChar">
-    <w:name w:val="Comment Subject Char"/>
-    <w:basedOn w:val="CommentTextChar"/>
-    <w:link w:val="CommentSubject"/>
+  <w:style w:type="character" w:customStyle="1" w:styleId="KommentarthemaZchn">
+    <w:name w:val="Kommentarthema Zchn"/>
+    <w:basedOn w:val="KommentartextZchn"/>
+    <w:link w:val="Kommentarthema"/>
     <w:uiPriority w:val="99"/>
     <w:semiHidden/>
     <w:rsid w:val="007333DB"/>
@@ -3479,10 +3836,10 @@
       <w:szCs w:val="20"/>
     </w:rPr>
   </w:style>
-  <w:style w:type="paragraph" w:styleId="BalloonText">
+  <w:style w:type="paragraph" w:styleId="Sprechblasentext">
     <w:name w:val="Balloon Text"/>
-    <w:basedOn w:val="Normal"/>
-    <w:link w:val="BalloonTextChar"/>
+    <w:basedOn w:val="Standard"/>
+    <w:link w:val="SprechblasentextZchn"/>
     <w:uiPriority w:val="99"/>
     <w:semiHidden/>
     <w:unhideWhenUsed/>
@@ -3496,10 +3853,10 @@
       <w:szCs w:val="18"/>
     </w:rPr>
   </w:style>
-  <w:style w:type="character" w:customStyle="1" w:styleId="BalloonTextChar">
-    <w:name w:val="Balloon Text Char"/>
-    <w:basedOn w:val="DefaultParagraphFont"/>
-    <w:link w:val="BalloonText"/>
+  <w:style w:type="character" w:customStyle="1" w:styleId="SprechblasentextZchn">
+    <w:name w:val="Sprechblasentext Zchn"/>
+    <w:basedOn w:val="Absatz-Standardschriftart"/>
+    <w:link w:val="Sprechblasentext"/>
     <w:uiPriority w:val="99"/>
     <w:semiHidden/>
     <w:rsid w:val="007333DB"/>
@@ -3509,10 +3866,10 @@
       <w:szCs w:val="18"/>
     </w:rPr>
   </w:style>
-  <w:style w:type="character" w:customStyle="1" w:styleId="Heading1Char">
-    <w:name w:val="Heading 1 Char"/>
-    <w:basedOn w:val="DefaultParagraphFont"/>
-    <w:link w:val="Heading1"/>
+  <w:style w:type="character" w:customStyle="1" w:styleId="berschrift1Zchn">
+    <w:name w:val="Überschrift 1 Zchn"/>
+    <w:basedOn w:val="Absatz-Standardschriftart"/>
+    <w:link w:val="berschrift1"/>
     <w:uiPriority w:val="9"/>
     <w:rsid w:val="00BD37D1"/>
     <w:rPr>

</xml_diff>

<commit_message>
Kill the boss fgggggggt
</commit_message>
<xml_diff>
--- a/Proposal/Prototype Proposal.docx
+++ b/Proposal/Prototype Proposal.docx
@@ -1,6 +1,6 @@
 
 <file path=word/document.xml><?xml version="1.0" encoding="utf-8"?>
-<w:document xmlns:wpc="http://schemas.microsoft.com/office/word/2010/wordprocessingCanvas" xmlns:cx="http://schemas.microsoft.com/office/drawing/2014/chartex" xmlns:cx1="http://schemas.microsoft.com/office/drawing/2015/9/8/chartex" xmlns:cx2="http://schemas.microsoft.com/office/drawing/2015/10/21/chartex" xmlns:cx3="http://schemas.microsoft.com/office/drawing/2016/5/9/chartex" xmlns:cx4="http://schemas.microsoft.com/office/drawing/2016/5/10/chartex" xmlns:cx5="http://schemas.microsoft.com/office/drawing/2016/5/11/chartex" xmlns:cx6="http://schemas.microsoft.com/office/drawing/2016/5/12/chartex" xmlns:cx7="http://schemas.microsoft.com/office/drawing/2016/5/13/chartex" xmlns:cx8="http://schemas.microsoft.com/office/drawing/2016/5/14/chartex" xmlns:mc="http://schemas.openxmlformats.org/markup-compatibility/2006" xmlns:aink="http://schemas.microsoft.com/office/drawing/2016/ink" xmlns:am3d="http://schemas.microsoft.com/office/drawing/2017/model3d" xmlns:o="urn:schemas-microsoft-com:office:office" xmlns:r="http://schemas.openxmlformats.org/officeDocument/2006/relationships" xmlns:m="http://schemas.openxmlformats.org/officeDocument/2006/math" xmlns:v="urn:schemas-microsoft-com:vml" xmlns:wp14="http://schemas.microsoft.com/office/word/2010/wordprocessingDrawing" xmlns:wp="http://schemas.openxmlformats.org/drawingml/2006/wordprocessingDrawing" xmlns:w10="urn:schemas-microsoft-com:office:word" xmlns:w="http://schemas.openxmlformats.org/wordprocessingml/2006/main" xmlns:w14="http://schemas.microsoft.com/office/word/2010/wordml" xmlns:w15="http://schemas.microsoft.com/office/word/2012/wordml" xmlns:w16se="http://schemas.microsoft.com/office/word/2015/wordml/symex" xmlns:wpg="http://schemas.microsoft.com/office/word/2010/wordprocessingGroup" xmlns:wpi="http://schemas.microsoft.com/office/word/2010/wordprocessingInk" xmlns:wne="http://schemas.microsoft.com/office/word/2006/wordml" xmlns:wps="http://schemas.microsoft.com/office/word/2010/wordprocessingShape" mc:Ignorable="w14 w15 w16se wp14">
+<w:document xmlns:wpc="http://schemas.microsoft.com/office/word/2010/wordprocessingCanvas" xmlns:cx="http://schemas.microsoft.com/office/drawing/2014/chartex" xmlns:cx1="http://schemas.microsoft.com/office/drawing/2015/9/8/chartex" xmlns:cx2="http://schemas.microsoft.com/office/drawing/2015/10/21/chartex" xmlns:cx3="http://schemas.microsoft.com/office/drawing/2016/5/9/chartex" xmlns:cx4="http://schemas.microsoft.com/office/drawing/2016/5/10/chartex" xmlns:cx5="http://schemas.microsoft.com/office/drawing/2016/5/11/chartex" xmlns:cx6="http://schemas.microsoft.com/office/drawing/2016/5/12/chartex" xmlns:cx7="http://schemas.microsoft.com/office/drawing/2016/5/13/chartex" xmlns:cx8="http://schemas.microsoft.com/office/drawing/2016/5/14/chartex" xmlns:mc="http://schemas.openxmlformats.org/markup-compatibility/2006" xmlns:aink="http://schemas.microsoft.com/office/drawing/2016/ink" xmlns:am3d="http://schemas.microsoft.com/office/drawing/2017/model3d" xmlns:o="urn:schemas-microsoft-com:office:office" xmlns:r="http://schemas.openxmlformats.org/officeDocument/2006/relationships" xmlns:m="http://schemas.openxmlformats.org/officeDocument/2006/math" xmlns:v="urn:schemas-microsoft-com:vml" xmlns:wp14="http://schemas.microsoft.com/office/word/2010/wordprocessingDrawing" xmlns:wp="http://schemas.openxmlformats.org/drawingml/2006/wordprocessingDrawing" xmlns:w10="urn:schemas-microsoft-com:office:word" xmlns:w="http://schemas.openxmlformats.org/wordprocessingml/2006/main" xmlns:w14="http://schemas.microsoft.com/office/word/2010/wordml" xmlns:w15="http://schemas.microsoft.com/office/word/2012/wordml" xmlns:w16cid="http://schemas.microsoft.com/office/word/2016/wordml/cid" xmlns:w16se="http://schemas.microsoft.com/office/word/2015/wordml/symex" xmlns:wpg="http://schemas.microsoft.com/office/word/2010/wordprocessingGroup" xmlns:wpi="http://schemas.microsoft.com/office/word/2010/wordprocessingInk" xmlns:wne="http://schemas.microsoft.com/office/word/2006/wordml" xmlns:wps="http://schemas.microsoft.com/office/word/2010/wordprocessingShape" mc:Ignorable="w14 w15 w16se w16cid wp14">
   <w:body>
     <w:p>
       <w:pPr>
@@ -2778,314 +2778,321 @@
         <w:rPr>
           <w:lang w:val="en-US"/>
         </w:rPr>
-        <w:t xml:space="preserve">Once the crawler players met up, the role of the </w:t>
+        <w:t>Once the crawler players met up, the role of the dungeon master seem</w:t>
+      </w:r>
+      <w:r>
+        <w:rPr>
+          <w:lang w:val="en-US"/>
+        </w:rPr>
+        <w:t>ed</w:t>
+      </w:r>
+      <w:r>
+        <w:rPr>
+          <w:lang w:val="en-US"/>
+        </w:rPr>
+        <w:t xml:space="preserve"> to be </w:t>
+      </w:r>
+      <w:r>
+        <w:rPr>
+          <w:lang w:val="en-US"/>
+        </w:rPr>
+        <w:t xml:space="preserve">mostly </w:t>
+      </w:r>
+      <w:r>
+        <w:rPr>
+          <w:lang w:val="en-US"/>
+        </w:rPr>
+        <w:t>over. The dungeon master just guide</w:t>
+      </w:r>
+      <w:r>
+        <w:rPr>
+          <w:lang w:val="en-US"/>
+        </w:rPr>
+        <w:t>d</w:t>
+      </w:r>
+      <w:r>
+        <w:rPr>
+          <w:lang w:val="en-US"/>
+        </w:rPr>
+        <w:t xml:space="preserve"> crawlers to the boss and seem</w:t>
+      </w:r>
+      <w:r>
+        <w:rPr>
+          <w:lang w:val="en-US"/>
+        </w:rPr>
+        <w:t>ed</w:t>
+      </w:r>
+      <w:r>
+        <w:rPr>
+          <w:lang w:val="en-US"/>
+        </w:rPr>
+        <w:t xml:space="preserve"> to have nothing to do anymore.</w:t>
+      </w:r>
+      <w:r>
+        <w:rPr>
+          <w:lang w:val="en-US"/>
+        </w:rPr>
+        <w:t xml:space="preserve"> Crawlers bec</w:t>
+      </w:r>
+      <w:r>
+        <w:rPr>
+          <w:lang w:val="en-US"/>
+        </w:rPr>
+        <w:t>a</w:t>
+      </w:r>
+      <w:r>
+        <w:rPr>
+          <w:lang w:val="en-US"/>
+        </w:rPr>
+        <w:t>me more confident and rush</w:t>
+      </w:r>
+      <w:r>
+        <w:rPr>
+          <w:lang w:val="en-US"/>
+        </w:rPr>
+        <w:t>ed</w:t>
+      </w:r>
+      <w:r>
+        <w:rPr>
+          <w:lang w:val="en-US"/>
+        </w:rPr>
+        <w:t xml:space="preserve"> head long into </w:t>
+      </w:r>
+      <w:r>
+        <w:rPr>
+          <w:lang w:val="en-US"/>
+        </w:rPr>
+        <w:lastRenderedPageBreak/>
+        <w:t>combat.</w:t>
+      </w:r>
+      <w:r>
+        <w:rPr>
+          <w:lang w:val="en-US"/>
+        </w:rPr>
+        <w:t xml:space="preserve"> </w:t>
+      </w:r>
+      <w:r>
+        <w:rPr>
+          <w:lang w:val="en-US"/>
+        </w:rPr>
+        <w:t xml:space="preserve">The challenge of surviving in the dungeon was significantly decreased and the master was only needed to find a quicker way to the boss enemy, and even this task was inherently lessened by the relatively small map size. </w:t>
+      </w:r>
+      <w:r>
+        <w:rPr>
+          <w:lang w:val="en-US"/>
+        </w:rPr>
+        <w:t xml:space="preserve">Adjusting enemy </w:t>
+      </w:r>
+      <w:r>
+        <w:rPr>
+          <w:lang w:val="en-US"/>
+        </w:rPr>
+        <w:t>threat,</w:t>
+      </w:r>
+      <w:r>
+        <w:rPr>
+          <w:lang w:val="en-US"/>
+        </w:rPr>
+        <w:t xml:space="preserve"> the master’s abilities </w:t>
+      </w:r>
+      <w:r>
+        <w:rPr>
+          <w:lang w:val="en-US"/>
+        </w:rPr>
+        <w:t xml:space="preserve">and map complexity </w:t>
+      </w:r>
+      <w:r>
+        <w:rPr>
+          <w:lang w:val="en-US"/>
+        </w:rPr>
+        <w:t>may</w:t>
+      </w:r>
+      <w:r>
+        <w:rPr>
+          <w:lang w:val="en-US"/>
+        </w:rPr>
+        <w:t xml:space="preserve"> reintroduce elements that made the initial phase enjoyable</w:t>
+      </w:r>
+      <w:r>
+        <w:rPr>
+          <w:lang w:val="en-US"/>
+        </w:rPr>
+        <w:t>.</w:t>
+      </w:r>
+      <w:r>
+        <w:rPr>
+          <w:lang w:val="en-US"/>
+        </w:rPr>
+        <w:t xml:space="preserve"> Further testing will be done in the</w:t>
+      </w:r>
+      <w:r>
+        <w:rPr>
+          <w:lang w:val="en-US"/>
+        </w:rPr>
+        <w:t xml:space="preserve"> digital prototyping phase</w:t>
+      </w:r>
+      <w:r>
+        <w:rPr>
+          <w:lang w:val="en-US"/>
+        </w:rPr>
+        <w:t xml:space="preserve"> as the </w:t>
+      </w:r>
+      <w:r>
+        <w:rPr>
+          <w:lang w:val="en-US"/>
+        </w:rPr>
+        <w:t>real-time mechanic</w:t>
+      </w:r>
+      <w:r>
+        <w:rPr>
+          <w:lang w:val="en-US"/>
+        </w:rPr>
+        <w:t xml:space="preserve"> will allow for a closer representation of the final game as opposed to the turn-based paper prototype</w:t>
+      </w:r>
+      <w:r>
+        <w:rPr>
+          <w:lang w:val="en-US"/>
+        </w:rPr>
+        <w:t>.</w:t>
+      </w:r>
+      <w:r>
+        <w:rPr>
+          <w:lang w:val="en-US"/>
+        </w:rPr>
+        <w:t xml:space="preserve"> </w:t>
+      </w:r>
+    </w:p>
+    <w:p>
+      <w:pPr>
+        <w:pStyle w:val="berschrift2"/>
+        <w:rPr>
+          <w:lang w:val="en-US"/>
+        </w:rPr>
+      </w:pPr>
+      <w:r>
+        <w:rPr>
+          <w:lang w:val="en-US"/>
+        </w:rPr>
+        <w:t>Design Revisions</w:t>
+      </w:r>
+    </w:p>
+    <w:p>
+      <w:pPr>
+        <w:rPr>
+          <w:lang w:val="en-US"/>
+        </w:rPr>
+      </w:pPr>
+      <w:r>
+        <w:rPr>
+          <w:lang w:val="en-US"/>
+        </w:rPr>
+        <w:t>What we quickly noticed during design of the prototype is that we were not specific enough in our original pitch idea regarding exactly which entities the dungeon master sh</w:t>
+      </w:r>
+      <w:r>
+        <w:rPr>
+          <w:lang w:val="en-US"/>
+        </w:rPr>
+        <w:t xml:space="preserve">ould be able to see and how – that it should be boss enemy, crawlers and loot, but </w:t>
+      </w:r>
+      <w:r>
+        <w:rPr>
+          <w:lang w:val="en-US"/>
+        </w:rPr>
+        <w:t>others onl</w:t>
+      </w:r>
+      <w:r>
+        <w:rPr>
+          <w:lang w:val="en-US"/>
+        </w:rPr>
+        <w:t>y through crawler callouts/ping</w:t>
+      </w:r>
+      <w:r>
+        <w:rPr>
+          <w:lang w:val="en-US"/>
+        </w:rPr>
+        <w:t>, how we could make sure they weren’t abusing their abilities</w:t>
+      </w:r>
+      <w:r>
+        <w:rPr>
+          <w:lang w:val="en-US"/>
+        </w:rPr>
+        <w:t xml:space="preserve"> in combination with gesturing – that this would be taken care of by the </w:t>
+      </w:r>
+      <w:r>
+        <w:rPr>
+          <w:lang w:val="en-US"/>
+        </w:rPr>
+        <w:t>natural constraint by micromanag</w:t>
+      </w:r>
+      <w:r>
+        <w:rPr>
+          <w:lang w:val="en-US"/>
+        </w:rPr>
+        <w:t xml:space="preserve">ing </w:t>
+      </w:r>
+      <w:r>
+        <w:rPr>
+          <w:lang w:val="en-US"/>
+        </w:rPr>
+        <w:t xml:space="preserve">up to </w:t>
+      </w:r>
+      <w:r>
+        <w:rPr>
+          <w:lang w:val="en-US"/>
+        </w:rPr>
+        <w:t>four crawlers and the inaccuracy of VR tracking</w:t>
+      </w:r>
+      <w:r>
+        <w:rPr>
+          <w:lang w:val="en-US"/>
+        </w:rPr>
+        <w:t>, or how we should skew the balance between exploration</w:t>
+      </w:r>
+      <w:r>
+        <w:rPr>
+          <w:lang w:val="en-US"/>
+        </w:rPr>
+        <w:t xml:space="preserve"> and</w:t>
+      </w:r>
+      <w:r>
+        <w:rPr>
+          <w:lang w:val="en-US"/>
+        </w:rPr>
+        <w:t xml:space="preserve"> combat – that it is better </w:t>
+      </w:r>
+      <w:r>
+        <w:rPr>
+          <w:lang w:val="en-US"/>
+        </w:rPr>
+        <w:t>favor exploration to pr</w:t>
+      </w:r>
+      <w:r>
+        <w:rPr>
+          <w:lang w:val="en-US"/>
+        </w:rPr>
+        <w:t>omote communication with master</w:t>
+      </w:r>
+      <w:r>
+        <w:rPr>
+          <w:lang w:val="en-US"/>
+        </w:rPr>
+        <w:t>.</w:t>
+      </w:r>
+    </w:p>
+    <w:p>
+      <w:pPr>
+        <w:rPr>
+          <w:lang w:val="en-US"/>
+        </w:rPr>
+      </w:pPr>
+      <w:r>
+        <w:rPr>
+          <w:lang w:val="en-US"/>
+        </w:rPr>
+        <w:t xml:space="preserve">We also noticed that it might be problematic for the master to see the boss from the beginning and being able to kill him directly with fireballs. Therefore it was decided to make the boss immune to damage when no crawlers are in the room. </w:t>
       </w:r>
       <w:bookmarkStart w:id="0" w:name="_GoBack"/>
       <w:bookmarkEnd w:id="0"/>
-      <w:r>
-        <w:rPr>
-          <w:lang w:val="en-US"/>
-        </w:rPr>
-        <w:t>dungeon master seem</w:t>
-      </w:r>
-      <w:r>
-        <w:rPr>
-          <w:lang w:val="en-US"/>
-        </w:rPr>
-        <w:t>ed</w:t>
-      </w:r>
-      <w:r>
-        <w:rPr>
-          <w:lang w:val="en-US"/>
-        </w:rPr>
-        <w:t xml:space="preserve"> to be </w:t>
-      </w:r>
-      <w:r>
-        <w:rPr>
-          <w:lang w:val="en-US"/>
-        </w:rPr>
-        <w:t xml:space="preserve">mostly </w:t>
-      </w:r>
-      <w:r>
-        <w:rPr>
-          <w:lang w:val="en-US"/>
-        </w:rPr>
-        <w:t>over. The dungeon master just guide</w:t>
-      </w:r>
-      <w:r>
-        <w:rPr>
-          <w:lang w:val="en-US"/>
-        </w:rPr>
-        <w:t>d</w:t>
-      </w:r>
-      <w:r>
-        <w:rPr>
-          <w:lang w:val="en-US"/>
-        </w:rPr>
-        <w:t xml:space="preserve"> crawlers to the boss and seem</w:t>
-      </w:r>
-      <w:r>
-        <w:rPr>
-          <w:lang w:val="en-US"/>
-        </w:rPr>
-        <w:t>ed</w:t>
-      </w:r>
-      <w:r>
-        <w:rPr>
-          <w:lang w:val="en-US"/>
-        </w:rPr>
-        <w:t xml:space="preserve"> to have nothing to do anymore.</w:t>
-      </w:r>
-      <w:r>
-        <w:rPr>
-          <w:lang w:val="en-US"/>
-        </w:rPr>
-        <w:t xml:space="preserve"> Crawlers bec</w:t>
-      </w:r>
-      <w:r>
-        <w:rPr>
-          <w:lang w:val="en-US"/>
-        </w:rPr>
-        <w:t>a</w:t>
-      </w:r>
-      <w:r>
-        <w:rPr>
-          <w:lang w:val="en-US"/>
-        </w:rPr>
-        <w:t>me more confident and rush</w:t>
-      </w:r>
-      <w:r>
-        <w:rPr>
-          <w:lang w:val="en-US"/>
-        </w:rPr>
-        <w:t>ed</w:t>
-      </w:r>
-      <w:r>
-        <w:rPr>
-          <w:lang w:val="en-US"/>
-        </w:rPr>
-        <w:t xml:space="preserve"> head long into </w:t>
-      </w:r>
-      <w:r>
-        <w:rPr>
-          <w:lang w:val="en-US"/>
-        </w:rPr>
-        <w:lastRenderedPageBreak/>
-        <w:t>combat.</w:t>
-      </w:r>
-      <w:r>
-        <w:rPr>
-          <w:lang w:val="en-US"/>
-        </w:rPr>
-        <w:t xml:space="preserve"> </w:t>
-      </w:r>
-      <w:r>
-        <w:rPr>
-          <w:lang w:val="en-US"/>
-        </w:rPr>
-        <w:t xml:space="preserve">The challenge of surviving in the dungeon was significantly decreased and the master was only needed to find a quicker way to the boss enemy, and even this task was inherently lessened by the relatively small map size. </w:t>
-      </w:r>
-      <w:r>
-        <w:rPr>
-          <w:lang w:val="en-US"/>
-        </w:rPr>
-        <w:t xml:space="preserve">Adjusting enemy </w:t>
-      </w:r>
-      <w:r>
-        <w:rPr>
-          <w:lang w:val="en-US"/>
-        </w:rPr>
-        <w:t>threat,</w:t>
-      </w:r>
-      <w:r>
-        <w:rPr>
-          <w:lang w:val="en-US"/>
-        </w:rPr>
-        <w:t xml:space="preserve"> the master’s abilities </w:t>
-      </w:r>
-      <w:r>
-        <w:rPr>
-          <w:lang w:val="en-US"/>
-        </w:rPr>
-        <w:t xml:space="preserve">and map complexity </w:t>
-      </w:r>
-      <w:r>
-        <w:rPr>
-          <w:lang w:val="en-US"/>
-        </w:rPr>
-        <w:t>may</w:t>
-      </w:r>
-      <w:r>
-        <w:rPr>
-          <w:lang w:val="en-US"/>
-        </w:rPr>
-        <w:t xml:space="preserve"> reintroduce elements that made the initial phase enjoyable</w:t>
-      </w:r>
-      <w:r>
-        <w:rPr>
-          <w:lang w:val="en-US"/>
-        </w:rPr>
-        <w:t>.</w:t>
-      </w:r>
-      <w:r>
-        <w:rPr>
-          <w:lang w:val="en-US"/>
-        </w:rPr>
-        <w:t xml:space="preserve"> Further testing will be done in the</w:t>
-      </w:r>
-      <w:r>
-        <w:rPr>
-          <w:lang w:val="en-US"/>
-        </w:rPr>
-        <w:t xml:space="preserve"> digital prototyping phase</w:t>
-      </w:r>
-      <w:r>
-        <w:rPr>
-          <w:lang w:val="en-US"/>
-        </w:rPr>
-        <w:t xml:space="preserve"> as the </w:t>
-      </w:r>
-      <w:r>
-        <w:rPr>
-          <w:lang w:val="en-US"/>
-        </w:rPr>
-        <w:t>real-time mechanic</w:t>
-      </w:r>
-      <w:r>
-        <w:rPr>
-          <w:lang w:val="en-US"/>
-        </w:rPr>
-        <w:t xml:space="preserve"> will allow for a closer representation of the final game as opposed to the turn-based paper prototype</w:t>
-      </w:r>
-      <w:r>
-        <w:rPr>
-          <w:lang w:val="en-US"/>
-        </w:rPr>
-        <w:t>.</w:t>
-      </w:r>
-      <w:r>
-        <w:rPr>
-          <w:lang w:val="en-US"/>
-        </w:rPr>
-        <w:t xml:space="preserve"> </w:t>
-      </w:r>
-    </w:p>
-    <w:p>
-      <w:pPr>
-        <w:pStyle w:val="berschrift2"/>
-        <w:rPr>
-          <w:lang w:val="en-US"/>
-        </w:rPr>
-      </w:pPr>
-      <w:r>
-        <w:rPr>
-          <w:lang w:val="en-US"/>
-        </w:rPr>
-        <w:t>Design Revisions</w:t>
-      </w:r>
-    </w:p>
-    <w:p>
-      <w:pPr>
-        <w:rPr>
-          <w:lang w:val="en-US"/>
-        </w:rPr>
-      </w:pPr>
-      <w:r>
-        <w:rPr>
-          <w:lang w:val="en-US"/>
-        </w:rPr>
-        <w:t>What we quickly noticed during design of the prototype is that we were not specific enough in our original pitch idea regarding exactly which entities the dungeon master sh</w:t>
-      </w:r>
-      <w:r>
-        <w:rPr>
-          <w:lang w:val="en-US"/>
-        </w:rPr>
-        <w:t xml:space="preserve">ould be able to see and how – that it should be boss enemy, crawlers and loot, but </w:t>
-      </w:r>
-      <w:r>
-        <w:rPr>
-          <w:lang w:val="en-US"/>
-        </w:rPr>
-        <w:t>others onl</w:t>
-      </w:r>
-      <w:r>
-        <w:rPr>
-          <w:lang w:val="en-US"/>
-        </w:rPr>
-        <w:t>y through crawler callouts/ping</w:t>
-      </w:r>
-      <w:r>
-        <w:rPr>
-          <w:lang w:val="en-US"/>
-        </w:rPr>
-        <w:t>, how we could make sure they weren’t abusing their abilities</w:t>
-      </w:r>
-      <w:r>
-        <w:rPr>
-          <w:lang w:val="en-US"/>
-        </w:rPr>
-        <w:t xml:space="preserve"> in combination with gesturing – that this would be taken care of by the </w:t>
-      </w:r>
-      <w:r>
-        <w:rPr>
-          <w:lang w:val="en-US"/>
-        </w:rPr>
-        <w:t>natural constraint by micromanag</w:t>
-      </w:r>
-      <w:r>
-        <w:rPr>
-          <w:lang w:val="en-US"/>
-        </w:rPr>
-        <w:t xml:space="preserve">ing </w:t>
-      </w:r>
-      <w:r>
-        <w:rPr>
-          <w:lang w:val="en-US"/>
-        </w:rPr>
-        <w:t xml:space="preserve">up to </w:t>
-      </w:r>
-      <w:r>
-        <w:rPr>
-          <w:lang w:val="en-US"/>
-        </w:rPr>
-        <w:t>four crawlers and the inaccuracy of VR tracking</w:t>
-      </w:r>
-      <w:r>
-        <w:rPr>
-          <w:lang w:val="en-US"/>
-        </w:rPr>
-        <w:t>, or how we should skew the balance between exploration</w:t>
-      </w:r>
-      <w:r>
-        <w:rPr>
-          <w:lang w:val="en-US"/>
-        </w:rPr>
-        <w:t xml:space="preserve"> and</w:t>
-      </w:r>
-      <w:r>
-        <w:rPr>
-          <w:lang w:val="en-US"/>
-        </w:rPr>
-        <w:t xml:space="preserve"> combat – that it is better </w:t>
-      </w:r>
-      <w:r>
-        <w:rPr>
-          <w:lang w:val="en-US"/>
-        </w:rPr>
-        <w:t>favor exploration to pr</w:t>
-      </w:r>
-      <w:r>
-        <w:rPr>
-          <w:lang w:val="en-US"/>
-        </w:rPr>
-        <w:t>omote communication with master</w:t>
-      </w:r>
-      <w:r>
-        <w:rPr>
-          <w:lang w:val="en-US"/>
-        </w:rPr>
-        <w:t>.</w:t>
-      </w:r>
     </w:p>
     <w:p>
       <w:pPr>
@@ -3144,7 +3151,7 @@
 </file>
 
 <file path=word/numbering.xml><?xml version="1.0" encoding="utf-8"?>
-<w:numbering xmlns:wpc="http://schemas.microsoft.com/office/word/2010/wordprocessingCanvas" xmlns:cx="http://schemas.microsoft.com/office/drawing/2014/chartex" xmlns:cx1="http://schemas.microsoft.com/office/drawing/2015/9/8/chartex" xmlns:cx2="http://schemas.microsoft.com/office/drawing/2015/10/21/chartex" xmlns:cx3="http://schemas.microsoft.com/office/drawing/2016/5/9/chartex" xmlns:cx4="http://schemas.microsoft.com/office/drawing/2016/5/10/chartex" xmlns:cx5="http://schemas.microsoft.com/office/drawing/2016/5/11/chartex" xmlns:cx6="http://schemas.microsoft.com/office/drawing/2016/5/12/chartex" xmlns:cx7="http://schemas.microsoft.com/office/drawing/2016/5/13/chartex" xmlns:cx8="http://schemas.microsoft.com/office/drawing/2016/5/14/chartex" xmlns:mc="http://schemas.openxmlformats.org/markup-compatibility/2006" xmlns:aink="http://schemas.microsoft.com/office/drawing/2016/ink" xmlns:am3d="http://schemas.microsoft.com/office/drawing/2017/model3d" xmlns:o="urn:schemas-microsoft-com:office:office" xmlns:r="http://schemas.openxmlformats.org/officeDocument/2006/relationships" xmlns:m="http://schemas.openxmlformats.org/officeDocument/2006/math" xmlns:v="urn:schemas-microsoft-com:vml" xmlns:wp14="http://schemas.microsoft.com/office/word/2010/wordprocessingDrawing" xmlns:wp="http://schemas.openxmlformats.org/drawingml/2006/wordprocessingDrawing" xmlns:w10="urn:schemas-microsoft-com:office:word" xmlns:w="http://schemas.openxmlformats.org/wordprocessingml/2006/main" xmlns:w14="http://schemas.microsoft.com/office/word/2010/wordml" xmlns:w15="http://schemas.microsoft.com/office/word/2012/wordml" xmlns:w16se="http://schemas.microsoft.com/office/word/2015/wordml/symex" xmlns:wpg="http://schemas.microsoft.com/office/word/2010/wordprocessingGroup" xmlns:wpi="http://schemas.microsoft.com/office/word/2010/wordprocessingInk" xmlns:wne="http://schemas.microsoft.com/office/word/2006/wordml" xmlns:wps="http://schemas.microsoft.com/office/word/2010/wordprocessingShape" mc:Ignorable="w14 w15 w16se wp14">
+<w:numbering xmlns:wpc="http://schemas.microsoft.com/office/word/2010/wordprocessingCanvas" xmlns:cx="http://schemas.microsoft.com/office/drawing/2014/chartex" xmlns:cx1="http://schemas.microsoft.com/office/drawing/2015/9/8/chartex" xmlns:cx2="http://schemas.microsoft.com/office/drawing/2015/10/21/chartex" xmlns:cx3="http://schemas.microsoft.com/office/drawing/2016/5/9/chartex" xmlns:cx4="http://schemas.microsoft.com/office/drawing/2016/5/10/chartex" xmlns:cx5="http://schemas.microsoft.com/office/drawing/2016/5/11/chartex" xmlns:cx6="http://schemas.microsoft.com/office/drawing/2016/5/12/chartex" xmlns:cx7="http://schemas.microsoft.com/office/drawing/2016/5/13/chartex" xmlns:cx8="http://schemas.microsoft.com/office/drawing/2016/5/14/chartex" xmlns:mc="http://schemas.openxmlformats.org/markup-compatibility/2006" xmlns:aink="http://schemas.microsoft.com/office/drawing/2016/ink" xmlns:am3d="http://schemas.microsoft.com/office/drawing/2017/model3d" xmlns:o="urn:schemas-microsoft-com:office:office" xmlns:r="http://schemas.openxmlformats.org/officeDocument/2006/relationships" xmlns:m="http://schemas.openxmlformats.org/officeDocument/2006/math" xmlns:v="urn:schemas-microsoft-com:vml" xmlns:wp14="http://schemas.microsoft.com/office/word/2010/wordprocessingDrawing" xmlns:wp="http://schemas.openxmlformats.org/drawingml/2006/wordprocessingDrawing" xmlns:w10="urn:schemas-microsoft-com:office:word" xmlns:w="http://schemas.openxmlformats.org/wordprocessingml/2006/main" xmlns:w14="http://schemas.microsoft.com/office/word/2010/wordml" xmlns:w15="http://schemas.microsoft.com/office/word/2012/wordml" xmlns:w16cid="http://schemas.microsoft.com/office/word/2016/wordml/cid" xmlns:w16se="http://schemas.microsoft.com/office/word/2015/wordml/symex" xmlns:wpg="http://schemas.microsoft.com/office/word/2010/wordprocessingGroup" xmlns:wpi="http://schemas.microsoft.com/office/word/2010/wordprocessingInk" xmlns:wne="http://schemas.microsoft.com/office/word/2006/wordml" xmlns:wps="http://schemas.microsoft.com/office/word/2010/wordprocessingShape" mc:Ignorable="w14 w15 w16se w16cid wp14">
   <w:abstractNum w:abstractNumId="0" w15:restartNumberingAfterBreak="0">
     <w:nsid w:val="63F611E4"/>
     <w:multiLevelType w:val="hybridMultilevel"/>
@@ -3238,7 +3245,7 @@
 </file>
 
 <file path=word/styles.xml><?xml version="1.0" encoding="utf-8"?>
-<w:styles xmlns:mc="http://schemas.openxmlformats.org/markup-compatibility/2006" xmlns:r="http://schemas.openxmlformats.org/officeDocument/2006/relationships" xmlns:w="http://schemas.openxmlformats.org/wordprocessingml/2006/main" xmlns:w14="http://schemas.microsoft.com/office/word/2010/wordml" xmlns:w15="http://schemas.microsoft.com/office/word/2012/wordml" xmlns:w16se="http://schemas.microsoft.com/office/word/2015/wordml/symex" mc:Ignorable="w14 w15 w16se">
+<w:styles xmlns:mc="http://schemas.openxmlformats.org/markup-compatibility/2006" xmlns:r="http://schemas.openxmlformats.org/officeDocument/2006/relationships" xmlns:w="http://schemas.openxmlformats.org/wordprocessingml/2006/main" xmlns:w14="http://schemas.microsoft.com/office/word/2010/wordml" xmlns:w15="http://schemas.microsoft.com/office/word/2012/wordml" xmlns:w16cid="http://schemas.microsoft.com/office/word/2016/wordml/cid" xmlns:w16se="http://schemas.microsoft.com/office/word/2015/wordml/symex" mc:Ignorable="w14 w15 w16se w16cid">
   <w:docDefaults>
     <w:rPrDefault>
       <w:rPr>

</xml_diff>

<commit_message>
Kids should be spanked
</commit_message>
<xml_diff>
--- a/Proposal/Prototype Proposal.docx
+++ b/Proposal/Prototype Proposal.docx
@@ -302,275 +302,6 @@
                 <pic:pic xmlns:pic="http://schemas.openxmlformats.org/drawingml/2006/picture">
                   <pic:nvPicPr>
                     <pic:cNvPr id="0" name="Picture 2" descr="C:\Users\Jonas\AppData\Local\Microsoft\Windows\INetCache\Content.Word\WhatsApp Image 2017-11-12 at 22.51.39.jpeg"/>
-                    <pic:cNvPicPr>
-                      <a:picLocks noChangeAspect="1" noChangeArrowheads="1"/>
-                    </pic:cNvPicPr>
-                  </pic:nvPicPr>
-                  <pic:blipFill>
-                    <a:blip r:embed="rId5">
-                      <a:extLst>
-                        <a:ext uri="{28A0092B-C50C-407E-A947-70E740481C1C}">
-                          <a14:useLocalDpi xmlns:a14="http://schemas.microsoft.com/office/drawing/2010/main" val="0"/>
-                        </a:ext>
-                      </a:extLst>
-                    </a:blip>
-                    <a:srcRect/>
-                    <a:stretch>
-                      <a:fillRect/>
-                    </a:stretch>
-                  </pic:blipFill>
-                  <pic:spPr bwMode="auto">
-                    <a:xfrm>
-                      <a:off x="0" y="0"/>
-                      <a:ext cx="5756910" cy="3235960"/>
-                    </a:xfrm>
-                    <a:prstGeom prst="rect">
-                      <a:avLst/>
-                    </a:prstGeom>
-                    <a:noFill/>
-                    <a:ln>
-                      <a:noFill/>
-                    </a:ln>
-                  </pic:spPr>
-                </pic:pic>
-              </a:graphicData>
-            </a:graphic>
-          </wp:inline>
-        </w:drawing>
-      </w:r>
-      <w:r>
-        <w:rPr>
-          <w:lang w:val="en-US"/>
-        </w:rPr>
-        <w:t xml:space="preserve">Each of the </w:t>
-      </w:r>
-      <w:r>
-        <w:rPr>
-          <w:lang w:val="en-US"/>
-        </w:rPr>
-        <w:t xml:space="preserve">tiles within a module </w:t>
-      </w:r>
-      <w:r>
-        <w:rPr>
-          <w:lang w:val="en-US"/>
-        </w:rPr>
-        <w:t xml:space="preserve">can </w:t>
-      </w:r>
-      <w:r>
-        <w:rPr>
-          <w:lang w:val="en-US"/>
-        </w:rPr>
-        <w:t>be either</w:t>
-      </w:r>
-      <w:r>
-        <w:rPr>
-          <w:lang w:val="en-US"/>
-        </w:rPr>
-        <w:t xml:space="preserve"> </w:t>
-      </w:r>
-      <w:r>
-        <w:rPr>
-          <w:lang w:val="en-US"/>
-        </w:rPr>
-        <w:t xml:space="preserve">a </w:t>
-      </w:r>
-      <w:r>
-        <w:rPr>
-          <w:lang w:val="en-US"/>
-        </w:rPr>
-        <w:t>wall (filled) or</w:t>
-      </w:r>
-      <w:r>
-        <w:rPr>
-          <w:lang w:val="en-US"/>
-        </w:rPr>
-        <w:t xml:space="preserve"> a floor.</w:t>
-      </w:r>
-      <w:r>
-        <w:rPr>
-          <w:lang w:val="en-US"/>
-        </w:rPr>
-        <w:t xml:space="preserve"> </w:t>
-      </w:r>
-      <w:r>
-        <w:rPr>
-          <w:lang w:val="en-US"/>
-        </w:rPr>
-        <w:t>A</w:t>
-      </w:r>
-      <w:r>
-        <w:rPr>
-          <w:lang w:val="en-US"/>
-        </w:rPr>
-        <w:t>djacent</w:t>
-      </w:r>
-      <w:r>
-        <w:rPr>
-          <w:lang w:val="en-US"/>
-        </w:rPr>
-        <w:t xml:space="preserve"> floor</w:t>
-      </w:r>
-      <w:r>
-        <w:rPr>
-          <w:lang w:val="en-US"/>
-        </w:rPr>
-        <w:t xml:space="preserve"> </w:t>
-      </w:r>
-      <w:r>
-        <w:rPr>
-          <w:lang w:val="en-US"/>
-        </w:rPr>
-        <w:t xml:space="preserve">tiles </w:t>
-      </w:r>
-      <w:r>
-        <w:rPr>
-          <w:lang w:val="en-GB"/>
-        </w:rPr>
-        <w:t>can</w:t>
-      </w:r>
-      <w:r>
-        <w:rPr>
-          <w:lang w:val="en-US"/>
-        </w:rPr>
-        <w:t xml:space="preserve"> </w:t>
-      </w:r>
-      <w:r>
-        <w:rPr>
-          <w:lang w:val="en-US"/>
-        </w:rPr>
-        <w:t>also have walls between them to prevent movement from one to the other. F</w:t>
-      </w:r>
-      <w:r>
-        <w:rPr>
-          <w:lang w:val="en-US"/>
-        </w:rPr>
-        <w:t xml:space="preserve">loor tiles at the edges of a </w:t>
-      </w:r>
-      <w:r>
-        <w:rPr>
-          <w:lang w:val="en-US"/>
-        </w:rPr>
-        <w:t>module</w:t>
-      </w:r>
-      <w:r>
-        <w:rPr>
-          <w:lang w:val="en-US"/>
-        </w:rPr>
-        <w:t xml:space="preserve"> can contain a door</w:t>
-      </w:r>
-      <w:r>
-        <w:rPr>
-          <w:lang w:val="en-US"/>
-        </w:rPr>
-        <w:t xml:space="preserve"> connecting it to the next module</w:t>
-      </w:r>
-      <w:r>
-        <w:rPr>
-          <w:lang w:val="en-US"/>
-        </w:rPr>
-        <w:t>.</w:t>
-      </w:r>
-      <w:r>
-        <w:rPr>
-          <w:lang w:val="en-US"/>
-        </w:rPr>
-        <w:t xml:space="preserve"> </w:t>
-      </w:r>
-    </w:p>
-    <w:p>
-      <w:pPr>
-        <w:rPr>
-          <w:lang w:val="en-US"/>
-        </w:rPr>
-      </w:pPr>
-      <w:r>
-        <w:rPr>
-          <w:lang w:val="en-US"/>
-        </w:rPr>
-        <w:t>A T-shaped divider separates the dungeon master and crawlers. This is to hide the maps of the crawlers from each other so they</w:t>
-      </w:r>
-      <w:r>
-        <w:rPr>
-          <w:lang w:val="en-US"/>
-        </w:rPr>
-        <w:t xml:space="preserve"> each have their own perspective of the dungeon</w:t>
-      </w:r>
-      <w:r>
-        <w:rPr>
-          <w:lang w:val="en-US"/>
-        </w:rPr>
-        <w:t xml:space="preserve">. </w:t>
-      </w:r>
-      <w:proofErr w:type="gramStart"/>
-      <w:r>
-        <w:rPr>
-          <w:lang w:val="en-US"/>
-        </w:rPr>
-        <w:t>All of</w:t>
-      </w:r>
-      <w:proofErr w:type="gramEnd"/>
-      <w:r>
-        <w:rPr>
-          <w:lang w:val="en-US"/>
-        </w:rPr>
-        <w:t xml:space="preserve"> the</w:t>
-      </w:r>
-      <w:r>
-        <w:rPr>
-          <w:lang w:val="en-US"/>
-        </w:rPr>
-        <w:t xml:space="preserve"> boards are</w:t>
-      </w:r>
-      <w:r>
-        <w:rPr>
-          <w:lang w:val="en-US"/>
-        </w:rPr>
-        <w:t xml:space="preserve"> </w:t>
-      </w:r>
-      <w:r>
-        <w:rPr>
-          <w:lang w:val="en-US"/>
-        </w:rPr>
-        <w:t xml:space="preserve">in the same configuration and orientation with respect the master’s </w:t>
-      </w:r>
-      <w:r>
-        <w:rPr>
-          <w:lang w:val="en-US"/>
-        </w:rPr>
-        <w:t>point-of-view</w:t>
-      </w:r>
-      <w:r>
-        <w:rPr>
-          <w:lang w:val="en-US"/>
-        </w:rPr>
-        <w:t xml:space="preserve">. </w:t>
-      </w:r>
-    </w:p>
-    <w:p>
-      <w:pPr>
-        <w:rPr>
-          <w:lang w:val="en-US"/>
-        </w:rPr>
-      </w:pPr>
-      <w:r>
-        <w:rPr>
-          <w:noProof/>
-          <w:lang w:val="en-US"/>
-        </w:rPr>
-        <w:lastRenderedPageBreak/>
-        <w:drawing>
-          <wp:inline distT="0" distB="0" distL="0" distR="0" wp14:anchorId="111ACBB0" wp14:editId="4C04D58F">
-            <wp:extent cx="5756910" cy="3235960"/>
-            <wp:effectExtent l="0" t="0" r="0" b="2540"/>
-            <wp:docPr id="1" name="Grafik 1" descr="C:\Users\Jonas\AppData\Local\Microsoft\Windows\INetCache\Content.Word\WhatsApp Image 2017-11-12 at 22.53.01.jpeg"/>
-            <wp:cNvGraphicFramePr>
-              <a:graphicFrameLocks xmlns:a="http://schemas.openxmlformats.org/drawingml/2006/main" noChangeAspect="1"/>
-            </wp:cNvGraphicFramePr>
-            <a:graphic xmlns:a="http://schemas.openxmlformats.org/drawingml/2006/main">
-              <a:graphicData uri="http://schemas.openxmlformats.org/drawingml/2006/picture">
-                <pic:pic xmlns:pic="http://schemas.openxmlformats.org/drawingml/2006/picture">
-                  <pic:nvPicPr>
-                    <pic:cNvPr id="0" name="Picture 1" descr="C:\Users\Jonas\AppData\Local\Microsoft\Windows\INetCache\Content.Word\WhatsApp Image 2017-11-12 at 22.53.01.jpeg"/>
                     <pic:cNvPicPr>
                       <a:picLocks noChangeAspect="1" noChangeArrowheads="1"/>
                     </pic:cNvPicPr>
@@ -611,19 +342,25 @@
         <w:rPr>
           <w:lang w:val="en-US"/>
         </w:rPr>
-        <w:t xml:space="preserve">The dungeon master has </w:t>
-      </w:r>
-      <w:r>
-        <w:rPr>
-          <w:lang w:val="en-US"/>
-        </w:rPr>
-        <w:t>four</w:t>
-      </w:r>
-      <w:r>
-        <w:rPr>
-          <w:lang w:val="en-US"/>
-        </w:rPr>
-        <w:t xml:space="preserve"> ability cards, featuring a symbolic representation on the front and a number from 1-4 on the back.</w:t>
+        <w:t xml:space="preserve">Each of the </w:t>
+      </w:r>
+      <w:r>
+        <w:rPr>
+          <w:lang w:val="en-US"/>
+        </w:rPr>
+        <w:t xml:space="preserve">tiles within a module </w:t>
+      </w:r>
+      <w:r>
+        <w:rPr>
+          <w:lang w:val="en-US"/>
+        </w:rPr>
+        <w:t xml:space="preserve">can </w:t>
+      </w:r>
+      <w:r>
+        <w:rPr>
+          <w:lang w:val="en-US"/>
+        </w:rPr>
+        <w:t>be either</w:t>
       </w:r>
       <w:r>
         <w:rPr>
@@ -635,52 +372,20 @@
         <w:rPr>
           <w:lang w:val="en-US"/>
         </w:rPr>
-        <w:t xml:space="preserve">Further props </w:t>
-      </w:r>
-      <w:r>
-        <w:rPr>
-          <w:lang w:val="en-US"/>
-        </w:rPr>
-        <w:t>required to play</w:t>
-      </w:r>
-      <w:r>
-        <w:rPr>
-          <w:lang w:val="en-US"/>
-        </w:rPr>
-        <w:t xml:space="preserve"> the game </w:t>
-      </w:r>
-      <w:r>
-        <w:rPr>
-          <w:lang w:val="en-US"/>
-        </w:rPr>
-        <w:t>are</w:t>
-      </w:r>
-      <w:r>
-        <w:rPr>
-          <w:lang w:val="en-US"/>
-        </w:rPr>
-        <w:t xml:space="preserve"> two dice (D6 &amp; D4)</w:t>
-      </w:r>
-      <w:r>
-        <w:rPr>
-          <w:lang w:val="en-US"/>
-        </w:rPr>
-        <w:t>,</w:t>
-      </w:r>
-      <w:r>
-        <w:rPr>
-          <w:lang w:val="en-US"/>
-        </w:rPr>
-        <w:t xml:space="preserve"> a black marker and post-</w:t>
-      </w:r>
-      <w:proofErr w:type="spellStart"/>
-      <w:r>
-        <w:rPr>
-          <w:lang w:val="en-US"/>
-        </w:rPr>
-        <w:t>its</w:t>
-      </w:r>
-      <w:proofErr w:type="spellEnd"/>
+        <w:t xml:space="preserve">a </w:t>
+      </w:r>
+      <w:r>
+        <w:rPr>
+          <w:lang w:val="en-US"/>
+        </w:rPr>
+        <w:t>wall (filled) or</w:t>
+      </w:r>
+      <w:r>
+        <w:rPr>
+          <w:lang w:val="en-US"/>
+        </w:rPr>
+        <w:t xml:space="preserve"> a floor.</w:t>
+      </w:r>
       <w:r>
         <w:rPr>
           <w:lang w:val="en-US"/>
@@ -691,58 +396,13 @@
         <w:rPr>
           <w:lang w:val="en-US"/>
         </w:rPr>
-        <w:t>in</w:t>
-      </w:r>
-      <w:r>
-        <w:rPr>
-          <w:lang w:val="en-US"/>
-        </w:rPr>
-        <w:t xml:space="preserve"> four different colors.</w:t>
-      </w:r>
-    </w:p>
-    <w:p>
-      <w:pPr>
-        <w:pStyle w:val="berschrift2"/>
-        <w:rPr>
-          <w:lang w:val="en-US"/>
-        </w:rPr>
-      </w:pPr>
-      <w:r>
-        <w:rPr>
-          <w:lang w:val="en-US"/>
-        </w:rPr>
-        <w:t>Entit</w:t>
-      </w:r>
-      <w:r>
-        <w:rPr>
-          <w:lang w:val="en-US"/>
-        </w:rPr>
-        <w:t>ies on the map</w:t>
-      </w:r>
-    </w:p>
-    <w:p>
-      <w:pPr>
-        <w:rPr>
-          <w:lang w:val="en-US"/>
-        </w:rPr>
-      </w:pPr>
-      <w:r>
-        <w:rPr>
-          <w:lang w:val="en-US"/>
-        </w:rPr>
-        <w:t xml:space="preserve">Four </w:t>
-      </w:r>
-      <w:r>
-        <w:rPr>
-          <w:lang w:val="en-US"/>
-        </w:rPr>
-        <w:t xml:space="preserve">distinct </w:t>
-      </w:r>
-      <w:r>
-        <w:rPr>
-          <w:lang w:val="en-US"/>
-        </w:rPr>
-        <w:t>entities can take up a</w:t>
+        <w:t>A</w:t>
+      </w:r>
+      <w:r>
+        <w:rPr>
+          <w:lang w:val="en-US"/>
+        </w:rPr>
+        <w:t>djacent</w:t>
       </w:r>
       <w:r>
         <w:rPr>
@@ -760,25 +420,130 @@
         <w:rPr>
           <w:lang w:val="en-US"/>
         </w:rPr>
-        <w:t>tile</w:t>
-      </w:r>
-      <w:r>
-        <w:rPr>
-          <w:lang w:val="en-US"/>
-        </w:rPr>
-        <w:t xml:space="preserve"> on the map.</w:t>
-      </w:r>
-      <w:r>
-        <w:rPr>
-          <w:lang w:val="en-US"/>
-        </w:rPr>
-        <w:t xml:space="preserve"> They are represented by different</w:t>
-      </w:r>
-      <w:r>
-        <w:rPr>
-          <w:lang w:val="en-US"/>
-        </w:rPr>
-        <w:t>ly colored post-its.</w:t>
+        <w:t xml:space="preserve">tiles </w:t>
+      </w:r>
+      <w:r>
+        <w:rPr>
+          <w:lang w:val="en-GB"/>
+        </w:rPr>
+        <w:t>can</w:t>
+      </w:r>
+      <w:r>
+        <w:rPr>
+          <w:lang w:val="en-US"/>
+        </w:rPr>
+        <w:t xml:space="preserve"> </w:t>
+      </w:r>
+      <w:r>
+        <w:rPr>
+          <w:lang w:val="en-US"/>
+        </w:rPr>
+        <w:t>also have walls between them to prevent movement from one to the other. F</w:t>
+      </w:r>
+      <w:r>
+        <w:rPr>
+          <w:lang w:val="en-US"/>
+        </w:rPr>
+        <w:t xml:space="preserve">loor tiles at the edges of a </w:t>
+      </w:r>
+      <w:r>
+        <w:rPr>
+          <w:lang w:val="en-US"/>
+        </w:rPr>
+        <w:t>module</w:t>
+      </w:r>
+      <w:r>
+        <w:rPr>
+          <w:lang w:val="en-US"/>
+        </w:rPr>
+        <w:t xml:space="preserve"> can contain a door</w:t>
+      </w:r>
+      <w:r>
+        <w:rPr>
+          <w:lang w:val="en-US"/>
+        </w:rPr>
+        <w:t xml:space="preserve"> connecting it to the next module</w:t>
+      </w:r>
+      <w:r>
+        <w:rPr>
+          <w:lang w:val="en-US"/>
+        </w:rPr>
+        <w:t>.</w:t>
+      </w:r>
+      <w:r>
+        <w:rPr>
+          <w:lang w:val="en-US"/>
+        </w:rPr>
+        <w:t xml:space="preserve"> </w:t>
+      </w:r>
+    </w:p>
+    <w:p>
+      <w:pPr>
+        <w:rPr>
+          <w:lang w:val="en-US"/>
+        </w:rPr>
+      </w:pPr>
+      <w:r>
+        <w:rPr>
+          <w:lang w:val="en-US"/>
+        </w:rPr>
+        <w:t>A T-shaped divider separates the dungeon master and crawlers. This is to hide the maps of the crawlers from each other so they</w:t>
+      </w:r>
+      <w:r>
+        <w:rPr>
+          <w:lang w:val="en-US"/>
+        </w:rPr>
+        <w:t xml:space="preserve"> each have their own perspective of the dungeon</w:t>
+      </w:r>
+      <w:r>
+        <w:rPr>
+          <w:lang w:val="en-US"/>
+        </w:rPr>
+        <w:t xml:space="preserve">. </w:t>
+      </w:r>
+      <w:proofErr w:type="gramStart"/>
+      <w:r>
+        <w:rPr>
+          <w:lang w:val="en-US"/>
+        </w:rPr>
+        <w:t>All of</w:t>
+      </w:r>
+      <w:proofErr w:type="gramEnd"/>
+      <w:r>
+        <w:rPr>
+          <w:lang w:val="en-US"/>
+        </w:rPr>
+        <w:t xml:space="preserve"> the</w:t>
+      </w:r>
+      <w:r>
+        <w:rPr>
+          <w:lang w:val="en-US"/>
+        </w:rPr>
+        <w:t xml:space="preserve"> boards are</w:t>
+      </w:r>
+      <w:r>
+        <w:rPr>
+          <w:lang w:val="en-US"/>
+        </w:rPr>
+        <w:t xml:space="preserve"> </w:t>
+      </w:r>
+      <w:r>
+        <w:rPr>
+          <w:lang w:val="en-US"/>
+        </w:rPr>
+        <w:t xml:space="preserve">in the same configuration and orientation with respect the master’s </w:t>
+      </w:r>
+      <w:r>
+        <w:rPr>
+          <w:lang w:val="en-US"/>
+        </w:rPr>
+        <w:t>point-of-view</w:t>
+      </w:r>
+      <w:r>
+        <w:rPr>
+          <w:lang w:val="en-US"/>
+        </w:rPr>
+        <w:t xml:space="preserve">. </w:t>
       </w:r>
     </w:p>
     <w:p>
@@ -792,11 +557,12 @@
           <w:noProof/>
           <w:lang w:val="en-US"/>
         </w:rPr>
+        <w:lastRenderedPageBreak/>
         <w:drawing>
-          <wp:inline distT="0" distB="0" distL="0" distR="0" wp14:anchorId="2C51403A" wp14:editId="4419C537">
+          <wp:inline distT="0" distB="0" distL="0" distR="0" wp14:anchorId="111ACBB0" wp14:editId="4C04D58F">
             <wp:extent cx="5756910" cy="3235960"/>
             <wp:effectExtent l="0" t="0" r="0" b="2540"/>
-            <wp:docPr id="3" name="Grafik 3" descr="C:\Users\Jonas\AppData\Local\Microsoft\Windows\INetCache\Content.Word\WhatsApp Image 2017-11-12 at 22.52.28.jpeg"/>
+            <wp:docPr id="1" name="Grafik 1" descr="C:\Users\Jonas\AppData\Local\Microsoft\Windows\INetCache\Content.Word\WhatsApp Image 2017-11-12 at 22.53.01.jpeg"/>
             <wp:cNvGraphicFramePr>
               <a:graphicFrameLocks xmlns:a="http://schemas.openxmlformats.org/drawingml/2006/main" noChangeAspect="1"/>
             </wp:cNvGraphicFramePr>
@@ -804,7 +570,7 @@
               <a:graphicData uri="http://schemas.openxmlformats.org/drawingml/2006/picture">
                 <pic:pic xmlns:pic="http://schemas.openxmlformats.org/drawingml/2006/picture">
                   <pic:nvPicPr>
-                    <pic:cNvPr id="0" name="Picture 3" descr="C:\Users\Jonas\AppData\Local\Microsoft\Windows\INetCache\Content.Word\WhatsApp Image 2017-11-12 at 22.52.28.jpeg"/>
+                    <pic:cNvPr id="0" name="Picture 1" descr="C:\Users\Jonas\AppData\Local\Microsoft\Windows\INetCache\Content.Word\WhatsApp Image 2017-11-12 at 22.53.01.jpeg"/>
                     <pic:cNvPicPr>
                       <a:picLocks noChangeAspect="1" noChangeArrowheads="1"/>
                     </pic:cNvPicPr>
@@ -845,6 +611,240 @@
         <w:rPr>
           <w:lang w:val="en-US"/>
         </w:rPr>
+        <w:t xml:space="preserve">The dungeon master has </w:t>
+      </w:r>
+      <w:r>
+        <w:rPr>
+          <w:lang w:val="en-US"/>
+        </w:rPr>
+        <w:t>four</w:t>
+      </w:r>
+      <w:r>
+        <w:rPr>
+          <w:lang w:val="en-US"/>
+        </w:rPr>
+        <w:t xml:space="preserve"> ability cards, featuring a symbolic representation on the front and a number from 1-4 on the back.</w:t>
+      </w:r>
+      <w:r>
+        <w:rPr>
+          <w:lang w:val="en-US"/>
+        </w:rPr>
+        <w:t xml:space="preserve"> </w:t>
+      </w:r>
+      <w:r>
+        <w:rPr>
+          <w:lang w:val="en-US"/>
+        </w:rPr>
+        <w:t xml:space="preserve">Further props </w:t>
+      </w:r>
+      <w:r>
+        <w:rPr>
+          <w:lang w:val="en-US"/>
+        </w:rPr>
+        <w:t>required to play</w:t>
+      </w:r>
+      <w:r>
+        <w:rPr>
+          <w:lang w:val="en-US"/>
+        </w:rPr>
+        <w:t xml:space="preserve"> the game </w:t>
+      </w:r>
+      <w:r>
+        <w:rPr>
+          <w:lang w:val="en-US"/>
+        </w:rPr>
+        <w:t>are</w:t>
+      </w:r>
+      <w:r>
+        <w:rPr>
+          <w:lang w:val="en-US"/>
+        </w:rPr>
+        <w:t xml:space="preserve"> two dice (D6 &amp; D4)</w:t>
+      </w:r>
+      <w:r>
+        <w:rPr>
+          <w:lang w:val="en-US"/>
+        </w:rPr>
+        <w:t>,</w:t>
+      </w:r>
+      <w:r>
+        <w:rPr>
+          <w:lang w:val="en-US"/>
+        </w:rPr>
+        <w:t xml:space="preserve"> a black marker and post-</w:t>
+      </w:r>
+      <w:proofErr w:type="spellStart"/>
+      <w:r>
+        <w:rPr>
+          <w:lang w:val="en-US"/>
+        </w:rPr>
+        <w:t>its</w:t>
+      </w:r>
+      <w:proofErr w:type="spellEnd"/>
+      <w:r>
+        <w:rPr>
+          <w:lang w:val="en-US"/>
+        </w:rPr>
+        <w:t xml:space="preserve"> </w:t>
+      </w:r>
+      <w:r>
+        <w:rPr>
+          <w:lang w:val="en-US"/>
+        </w:rPr>
+        <w:t>in</w:t>
+      </w:r>
+      <w:r>
+        <w:rPr>
+          <w:lang w:val="en-US"/>
+        </w:rPr>
+        <w:t xml:space="preserve"> four different colors.</w:t>
+      </w:r>
+    </w:p>
+    <w:p>
+      <w:pPr>
+        <w:pStyle w:val="berschrift2"/>
+        <w:rPr>
+          <w:lang w:val="en-US"/>
+        </w:rPr>
+      </w:pPr>
+      <w:r>
+        <w:rPr>
+          <w:lang w:val="en-US"/>
+        </w:rPr>
+        <w:t>Entit</w:t>
+      </w:r>
+      <w:r>
+        <w:rPr>
+          <w:lang w:val="en-US"/>
+        </w:rPr>
+        <w:t>ies on the map</w:t>
+      </w:r>
+    </w:p>
+    <w:p>
+      <w:pPr>
+        <w:rPr>
+          <w:lang w:val="en-US"/>
+        </w:rPr>
+      </w:pPr>
+      <w:r>
+        <w:rPr>
+          <w:lang w:val="en-US"/>
+        </w:rPr>
+        <w:t xml:space="preserve">Four </w:t>
+      </w:r>
+      <w:r>
+        <w:rPr>
+          <w:lang w:val="en-US"/>
+        </w:rPr>
+        <w:t xml:space="preserve">distinct </w:t>
+      </w:r>
+      <w:r>
+        <w:rPr>
+          <w:lang w:val="en-US"/>
+        </w:rPr>
+        <w:t>entities can take up a</w:t>
+      </w:r>
+      <w:r>
+        <w:rPr>
+          <w:lang w:val="en-US"/>
+        </w:rPr>
+        <w:t xml:space="preserve"> floor</w:t>
+      </w:r>
+      <w:r>
+        <w:rPr>
+          <w:lang w:val="en-US"/>
+        </w:rPr>
+        <w:t xml:space="preserve"> </w:t>
+      </w:r>
+      <w:r>
+        <w:rPr>
+          <w:lang w:val="en-US"/>
+        </w:rPr>
+        <w:t>tile</w:t>
+      </w:r>
+      <w:r>
+        <w:rPr>
+          <w:lang w:val="en-US"/>
+        </w:rPr>
+        <w:t xml:space="preserve"> on the map.</w:t>
+      </w:r>
+      <w:r>
+        <w:rPr>
+          <w:lang w:val="en-US"/>
+        </w:rPr>
+        <w:t xml:space="preserve"> They are represented by different</w:t>
+      </w:r>
+      <w:r>
+        <w:rPr>
+          <w:lang w:val="en-US"/>
+        </w:rPr>
+        <w:t>ly colored post-its.</w:t>
+      </w:r>
+    </w:p>
+    <w:p>
+      <w:pPr>
+        <w:rPr>
+          <w:lang w:val="en-US"/>
+        </w:rPr>
+      </w:pPr>
+      <w:r>
+        <w:rPr>
+          <w:noProof/>
+          <w:lang w:val="en-US"/>
+        </w:rPr>
+        <w:drawing>
+          <wp:inline distT="0" distB="0" distL="0" distR="0" wp14:anchorId="2C51403A" wp14:editId="4419C537">
+            <wp:extent cx="5756910" cy="3235960"/>
+            <wp:effectExtent l="0" t="0" r="0" b="2540"/>
+            <wp:docPr id="3" name="Grafik 3" descr="C:\Users\Jonas\AppData\Local\Microsoft\Windows\INetCache\Content.Word\WhatsApp Image 2017-11-12 at 22.52.28.jpeg"/>
+            <wp:cNvGraphicFramePr>
+              <a:graphicFrameLocks xmlns:a="http://schemas.openxmlformats.org/drawingml/2006/main" noChangeAspect="1"/>
+            </wp:cNvGraphicFramePr>
+            <a:graphic xmlns:a="http://schemas.openxmlformats.org/drawingml/2006/main">
+              <a:graphicData uri="http://schemas.openxmlformats.org/drawingml/2006/picture">
+                <pic:pic xmlns:pic="http://schemas.openxmlformats.org/drawingml/2006/picture">
+                  <pic:nvPicPr>
+                    <pic:cNvPr id="0" name="Picture 3" descr="C:\Users\Jonas\AppData\Local\Microsoft\Windows\INetCache\Content.Word\WhatsApp Image 2017-11-12 at 22.52.28.jpeg"/>
+                    <pic:cNvPicPr>
+                      <a:picLocks noChangeAspect="1" noChangeArrowheads="1"/>
+                    </pic:cNvPicPr>
+                  </pic:nvPicPr>
+                  <pic:blipFill>
+                    <a:blip r:embed="rId8">
+                      <a:extLst>
+                        <a:ext uri="{28A0092B-C50C-407E-A947-70E740481C1C}">
+                          <a14:useLocalDpi xmlns:a14="http://schemas.microsoft.com/office/drawing/2010/main" val="0"/>
+                        </a:ext>
+                      </a:extLst>
+                    </a:blip>
+                    <a:srcRect/>
+                    <a:stretch>
+                      <a:fillRect/>
+                    </a:stretch>
+                  </pic:blipFill>
+                  <pic:spPr bwMode="auto">
+                    <a:xfrm>
+                      <a:off x="0" y="0"/>
+                      <a:ext cx="5756910" cy="3235960"/>
+                    </a:xfrm>
+                    <a:prstGeom prst="rect">
+                      <a:avLst/>
+                    </a:prstGeom>
+                    <a:noFill/>
+                    <a:ln>
+                      <a:noFill/>
+                    </a:ln>
+                  </pic:spPr>
+                </pic:pic>
+              </a:graphicData>
+            </a:graphic>
+          </wp:inline>
+        </w:drawing>
+      </w:r>
+      <w:r>
+        <w:rPr>
+          <w:lang w:val="en-US"/>
+        </w:rPr>
         <w:t xml:space="preserve">Crawlers are represented by blue and the numbers 1 or 2 depending on the player controlling them. Each crawler </w:t>
       </w:r>
       <w:r>
@@ -2628,7 +2628,7 @@
                     </pic:cNvPicPr>
                   </pic:nvPicPr>
                   <pic:blipFill rotWithShape="1">
-                    <a:blip r:embed="rId8" cstate="print">
+                    <a:blip r:embed="rId9" cstate="print">
                       <a:extLst>
                         <a:ext uri="{28A0092B-C50C-407E-A947-70E740481C1C}">
                           <a14:useLocalDpi xmlns:a14="http://schemas.microsoft.com/office/drawing/2010/main" val="0"/>
@@ -3089,7 +3089,43 @@
         <w:rPr>
           <w:lang w:val="en-US"/>
         </w:rPr>
-        <w:t xml:space="preserve">We also noticed that it might be problematic for the master to see the boss from the beginning and being able to kill him directly with fireballs. Therefore it was decided to make the boss immune to damage when no crawlers are in the room. </w:t>
+        <w:t xml:space="preserve">We also noticed that it might be problematic for the master to see the boss from the beginning and being able to kill him directly with fireballs. </w:t>
+      </w:r>
+      <w:r>
+        <w:rPr>
+          <w:lang w:val="en-US"/>
+        </w:rPr>
+        <w:t xml:space="preserve">Another issue was that the master being able to see the boss from the start would cause the crawlers to directly gather at the boss. </w:t>
+      </w:r>
+      <w:r>
+        <w:rPr>
+          <w:lang w:val="en-US"/>
+        </w:rPr>
+        <w:t>Therefor</w:t>
+      </w:r>
+      <w:r>
+        <w:rPr>
+          <w:lang w:val="en-US"/>
+        </w:rPr>
+        <w:t xml:space="preserve"> it was decided to make the boss immune to damage wh</w:t>
+      </w:r>
+      <w:r>
+        <w:rPr>
+          <w:lang w:val="en-US"/>
+        </w:rPr>
+        <w:t>en no crawlers are in the room. In addition</w:t>
+      </w:r>
+      <w:r>
+        <w:rPr>
+          <w:lang w:val="en-US"/>
+        </w:rPr>
+        <w:t>,</w:t>
+      </w:r>
+      <w:r>
+        <w:rPr>
+          <w:lang w:val="en-US"/>
+        </w:rPr>
+        <w:t xml:space="preserve"> it might be useful to not show the boss to the master before the crawlers haven’t regrouped. </w:t>
       </w:r>
       <w:bookmarkStart w:id="0" w:name="_GoBack"/>
       <w:bookmarkEnd w:id="0"/>
@@ -4182,4 +4218,16 @@
     </a:ext>
   </a:extLst>
 </a:theme>
+</file>
+
+<file path=customXml/item1.xml><?xml version="1.0" encoding="utf-8"?>
+<b:Sources xmlns:b="http://schemas.openxmlformats.org/officeDocument/2006/bibliography" xmlns="http://schemas.openxmlformats.org/officeDocument/2006/bibliography" SelectedStyle="\APASixthEditionOfficeOnline.xsl" StyleName="APA" Version="6"/>
+</file>
+
+<file path=customXml/itemProps1.xml><?xml version="1.0" encoding="utf-8"?>
+<ds:datastoreItem xmlns:ds="http://schemas.openxmlformats.org/officeDocument/2006/customXml" ds:itemID="{890F8381-F912-4AA2-996F-754D4B9C427B}">
+  <ds:schemaRefs>
+    <ds:schemaRef ds:uri="http://schemas.openxmlformats.org/officeDocument/2006/bibliography"/>
+  </ds:schemaRefs>
+</ds:datastoreItem>
 </file>
</xml_diff>